<commit_message>
New intro around the notion of screen distortions
</commit_message>
<xml_diff>
--- a/Docs/ISMAR 2013/Color Correction-v01 [jdhr].docx
+++ b/Docs/ISMAR 2013/Color Correction-v01 [jdhr].docx
@@ -331,6 +331,122 @@
         <w:ind w:firstLine="0"/>
       </w:pPr>
       <w:r>
+        <w:rPr>
+          <w:noProof/>
+        </w:rPr>
+        <w:pict>
+          <v:shapetype id="_x0000_t202" coordsize="21600,21600" o:spt="202" path="m,l,21600r21600,l21600,xe">
+            <v:stroke joinstyle="miter"/>
+            <v:path gradientshapeok="t" o:connecttype="rect"/>
+          </v:shapetype>
+          <v:shape id="_x0000_s1034" type="#_x0000_t202" style="position:absolute;left:0;text-align:left;margin-left:184.95pt;margin-top:0;width:245.7pt;height:161.55pt;z-index:251666432;visibility:visible;mso-height-percent:200;mso-wrap-distance-left:9pt;mso-wrap-distance-top:0;mso-wrap-distance-right:9pt;mso-wrap-distance-bottom:0;mso-position-horizontal:right;mso-position-horizontal-relative:margin;mso-position-vertical:bottom;mso-position-vertical-relative:margin;mso-height-percent:200;mso-width-relative:margin;mso-height-relative:margin;v-text-anchor:top" o:gfxdata="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" stroked="f">
+            <v:textbox style="mso-next-textbox:#_x0000_s1034;mso-fit-shape-to-text:t">
+              <w:txbxContent>
+                <w:p>
+                  <w:pPr>
+                    <w:keepNext/>
+                  </w:pPr>
+                  <w:r>
+                    <w:rPr>
+                      <w:noProof/>
+                      <w:lang w:eastAsia="en-CA"/>
+                    </w:rPr>
+                    <w:drawing>
+                      <wp:inline distT="0" distB="0" distL="0" distR="0" wp14:anchorId="104A3470" wp14:editId="09CA6749">
+                        <wp:extent cx="2963693" cy="1439029"/>
+                        <wp:effectExtent l="0" t="0" r="0" b="0"/>
+                        <wp:docPr id="9" name="Picture 9"/>
+                        <wp:cNvGraphicFramePr>
+                          <a:graphicFrameLocks xmlns:a="http://schemas.openxmlformats.org/drawingml/2006/main" noChangeAspect="1"/>
+                        </wp:cNvGraphicFramePr>
+                        <a:graphic xmlns:a="http://schemas.openxmlformats.org/drawingml/2006/main">
+                          <a:graphicData uri="http://schemas.openxmlformats.org/drawingml/2006/picture">
+                            <pic:pic xmlns:pic="http://schemas.openxmlformats.org/drawingml/2006/picture">
+                              <pic:nvPicPr>
+                                <pic:cNvPr id="0" name="ColorBlending2.0.png"/>
+                                <pic:cNvPicPr/>
+                              </pic:nvPicPr>
+                              <pic:blipFill>
+                                <a:blip r:embed="rId9">
+                                  <a:extLst>
+                                    <a:ext uri="{28A0092B-C50C-407E-A947-70E740481C1C}">
+                                      <a14:useLocalDpi xmlns:a14="http://schemas.microsoft.com/office/drawing/2010/main" val="0"/>
+                                    </a:ext>
+                                  </a:extLst>
+                                </a:blip>
+                                <a:stretch>
+                                  <a:fillRect/>
+                                </a:stretch>
+                              </pic:blipFill>
+                              <pic:spPr>
+                                <a:xfrm>
+                                  <a:off x="0" y="0"/>
+                                  <a:ext cx="2965064" cy="1439695"/>
+                                </a:xfrm>
+                                <a:prstGeom prst="rect">
+                                  <a:avLst/>
+                                </a:prstGeom>
+                              </pic:spPr>
+                            </pic:pic>
+                          </a:graphicData>
+                        </a:graphic>
+                      </wp:inline>
+                    </w:drawing>
+                  </w:r>
+                </w:p>
+                <w:p>
+                  <w:pPr>
+                    <w:pStyle w:val="Caption"/>
+                    <w:numPr>
+                      <w:ilvl w:val="0"/>
+                      <w:numId w:val="0"/>
+                    </w:numPr>
+                    <w:jc w:val="left"/>
+                  </w:pPr>
+                  <w:bookmarkStart w:id="0" w:name="_Ref353725098"/>
+                  <w:proofErr w:type="gramStart"/>
+                  <w:r>
+                    <w:t xml:space="preserve">Figure </w:t>
+                  </w:r>
+                  <w:r>
+                    <w:fldChar w:fldCharType="begin"/>
+                  </w:r>
+                  <w:r>
+                    <w:instrText xml:space="preserve"> SEQ Figure \* ARABIC </w:instrText>
+                  </w:r>
+                  <w:r>
+                    <w:fldChar w:fldCharType="separate"/>
+                  </w:r>
+                  <w:r>
+                    <w:rPr>
+                      <w:noProof/>
+                    </w:rPr>
+                    <w:t>1</w:t>
+                  </w:r>
+                  <w:r>
+                    <w:fldChar w:fldCharType="end"/>
+                  </w:r>
+                  <w:bookmarkEnd w:id="0"/>
+                  <w:r>
+                    <w:t>.</w:t>
+                  </w:r>
+                  <w:proofErr w:type="gramEnd"/>
+                  <w:r>
+                    <w:t xml:space="preserve"> </w:t>
+                  </w:r>
+                  <w:proofErr w:type="gramStart"/>
+                  <w:r>
+                    <w:t>Color blending including the screen distortions for background and digital colors.</w:t>
+                  </w:r>
+                  <w:proofErr w:type="gramEnd"/>
+                </w:p>
+              </w:txbxContent>
+            </v:textbox>
+            <w10:wrap type="square" anchorx="margin" anchory="margin"/>
+          </v:shape>
+        </w:pict>
+      </w:r>
+      <w:r>
         <w:t xml:space="preserve">Optical see-through displays allow seeing both digital content and the real world. They come in multiple form factors: e.g. optical head mounted displays </w:t>
       </w:r>
       <w:r>
@@ -401,10 +517,6 @@
         </w:rPr>
         <w:pict>
           <v:group id="_x0000_s1030" style="position:absolute;left:0;text-align:left;margin-left:0;margin-top:0;width:243.05pt;height:66.8pt;z-index:251662336;mso-position-horizontal:left;mso-position-horizontal-relative:margin;mso-position-vertical:bottom;mso-position-vertical-relative:margin" coordorigin="1016,13064" coordsize="4861,1336">
-            <v:shapetype id="_x0000_t202" coordsize="21600,21600" o:spt="202" path="m,l,21600r21600,l21600,xe">
-              <v:stroke joinstyle="miter"/>
-              <v:path gradientshapeok="t" o:connecttype="rect"/>
-            </v:shapetype>
             <v:shape id="_x0000_s1028" type="#_x0000_t202" style="position:absolute;left:1017;top:13680;width:4860;height:720;mso-position-vertical-relative:page" stroked="f">
               <v:textbox style="mso-next-textbox:#_x0000_s1028">
                 <w:txbxContent>
@@ -506,7 +618,13 @@
         <w:t xml:space="preserve">… Color blending is al present in other technologies like projector-based spatial AR. </w:t>
       </w:r>
       <w:r>
-        <w:t xml:space="preserve">Despite being a widely acknowledge problem for the adoption of see-through displays and general AR applications, little research exists on how to correct or preserve digital colors exposed to color blending. </w:t>
+        <w:t xml:space="preserve">Despite being a widely acknowledge problem for the adoption of see-through displays and general AR applications, little research exists on how to preserve digital colors exposed to color blending. </w:t>
+      </w:r>
+      <w:r>
+        <w:t>To preserve a digital color a system should find an alternative digital color which, upon blending with such background, comes closest to the desired digital color.</w:t>
+      </w:r>
+      <w:r>
+        <w:t xml:space="preserve"> </w:t>
       </w:r>
       <w:r>
         <w:t xml:space="preserve">Existing solutions, particularly from the field of </w:t>
@@ -545,7 +663,16 @@
         <w:pStyle w:val="Text"/>
       </w:pPr>
       <w:r>
-        <w:t xml:space="preserve">In this paper we argue that an approach to </w:t>
+        <w:t>A</w:t>
+      </w:r>
+      <w:r>
+        <w:t xml:space="preserve">n </w:t>
+      </w:r>
+      <w:r>
+        <w:t xml:space="preserve">effective </w:t>
+      </w:r>
+      <w:r>
+        <w:t xml:space="preserve">approach to </w:t>
       </w:r>
       <w:r>
         <w:t>preserve digital color in transparent see-through displays</w:t>
@@ -575,34 +702,94 @@
         <w:t>background and digital color</w:t>
       </w:r>
       <w:r>
-        <w:t xml:space="preserve">s and </w:t>
-      </w:r>
-      <w:r>
-        <w:t>for a particular display</w:t>
+        <w:t>s and for a particular display</w:t>
       </w:r>
       <w:r>
         <w:t xml:space="preserve">. </w:t>
       </w:r>
       <w:r>
-        <w:t xml:space="preserve">When trying to preserve a digital color, predictions are then used to find </w:t>
-      </w:r>
-      <w:r>
-        <w:t xml:space="preserve">an alternative digital color which, upon blending with such background, </w:t>
-      </w:r>
-      <w:r>
-        <w:t>comes closest</w:t>
+        <w:t>In this paper we argue that high prediction accuracy requires taking into account two distortions introduced by the display</w:t>
+      </w:r>
+      <w:r>
+        <w:t xml:space="preserve"> and shown in </w:t>
+      </w:r>
+      <w:r>
+        <w:fldChar w:fldCharType="begin"/>
+      </w:r>
+      <w:r>
+        <w:instrText xml:space="preserve"> REF _Ref353725098 \h </w:instrText>
+      </w:r>
+      <w:r>
+        <w:fldChar w:fldCharType="separate"/>
+      </w:r>
+      <w:r>
+        <w:t xml:space="preserve">Figure </w:t>
+      </w:r>
+      <w:r>
+        <w:rPr>
+          <w:noProof/>
+        </w:rPr>
+        <w:t>1</w:t>
+      </w:r>
+      <w:r>
+        <w:fldChar w:fldCharType="end"/>
+      </w:r>
+      <w:r>
+        <w:t>:</w:t>
       </w:r>
       <w:r>
         <w:t xml:space="preserve"> </w:t>
       </w:r>
       <w:r>
-        <w:t xml:space="preserve">to </w:t>
-      </w:r>
-      <w:r>
-        <w:t xml:space="preserve">the desired digital color. </w:t>
-      </w:r>
-      <w:r>
-        <w:t xml:space="preserve">We investigated three approaches to blend prediction: the </w:t>
+        <w:t xml:space="preserve">(1) </w:t>
+      </w:r>
+      <w:r>
+        <w:t xml:space="preserve">the way a particular </w:t>
+      </w:r>
+      <w:r>
+        <w:t xml:space="preserve">display renders colors, and (2) </w:t>
+      </w:r>
+      <w:r>
+        <w:t>the effect of the display media on the background color.</w:t>
+      </w:r>
+      <w:r>
+        <w:t xml:space="preserve"> </w:t>
+      </w:r>
+      <w:r>
+        <w:t>To address the first distortion we propose the binned profile</w:t>
+      </w:r>
+      <w:r>
+        <w:t xml:space="preserve"> prediction model:</w:t>
+      </w:r>
+      <w:r>
+        <w:t xml:space="preserve"> a model that </w:t>
+      </w:r>
+      <w:r>
+        <w:t xml:space="preserve">divides </w:t>
+      </w:r>
+      <w:r>
+        <w:t xml:space="preserve">the continuous universe of colors </w:t>
+      </w:r>
+      <w:r>
+        <w:t xml:space="preserve">into discrete and finite bins and measures </w:t>
+      </w:r>
+      <w:r>
+        <w:t>how the display</w:t>
+      </w:r>
+      <w:r>
+        <w:t xml:space="preserve"> actually renders </w:t>
+      </w:r>
+      <w:r>
+        <w:t>each bin</w:t>
+      </w:r>
+      <w:r>
+        <w:t>.</w:t>
+      </w:r>
+      <w:r>
+        <w:t xml:space="preserve"> To address the second distortion we measure the background color only after passing through the display. We compared our model with other approaches to </w:t>
+      </w:r>
+      <w:r>
+        <w:t xml:space="preserve">the </w:t>
       </w:r>
       <w:r>
         <w:rPr>
@@ -641,105 +828,57 @@
         <w:t xml:space="preserve"> model</w:t>
       </w:r>
       <w:r>
-        <w:t xml:space="preserve">, and our novel </w:t>
-      </w:r>
-      <w:r>
-        <w:rPr>
-          <w:i/>
-        </w:rPr>
-        <w:t xml:space="preserve">binned </w:t>
-      </w:r>
-      <w:r>
-        <w:rPr>
-          <w:i/>
-        </w:rPr>
-        <w:t>profile model</w:t>
-      </w:r>
-      <w:r>
-        <w:t>. The binned profile model is</w:t>
+        <w:t xml:space="preserve">. </w:t>
+      </w:r>
+      <w:r>
+        <w:t>The direct model ignores the effect of the display on the digital colors; the CAT model uses known transformation matrices to determine the way a display shows particular colors.</w:t>
+      </w:r>
+    </w:p>
+    <w:p>
+      <w:pPr>
+        <w:pStyle w:val="Text"/>
+      </w:pPr>
+      <w:r>
+        <w:t xml:space="preserve">We </w:t>
+      </w:r>
+      <w:r>
+        <w:t xml:space="preserve">used a colorimeter to </w:t>
+      </w:r>
+      <w:r>
+        <w:t xml:space="preserve">measure </w:t>
+      </w:r>
+      <w:r>
+        <w:t xml:space="preserve">the </w:t>
+      </w:r>
+      <w:r>
+        <w:t xml:space="preserve">accuracy </w:t>
+      </w:r>
+      <w:r>
+        <w:t xml:space="preserve">of </w:t>
+      </w:r>
+      <w:r>
+        <w:t>the different prediction models</w:t>
       </w:r>
       <w:r>
         <w:t xml:space="preserve"> </w:t>
       </w:r>
       <w:r>
-        <w:t>based on the observation</w:t>
-      </w:r>
-      <w:r>
-        <w:t>s</w:t>
-      </w:r>
-      <w:r>
-        <w:t xml:space="preserve"> that </w:t>
-      </w:r>
-      <w:r>
-        <w:t xml:space="preserve">(1) </w:t>
-      </w:r>
-      <w:r>
-        <w:t xml:space="preserve">each display </w:t>
-      </w:r>
-      <w:r>
-        <w:t>renders</w:t>
-      </w:r>
-      <w:r>
-        <w:t xml:space="preserve"> colors differently</w:t>
-      </w:r>
-      <w:r>
-        <w:t xml:space="preserve">, and </w:t>
-      </w:r>
-      <w:r>
-        <w:t>(2) t</w:t>
-      </w:r>
-      <w:r>
-        <w:t xml:space="preserve">hat </w:t>
-      </w:r>
-      <w:r>
-        <w:t xml:space="preserve">a </w:t>
-      </w:r>
-      <w:r>
-        <w:t xml:space="preserve">background </w:t>
-      </w:r>
-      <w:r>
-        <w:t>color changes</w:t>
-      </w:r>
-      <w:r>
-        <w:t xml:space="preserve"> </w:t>
-      </w:r>
-      <w:r>
-        <w:t xml:space="preserve">as it passes a </w:t>
-      </w:r>
-      <w:r>
-        <w:t>display media</w:t>
-      </w:r>
-      <w:r>
-        <w:t xml:space="preserve"> before blending.</w:t>
-      </w:r>
-    </w:p>
-    <w:p>
-      <w:pPr>
-        <w:pStyle w:val="Text"/>
-      </w:pPr>
-      <w:r>
-        <w:t xml:space="preserve">We </w:t>
-      </w:r>
-      <w:r>
-        <w:t xml:space="preserve">used a colorimeter to </w:t>
-      </w:r>
-      <w:r>
-        <w:t>validate the predictive</w:t>
-      </w:r>
-      <w:r>
-        <w:t xml:space="preserve"> </w:t>
-      </w:r>
-      <w:r>
-        <w:t xml:space="preserve">accuracy </w:t>
-      </w:r>
-      <w:r>
-        <w:t xml:space="preserve">of </w:t>
-      </w:r>
-      <w:r>
-        <w:t xml:space="preserve">the different prediction models (direct, CAT and binned profile) </w:t>
-      </w:r>
-      <w:r>
-        <w:t>using different alternatives to estimate the effect of the background (pure background or reduced by the display media). Results showed that our profiled-based color blending prediction outperforms other methods</w:t>
+        <w:t>on three transparent see-through displays</w:t>
+      </w:r>
+      <w:r>
+        <w:t xml:space="preserve">. Results showed that </w:t>
+      </w:r>
+      <w:r>
+        <w:t xml:space="preserve">a binned </w:t>
+      </w:r>
+      <w:r>
+        <w:t xml:space="preserve">profiled-based </w:t>
+      </w:r>
+      <w:r>
+        <w:t xml:space="preserve">with modified background </w:t>
+      </w:r>
+      <w:r>
+        <w:t>prediction outperforms other methods</w:t>
       </w:r>
       <w:r>
         <w:t xml:space="preserve"> by min XX </w:t>
@@ -787,7 +926,11 @@
         <w:t xml:space="preserve">, </w:t>
       </w:r>
       <w:r>
-        <w:t>with and without the effect of the display on the background. Results showed our model outperforms the direct model correcting a wider range of colors and with higher accuracy.</w:t>
+        <w:t xml:space="preserve">with and without the effect of the </w:t>
+      </w:r>
+      <w:r>
+        <w:lastRenderedPageBreak/>
+        <w:t>display on the background. Results showed our model outperforms the direct model correcting a wider range of colors and with higher accuracy.</w:t>
       </w:r>
     </w:p>
     <w:p>
@@ -801,7 +944,13 @@
         <w:t xml:space="preserve">several </w:t>
       </w:r>
       <w:r>
-        <w:t xml:space="preserve">ways: 1) we propose a novel approach to color preservation for optical-see through displays; 2) we validate our approach against other possible solutions; 3) we discuss the implications of color blending for situations where color preservation is not possible or contrast preservation is preferred; and finally 4) we discuss the challenges associated to incorporating our algorithm into everyday optical see-through display platforms. </w:t>
+        <w:t xml:space="preserve">ways: 1) we propose a novel approach to color </w:t>
+      </w:r>
+      <w:r>
+        <w:t xml:space="preserve">prediction and </w:t>
+      </w:r>
+      <w:r>
+        <w:t xml:space="preserve">preservation for optical-see through displays; 2) we validate our approach against other possible solutions; 3) we discuss the implications of color blending for situations where color preservation is not possible or contrast preservation is preferred; and finally 4) we discuss the challenges associated to incorporating our algorithm into everyday optical see-through display platforms. </w:t>
       </w:r>
     </w:p>
     <w:p>
@@ -854,6 +1003,8 @@
         <w:pStyle w:val="Text"/>
         <w:ind w:firstLine="0"/>
       </w:pPr>
+      <w:bookmarkStart w:id="1" w:name="_GoBack"/>
+      <w:bookmarkEnd w:id="1"/>
     </w:p>
     <w:p>
       <w:pPr>
@@ -915,7 +1066,6 @@
       </w:pPr>
       <w:proofErr w:type="gramStart"/>
       <w:r>
-        <w:lastRenderedPageBreak/>
         <w:t>Laid out then our formulation of color preservation.</w:t>
       </w:r>
       <w:proofErr w:type="gramEnd"/>
@@ -925,141 +1075,6 @@
         <w:pStyle w:val="Text"/>
         <w:ind w:firstLine="0"/>
       </w:pPr>
-      <w:r>
-        <w:rPr>
-          <w:noProof/>
-        </w:rPr>
-        <w:pict>
-          <v:shape id="Text Box 2" o:spid="_x0000_s1027" type="#_x0000_t202" style="position:absolute;left:0;text-align:left;margin-left:0;margin-top:0;width:246.4pt;height:202.95pt;z-index:251659264;visibility:visible;mso-height-percent:200;mso-wrap-distance-left:9pt;mso-wrap-distance-top:0;mso-wrap-distance-right:9pt;mso-wrap-distance-bottom:0;mso-position-horizontal:left;mso-position-horizontal-relative:margin;mso-position-vertical:top;mso-position-vertical-relative:margin;mso-height-percent:200;mso-width-relative:margin;mso-height-relative:margin;v-text-anchor:top" o:gfxdata="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" stroked="f">
-            <v:textbox style="mso-next-textbox:#Text Box 2;mso-fit-shape-to-text:t">
-              <w:txbxContent>
-                <w:p>
-                  <w:pPr>
-                    <w:keepNext/>
-                  </w:pPr>
-                  <w:r>
-                    <w:rPr>
-                      <w:noProof/>
-                      <w:lang w:eastAsia="en-CA"/>
-                    </w:rPr>
-                    <w:drawing>
-                      <wp:inline distT="0" distB="0" distL="0" distR="0" wp14:anchorId="25178AE6" wp14:editId="1338678F">
-                        <wp:extent cx="3004513" cy="1725038"/>
-                        <wp:effectExtent l="0" t="0" r="0" b="0"/>
-                        <wp:docPr id="3" name="Picture 3"/>
-                        <wp:cNvGraphicFramePr>
-                          <a:graphicFrameLocks xmlns:a="http://schemas.openxmlformats.org/drawingml/2006/main" noChangeAspect="1"/>
-                        </wp:cNvGraphicFramePr>
-                        <a:graphic xmlns:a="http://schemas.openxmlformats.org/drawingml/2006/main">
-                          <a:graphicData uri="http://schemas.openxmlformats.org/drawingml/2006/picture">
-                            <pic:pic xmlns:pic="http://schemas.openxmlformats.org/drawingml/2006/picture">
-                              <pic:nvPicPr>
-                                <pic:cNvPr id="0" name="Picture 2"/>
-                                <pic:cNvPicPr>
-                                  <a:picLocks noChangeAspect="1" noChangeArrowheads="1"/>
-                                </pic:cNvPicPr>
-                              </pic:nvPicPr>
-                              <pic:blipFill>
-                                <a:blip r:embed="rId9">
-                                  <a:extLst>
-                                    <a:ext uri="{28A0092B-C50C-407E-A947-70E740481C1C}">
-                                      <a14:useLocalDpi xmlns:a14="http://schemas.microsoft.com/office/drawing/2010/main" val="0"/>
-                                    </a:ext>
-                                  </a:extLst>
-                                </a:blip>
-                                <a:srcRect/>
-                                <a:stretch>
-                                  <a:fillRect/>
-                                </a:stretch>
-                              </pic:blipFill>
-                              <pic:spPr bwMode="auto">
-                                <a:xfrm>
-                                  <a:off x="0" y="0"/>
-                                  <a:ext cx="3012651" cy="1729710"/>
-                                </a:xfrm>
-                                <a:prstGeom prst="rect">
-                                  <a:avLst/>
-                                </a:prstGeom>
-                                <a:noFill/>
-                                <a:ln>
-                                  <a:noFill/>
-                                </a:ln>
-                              </pic:spPr>
-                            </pic:pic>
-                          </a:graphicData>
-                        </a:graphic>
-                      </wp:inline>
-                    </w:drawing>
-                  </w:r>
-                </w:p>
-                <w:p>
-                  <w:pPr>
-                    <w:pStyle w:val="Text"/>
-                  </w:pPr>
-                  <w:proofErr w:type="gramStart"/>
-                  <w:r>
-                    <w:t xml:space="preserve">Figure </w:t>
-                  </w:r>
-                  <w:proofErr w:type="gramEnd"/>
-                  <w:r>
-                    <w:fldChar w:fldCharType="begin"/>
-                  </w:r>
-                  <w:r>
-                    <w:instrText xml:space="preserve"> SEQ Figure \* ARABIC </w:instrText>
-                  </w:r>
-                  <w:r>
-                    <w:fldChar w:fldCharType="separate"/>
-                  </w:r>
-                  <w:r>
-                    <w:rPr>
-                      <w:noProof/>
-                    </w:rPr>
-                    <w:t>1</w:t>
-                  </w:r>
-                  <w:r>
-                    <w:fldChar w:fldCharType="end"/>
-                  </w:r>
-                  <w:proofErr w:type="gramStart"/>
-                  <w:r>
-                    <w:t>.</w:t>
-                  </w:r>
-                  <w:proofErr w:type="gramEnd"/>
-                  <w:r>
-                    <w:t xml:space="preserve"> Color blending as described by </w:t>
-                  </w:r>
-                  <w:proofErr w:type="spellStart"/>
-                  <w:r>
-                    <w:t>Gabbard</w:t>
-                  </w:r>
-                  <w:proofErr w:type="spellEnd"/>
-                  <w:r>
-                    <w:t xml:space="preserve"> et al. </w:t>
-                  </w:r>
-                  <w:r>
-                    <w:fldChar w:fldCharType="begin"/>
-                  </w:r>
-                  <w:r>
-                    <w:instrText xml:space="preserve"> REF _Ref6979508 \r \h </w:instrText>
-                  </w:r>
-                  <w:r>
-                    <w:fldChar w:fldCharType="separate"/>
-                  </w:r>
-                  <w:r>
-                    <w:t>[1]</w:t>
-                  </w:r>
-                  <w:r>
-                    <w:fldChar w:fldCharType="end"/>
-                  </w:r>
-                  <w:r>
-                    <w:t>: “source light (L1), background (B), and AR display light (L3) have a direct effect on the blended light that enters a user’s eye (L4), and thus on the perceived color (C)”</w:t>
-                  </w:r>
-                </w:p>
-              </w:txbxContent>
-            </v:textbox>
-            <w10:wrap type="square" anchorx="margin" anchory="margin"/>
-          </v:shape>
-        </w:pict>
-      </w:r>
     </w:p>
     <w:p>
       <w:pPr>
@@ -1194,7 +1209,7 @@
                       <w:lang w:eastAsia="en-CA"/>
                     </w:rPr>
                     <w:drawing>
-                      <wp:inline distT="0" distB="0" distL="0" distR="0" wp14:anchorId="0AC65428" wp14:editId="75972944">
+                      <wp:inline distT="0" distB="0" distL="0" distR="0" wp14:anchorId="695CD7DD" wp14:editId="29D2319F">
                         <wp:extent cx="2958465" cy="2089785"/>
                         <wp:effectExtent l="0" t="0" r="0" b="0"/>
                         <wp:docPr id="4" name="Picture 4"/>
@@ -1249,6 +1264,7 @@
                   <w:r>
                     <w:t xml:space="preserve">Figure </w:t>
                   </w:r>
+                  <w:proofErr w:type="gramEnd"/>
                   <w:r>
                     <w:fldChar w:fldCharType="begin"/>
                   </w:r>
@@ -1262,11 +1278,12 @@
                     <w:rPr>
                       <w:noProof/>
                     </w:rPr>
-                    <w:t>2</w:t>
+                    <w:t>3</w:t>
                   </w:r>
                   <w:r>
                     <w:fldChar w:fldCharType="end"/>
                   </w:r>
+                  <w:proofErr w:type="gramStart"/>
                   <w:r>
                     <w:t>.</w:t>
                   </w:r>
@@ -1360,7 +1377,7 @@
                       <w:lang w:eastAsia="en-CA"/>
                     </w:rPr>
                     <w:drawing>
-                      <wp:inline distT="0" distB="0" distL="0" distR="0" wp14:anchorId="31F3CF38" wp14:editId="7161742D">
+                      <wp:inline distT="0" distB="0" distL="0" distR="0" wp14:anchorId="483E3314" wp14:editId="153A686D">
                         <wp:extent cx="3138792" cy="1569396"/>
                         <wp:effectExtent l="0" t="0" r="0" b="0"/>
                         <wp:docPr id="7" name="Picture 7"/>
@@ -1415,327 +1432,7 @@
                   <w:r>
                     <w:t xml:space="preserve">Figure </w:t>
                   </w:r>
-                  <w:r>
-                    <w:fldChar w:fldCharType="begin"/>
-                  </w:r>
-                  <w:r>
-                    <w:instrText xml:space="preserve"> SEQ Figure \* ARABIC </w:instrText>
-                  </w:r>
-                  <w:r>
-                    <w:fldChar w:fldCharType="separate"/>
-                  </w:r>
-                  <w:r>
-                    <w:rPr>
-                      <w:noProof/>
-                    </w:rPr>
-                    <w:t>3</w:t>
-                  </w:r>
-                  <w:r>
-                    <w:fldChar w:fldCharType="end"/>
-                  </w:r>
-                  <w:r>
-                    <w:t>.</w:t>
-                  </w:r>
                   <w:proofErr w:type="gramEnd"/>
-                  <w:r>
-                    <w:t xml:space="preserve"> Left: The digital color #FF0000 and as displayed by different optical see-through displays. Right: The background color, and as it is seen through different optical see-through displays.</w:t>
-                  </w:r>
-                </w:p>
-              </w:txbxContent>
-            </v:textbox>
-            <w10:wrap type="square" anchorx="margin" anchory="margin"/>
-          </v:shape>
-        </w:pict>
-      </w:r>
-    </w:p>
-    <w:p>
-      <w:pPr>
-        <w:pStyle w:val="Text"/>
-      </w:pPr>
-      <w:r>
-        <w:t xml:space="preserve">However, the colors involved in the blending differ from the “pure” ones assumed by </w:t>
-      </w:r>
-      <w:r>
-        <w:t>the direct model. Figure 3</w:t>
-      </w:r>
-      <w:r>
-        <w:t xml:space="preserve">-left shows </w:t>
-      </w:r>
-    </w:p>
-    <w:p>
-      <w:pPr>
-        <w:pStyle w:val="Text"/>
-      </w:pPr>
-    </w:p>
-    <w:p>
-      <w:pPr>
-        <w:pStyle w:val="Text"/>
-      </w:pPr>
-      <w:r>
-        <w:t xml:space="preserve">Show the new conception of color blending as presented in figure 4. </w:t>
-      </w:r>
-    </w:p>
-    <w:p>
-      <w:pPr>
-        <w:pStyle w:val="Text"/>
-      </w:pPr>
-    </w:p>
-    <w:p>
-      <w:pPr>
-        <w:pStyle w:val="Text"/>
-      </w:pPr>
-      <w:r>
-        <w:t>Say that to investigate this effect we took two approaches: cat and binned profile.</w:t>
-      </w:r>
-    </w:p>
-    <w:p>
-      <w:pPr>
-        <w:pStyle w:val="Text"/>
-      </w:pPr>
-      <w:r>
-        <w:t xml:space="preserve">CAT </w:t>
-      </w:r>
-      <w:r>
-        <w:t>(show image with the three cats for each display 3x3)</w:t>
-      </w:r>
-    </w:p>
-    <w:p>
-      <w:pPr>
-        <w:pStyle w:val="Text"/>
-      </w:pPr>
-    </w:p>
-    <w:p>
-      <w:pPr>
-        <w:pStyle w:val="Text"/>
-      </w:pPr>
-      <w:proofErr w:type="gramStart"/>
-      <w:r>
-        <w:t>Binned-profile (show image with the binned-profile of each display), say that we are interested in this given the high variation of the CAT profiles.</w:t>
-      </w:r>
-      <w:proofErr w:type="gramEnd"/>
-      <w:r>
-        <w:t xml:space="preserve"> </w:t>
-      </w:r>
-      <w:r>
-        <w:t xml:space="preserve">Tell </w:t>
-      </w:r>
-      <w:proofErr w:type="spellStart"/>
-      <w:proofErr w:type="gramStart"/>
-      <w:r>
-        <w:t>hw</w:t>
-      </w:r>
-      <w:proofErr w:type="spellEnd"/>
-      <w:proofErr w:type="gramEnd"/>
-      <w:r>
-        <w:t xml:space="preserve"> we built each profile. </w:t>
-      </w:r>
-      <w:r>
-        <w:t>Say that a limitation of this approach is the memory overhead (bytes per color pair).</w:t>
-      </w:r>
-    </w:p>
-    <w:p>
-      <w:pPr>
-        <w:pStyle w:val="Heading2"/>
-      </w:pPr>
-      <w:r>
-        <w:t>Data Collection</w:t>
-      </w:r>
-      <w:bookmarkStart w:id="0" w:name="_GoBack"/>
-      <w:bookmarkEnd w:id="0"/>
-    </w:p>
-    <w:p>
-      <w:pPr>
-        <w:pStyle w:val="Text"/>
-      </w:pPr>
-      <w:r>
-        <w:t>Describe how we collected data for each display</w:t>
-      </w:r>
-    </w:p>
-    <w:p>
-      <w:pPr>
-        <w:pStyle w:val="Text"/>
-      </w:pPr>
-    </w:p>
-    <w:p>
-      <w:pPr>
-        <w:pStyle w:val="Text"/>
-      </w:pPr>
-      <w:r>
-        <w:t>Describe how we computed the blending prediction for each model.</w:t>
-      </w:r>
-    </w:p>
-    <w:p>
-      <w:pPr>
-        <w:pStyle w:val="Heading2"/>
-      </w:pPr>
-      <w:r>
-        <w:t>Results</w:t>
-      </w:r>
-    </w:p>
-    <w:p>
-      <w:pPr>
-        <w:pStyle w:val="Text"/>
-        <w:ind w:firstLine="0"/>
-      </w:pPr>
-      <w:r>
-        <w:t>Show one sample 3D image for a given display with the direct model and the binned profile to demonstrate the differences in the blue dots.</w:t>
-      </w:r>
-    </w:p>
-    <w:p>
-      <w:pPr>
-        <w:pStyle w:val="Text"/>
-        <w:ind w:firstLine="0"/>
-      </w:pPr>
-    </w:p>
-    <w:p>
-      <w:pPr>
-        <w:pStyle w:val="Text"/>
-        <w:ind w:firstLine="0"/>
-      </w:pPr>
-      <w:r>
-        <w:t>Show the BIG bar charts image (5 models X 3 displays X 27 backgrounds)</w:t>
-      </w:r>
-    </w:p>
-    <w:p>
-      <w:pPr>
-        <w:pStyle w:val="Heading1"/>
-      </w:pPr>
-      <w:r>
-        <w:t xml:space="preserve">Color </w:t>
-      </w:r>
-      <w:r>
-        <w:t>Preservation</w:t>
-      </w:r>
-    </w:p>
-    <w:p>
-      <w:pPr>
-        <w:pStyle w:val="Text"/>
-      </w:pPr>
-      <w:r>
-        <w:t xml:space="preserve">Correctable range (by </w:t>
-      </w:r>
-      <w:proofErr w:type="spellStart"/>
-      <w:proofErr w:type="gramStart"/>
-      <w:r>
-        <w:t>bg</w:t>
-      </w:r>
-      <w:proofErr w:type="spellEnd"/>
-      <w:proofErr w:type="gramEnd"/>
-      <w:r>
-        <w:t xml:space="preserve"> color)</w:t>
-      </w:r>
-    </w:p>
-    <w:p>
-      <w:pPr>
-        <w:pStyle w:val="Text"/>
-      </w:pPr>
-    </w:p>
-    <w:p>
-      <w:pPr>
-        <w:pStyle w:val="Heading1"/>
-      </w:pPr>
-      <w:r>
-        <w:t>Discussion</w:t>
-      </w:r>
-    </w:p>
-    <w:p>
-      <w:pPr>
-        <w:pStyle w:val="Text"/>
-      </w:pPr>
-      <w:r>
-        <w:t>Colors that can be corrected regardless of the background</w:t>
-      </w:r>
-    </w:p>
-    <w:p>
-      <w:pPr>
-        <w:pStyle w:val="Text"/>
-      </w:pPr>
-      <w:r>
-        <w:t>Camera-based color correction</w:t>
-      </w:r>
-    </w:p>
-    <w:p>
-      <w:pPr>
-        <w:pStyle w:val="Text"/>
-      </w:pPr>
-    </w:p>
-    <w:p>
-      <w:pPr>
-        <w:pStyle w:val="Heading1"/>
-      </w:pPr>
-      <w:r>
-        <w:rPr>
-          <w:noProof/>
-        </w:rPr>
-        <w:pict>
-          <v:shape id="_x0000_s1034" type="#_x0000_t202" style="position:absolute;left:0;text-align:left;margin-left:204.25pt;margin-top:0;width:255.25pt;height:154.65pt;z-index:251666432;visibility:visible;mso-height-percent:200;mso-wrap-distance-left:9pt;mso-wrap-distance-top:0;mso-wrap-distance-right:9pt;mso-wrap-distance-bottom:0;mso-position-horizontal:right;mso-position-horizontal-relative:margin;mso-position-vertical:top;mso-position-vertical-relative:margin;mso-height-percent:200;mso-width-relative:margin;mso-height-relative:margin;v-text-anchor:top" o:gfxdata="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" stroked="f">
-            <v:textbox style="mso-fit-shape-to-text:t">
-              <w:txbxContent>
-                <w:p>
-                  <w:pPr>
-                    <w:keepNext/>
-                  </w:pPr>
-                  <w:r>
-                    <w:rPr>
-                      <w:noProof/>
-                      <w:lang w:eastAsia="en-CA"/>
-                    </w:rPr>
-                    <w:drawing>
-                      <wp:inline distT="0" distB="0" distL="0" distR="0" wp14:anchorId="49ABE0DF" wp14:editId="61DEAEBD">
-                        <wp:extent cx="3125821" cy="1517750"/>
-                        <wp:effectExtent l="0" t="0" r="0" b="0"/>
-                        <wp:docPr id="12" name="Picture 12"/>
-                        <wp:cNvGraphicFramePr>
-                          <a:graphicFrameLocks xmlns:a="http://schemas.openxmlformats.org/drawingml/2006/main" noChangeAspect="1"/>
-                        </wp:cNvGraphicFramePr>
-                        <a:graphic xmlns:a="http://schemas.openxmlformats.org/drawingml/2006/main">
-                          <a:graphicData uri="http://schemas.openxmlformats.org/drawingml/2006/picture">
-                            <pic:pic xmlns:pic="http://schemas.openxmlformats.org/drawingml/2006/picture">
-                              <pic:nvPicPr>
-                                <pic:cNvPr id="0" name="ColorBlending2.0.png"/>
-                                <pic:cNvPicPr/>
-                              </pic:nvPicPr>
-                              <pic:blipFill>
-                                <a:blip r:embed="rId12">
-                                  <a:extLst>
-                                    <a:ext uri="{28A0092B-C50C-407E-A947-70E740481C1C}">
-                                      <a14:useLocalDpi xmlns:a14="http://schemas.microsoft.com/office/drawing/2010/main" val="0"/>
-                                    </a:ext>
-                                  </a:extLst>
-                                </a:blip>
-                                <a:stretch>
-                                  <a:fillRect/>
-                                </a:stretch>
-                              </pic:blipFill>
-                              <pic:spPr>
-                                <a:xfrm>
-                                  <a:off x="0" y="0"/>
-                                  <a:ext cx="3126782" cy="1518217"/>
-                                </a:xfrm>
-                                <a:prstGeom prst="rect">
-                                  <a:avLst/>
-                                </a:prstGeom>
-                              </pic:spPr>
-                            </pic:pic>
-                          </a:graphicData>
-                        </a:graphic>
-                      </wp:inline>
-                    </w:drawing>
-                  </w:r>
-                </w:p>
-                <w:p>
-                  <w:pPr>
-                    <w:pStyle w:val="Caption"/>
-                    <w:numPr>
-                      <w:ilvl w:val="0"/>
-                      <w:numId w:val="0"/>
-                    </w:numPr>
-                    <w:jc w:val="left"/>
-                  </w:pPr>
-                  <w:proofErr w:type="gramStart"/>
-                  <w:r>
-                    <w:t xml:space="preserve">Figure </w:t>
-                  </w:r>
                   <w:r>
                     <w:fldChar w:fldCharType="begin"/>
                   </w:r>
@@ -1754,18 +1451,14 @@
                   <w:r>
                     <w:fldChar w:fldCharType="end"/>
                   </w:r>
+                  <w:proofErr w:type="gramStart"/>
                   <w:r>
                     <w:t>.</w:t>
                   </w:r>
                   <w:proofErr w:type="gramEnd"/>
                   <w:r>
-                    <w:t xml:space="preserve"> </w:t>
+                    <w:t xml:space="preserve"> Left: The digital color #FF0000 and as displayed by different optical see-through displays. Right: The background color, and as it is seen through different optical see-through displays.</w:t>
                   </w:r>
-                  <w:proofErr w:type="gramStart"/>
-                  <w:r>
-                    <w:t>Color blending including the screen distortions for background and digital colors.</w:t>
-                  </w:r>
-                  <w:proofErr w:type="gramEnd"/>
                 </w:p>
               </w:txbxContent>
             </v:textbox>
@@ -1773,6 +1466,221 @@
           </v:shape>
         </w:pict>
       </w:r>
+    </w:p>
+    <w:p>
+      <w:pPr>
+        <w:pStyle w:val="Text"/>
+      </w:pPr>
+      <w:r>
+        <w:t xml:space="preserve">However, the colors involved in the blending differ from the “pure” ones assumed by </w:t>
+      </w:r>
+      <w:r>
+        <w:t>the direct model. Figure 3</w:t>
+      </w:r>
+      <w:r>
+        <w:t xml:space="preserve">-left shows </w:t>
+      </w:r>
+    </w:p>
+    <w:p>
+      <w:pPr>
+        <w:pStyle w:val="Text"/>
+      </w:pPr>
+    </w:p>
+    <w:p>
+      <w:pPr>
+        <w:pStyle w:val="Text"/>
+      </w:pPr>
+      <w:r>
+        <w:t xml:space="preserve">Show the new conception of color blending as presented in figure 4. </w:t>
+      </w:r>
+    </w:p>
+    <w:p>
+      <w:pPr>
+        <w:pStyle w:val="Text"/>
+      </w:pPr>
+    </w:p>
+    <w:p>
+      <w:pPr>
+        <w:pStyle w:val="Text"/>
+      </w:pPr>
+      <w:r>
+        <w:t>Say that to investigate this effect we took two approaches: cat and binned profile.</w:t>
+      </w:r>
+    </w:p>
+    <w:p>
+      <w:pPr>
+        <w:pStyle w:val="Text"/>
+      </w:pPr>
+      <w:r>
+        <w:t xml:space="preserve">CAT </w:t>
+      </w:r>
+      <w:r>
+        <w:t>(show image with the three cats for each display 3x3)</w:t>
+      </w:r>
+    </w:p>
+    <w:p>
+      <w:pPr>
+        <w:pStyle w:val="Text"/>
+      </w:pPr>
+    </w:p>
+    <w:p>
+      <w:pPr>
+        <w:pStyle w:val="Text"/>
+      </w:pPr>
+      <w:proofErr w:type="gramStart"/>
+      <w:r>
+        <w:t>Binned-profile (show image with the binned-profile of each display), say that we are interested in this given the high variation of the CAT profiles.</w:t>
+      </w:r>
+      <w:proofErr w:type="gramEnd"/>
+      <w:r>
+        <w:t xml:space="preserve"> </w:t>
+      </w:r>
+      <w:r>
+        <w:t xml:space="preserve">Tell </w:t>
+      </w:r>
+      <w:proofErr w:type="spellStart"/>
+      <w:proofErr w:type="gramStart"/>
+      <w:r>
+        <w:t>hw</w:t>
+      </w:r>
+      <w:proofErr w:type="spellEnd"/>
+      <w:proofErr w:type="gramEnd"/>
+      <w:r>
+        <w:t xml:space="preserve"> we built each profile. </w:t>
+      </w:r>
+      <w:r>
+        <w:t>Say that a limitation of this approach is the memory overhead (bytes per color pair).</w:t>
+      </w:r>
+    </w:p>
+    <w:p>
+      <w:pPr>
+        <w:pStyle w:val="Heading2"/>
+      </w:pPr>
+      <w:r>
+        <w:lastRenderedPageBreak/>
+        <w:t>Data Collection</w:t>
+      </w:r>
+    </w:p>
+    <w:p>
+      <w:pPr>
+        <w:pStyle w:val="Text"/>
+      </w:pPr>
+      <w:r>
+        <w:t>Describe how we collected data for each display</w:t>
+      </w:r>
+    </w:p>
+    <w:p>
+      <w:pPr>
+        <w:pStyle w:val="Text"/>
+      </w:pPr>
+    </w:p>
+    <w:p>
+      <w:pPr>
+        <w:pStyle w:val="Text"/>
+      </w:pPr>
+      <w:r>
+        <w:t>Describe how we computed the blending prediction for each model.</w:t>
+      </w:r>
+    </w:p>
+    <w:p>
+      <w:pPr>
+        <w:pStyle w:val="Heading2"/>
+      </w:pPr>
+      <w:r>
+        <w:t>Results</w:t>
+      </w:r>
+    </w:p>
+    <w:p>
+      <w:pPr>
+        <w:pStyle w:val="Text"/>
+        <w:ind w:firstLine="0"/>
+      </w:pPr>
+      <w:r>
+        <w:t>Show one sample 3D image for a given display with the direct model and the binned profile to demonstrate the differences in the blue dots.</w:t>
+      </w:r>
+    </w:p>
+    <w:p>
+      <w:pPr>
+        <w:pStyle w:val="Text"/>
+        <w:ind w:firstLine="0"/>
+      </w:pPr>
+    </w:p>
+    <w:p>
+      <w:pPr>
+        <w:pStyle w:val="Text"/>
+        <w:ind w:firstLine="0"/>
+      </w:pPr>
+      <w:r>
+        <w:t>Show the BIG bar charts image (5 models X 3 displays X 27 backgrounds)</w:t>
+      </w:r>
+    </w:p>
+    <w:p>
+      <w:pPr>
+        <w:pStyle w:val="Heading1"/>
+      </w:pPr>
+      <w:r>
+        <w:t xml:space="preserve">Color </w:t>
+      </w:r>
+      <w:r>
+        <w:t>Preservation</w:t>
+      </w:r>
+    </w:p>
+    <w:p>
+      <w:pPr>
+        <w:pStyle w:val="Text"/>
+      </w:pPr>
+      <w:r>
+        <w:t xml:space="preserve">Correctable range (by </w:t>
+      </w:r>
+      <w:proofErr w:type="spellStart"/>
+      <w:proofErr w:type="gramStart"/>
+      <w:r>
+        <w:t>bg</w:t>
+      </w:r>
+      <w:proofErr w:type="spellEnd"/>
+      <w:proofErr w:type="gramEnd"/>
+      <w:r>
+        <w:t xml:space="preserve"> color)</w:t>
+      </w:r>
+    </w:p>
+    <w:p>
+      <w:pPr>
+        <w:pStyle w:val="Text"/>
+      </w:pPr>
+    </w:p>
+    <w:p>
+      <w:pPr>
+        <w:pStyle w:val="Heading1"/>
+      </w:pPr>
+      <w:r>
+        <w:t>Discussion</w:t>
+      </w:r>
+    </w:p>
+    <w:p>
+      <w:pPr>
+        <w:pStyle w:val="Text"/>
+      </w:pPr>
+      <w:r>
+        <w:t>Colors that can be corrected regardless of the background</w:t>
+      </w:r>
+    </w:p>
+    <w:p>
+      <w:pPr>
+        <w:pStyle w:val="Text"/>
+      </w:pPr>
+      <w:r>
+        <w:t>Camera-based color correction</w:t>
+      </w:r>
+    </w:p>
+    <w:p>
+      <w:pPr>
+        <w:pStyle w:val="Text"/>
+      </w:pPr>
+    </w:p>
+    <w:p>
+      <w:pPr>
+        <w:pStyle w:val="Heading1"/>
+      </w:pPr>
       <w:r>
         <w:t>Conclusions</w:t>
       </w:r>
@@ -1796,7 +1704,7 @@
       <w:pPr>
         <w:pStyle w:val="Reference"/>
       </w:pPr>
-      <w:bookmarkStart w:id="1" w:name="_Ref6979508"/>
+      <w:bookmarkStart w:id="2" w:name="_Ref6979508"/>
       <w:proofErr w:type="spellStart"/>
       <w:r>
         <w:t>Gabbard</w:t>
@@ -1846,8 +1754,8 @@
       <w:r>
         <w:t>.</w:t>
       </w:r>
-      <w:bookmarkStart w:id="2" w:name="_Ref6979522"/>
-      <w:bookmarkEnd w:id="1"/>
+      <w:bookmarkStart w:id="3" w:name="_Ref6979522"/>
+      <w:bookmarkEnd w:id="2"/>
     </w:p>
     <w:p>
       <w:pPr>
@@ -1856,7 +1764,7 @@
       <w:r>
         <w:t>.</w:t>
       </w:r>
-      <w:bookmarkEnd w:id="2"/>
+      <w:bookmarkEnd w:id="3"/>
     </w:p>
     <w:sectPr>
       <w:type w:val="continuous"/>
@@ -2980,7 +2888,7 @@
   <w:style w:type="paragraph" w:default="1" w:styleId="Normal">
     <w:name w:val="Normal"/>
     <w:qFormat/>
-    <w:rsid w:val="00D62904"/>
+    <w:rsid w:val="00A75EB4"/>
     <w:pPr>
       <w:spacing w:after="200" w:line="276" w:lineRule="auto"/>
     </w:pPr>
@@ -3201,7 +3109,7 @@
     <w:uiPriority w:val="1"/>
     <w:semiHidden/>
     <w:unhideWhenUsed/>
-    <w:rsid w:val="00D62904"/>
+    <w:rsid w:val="00A75EB4"/>
   </w:style>
   <w:style w:type="table" w:default="1" w:styleId="TableNormal">
     <w:name w:val="Normal Table"/>
@@ -3223,7 +3131,7 @@
     <w:uiPriority w:val="99"/>
     <w:semiHidden/>
     <w:unhideWhenUsed/>
-    <w:rsid w:val="00D62904"/>
+    <w:rsid w:val="00A75EB4"/>
   </w:style>
   <w:style w:type="paragraph" w:styleId="Title">
     <w:name w:val="Title"/>
@@ -4085,7 +3993,7 @@
 </file>
 
 <file path=customXml/itemProps1.xml><?xml version="1.0" encoding="utf-8"?>
-<ds:datastoreItem xmlns:ds="http://schemas.openxmlformats.org/officeDocument/2006/customXml" ds:itemID="{9ABE13F6-7AE7-4CA1-9EA5-73064692A131}">
+<ds:datastoreItem xmlns:ds="http://schemas.openxmlformats.org/officeDocument/2006/customXml" ds:itemID="{986C0DBD-E2CE-4AD7-BF4C-15E38DF37337}">
   <ds:schemaRefs>
     <ds:schemaRef ds:uri="http://schemas.openxmlformats.org/officeDocument/2006/bibliography"/>
   </ds:schemaRefs>

</xml_diff>

<commit_message>
Paper content and data format for prediction
</commit_message>
<xml_diff>
--- a/Docs/ISMAR 2013/Color Correction-v01 [jdhr].docx
+++ b/Docs/ISMAR 2013/Color Correction-v01 [jdhr].docx
@@ -101,28 +101,16 @@
         <w:ind w:firstLine="0"/>
       </w:pPr>
       <w:r>
-        <w:t xml:space="preserve">Optical combiners such as transparent see-through displays allow users to view both digital content and physical objects at once. In such technologies, light coming from background objects mixes with the light originated in the display, causing what is known as the color mixing problem: a </w:t>
-      </w:r>
-      <w:r>
-        <w:t>condition</w:t>
-      </w:r>
-      <w:r>
-        <w:t xml:space="preserve"> where the </w:t>
-      </w:r>
-      <w:r>
-        <w:t xml:space="preserve">original </w:t>
-      </w:r>
-      <w:r>
-        <w:t xml:space="preserve">digital </w:t>
-      </w:r>
-      <w:r>
-        <w:t xml:space="preserve">hues are lost </w:t>
-      </w:r>
-      <w:r>
-        <w:t xml:space="preserve">due to the mixing of light sources, </w:t>
-      </w:r>
-      <w:r>
-        <w:t xml:space="preserve">and </w:t>
+        <w:t xml:space="preserve">Optical combiners such as transparent see-through displays allow users to view both digital content and physical objects at once. In such technologies, light coming from background objects mixes with the light originated in the display, causing what is known as the color </w:t>
+      </w:r>
+      <w:r>
+        <w:t>blending</w:t>
+      </w:r>
+      <w:r>
+        <w:t xml:space="preserve"> problem</w:t>
+      </w:r>
+      <w:r>
+        <w:t xml:space="preserve">, </w:t>
       </w:r>
       <w:r>
         <w:t xml:space="preserve">with the subsequent impact in legibility, color encodings, and general usability of </w:t>
@@ -149,16 +137,31 @@
         <w:t>ed</w:t>
       </w:r>
       <w:r>
-        <w:t xml:space="preserve"> at preserving the original color regardless of the background</w:t>
-      </w:r>
-      <w:r>
-        <w:t xml:space="preserve"> and based on the observation that each display renders colors differently</w:t>
+        <w:t xml:space="preserve"> at preserving the original color </w:t>
+      </w:r>
+      <w:r>
+        <w:t>based on the observation</w:t>
+      </w:r>
+      <w:r>
+        <w:t>s</w:t>
+      </w:r>
+      <w:r>
+        <w:t xml:space="preserve"> that each display renders colors differently</w:t>
+      </w:r>
+      <w:r>
+        <w:t xml:space="preserve"> and that background colors are affected by the display media before blending</w:t>
       </w:r>
       <w:r>
         <w:t>.</w:t>
       </w:r>
       <w:r>
-        <w:t xml:space="preserve"> For a given display we build a colorimetric profile of how such display shows colors.</w:t>
+        <w:t xml:space="preserve"> For a given display we build a colorimetric </w:t>
+      </w:r>
+      <w:r>
+        <w:t xml:space="preserve">binned </w:t>
+      </w:r>
+      <w:r>
+        <w:t>profile of how such display shows colors.</w:t>
       </w:r>
       <w:r>
         <w:t xml:space="preserve"> </w:t>
@@ -339,7 +342,7 @@
             <v:stroke joinstyle="miter"/>
             <v:path gradientshapeok="t" o:connecttype="rect"/>
           </v:shapetype>
-          <v:shape id="_x0000_s1034" type="#_x0000_t202" style="position:absolute;left:0;text-align:left;margin-left:184.95pt;margin-top:0;width:245.7pt;height:161.55pt;z-index:251666432;visibility:visible;mso-height-percent:200;mso-wrap-distance-left:9pt;mso-wrap-distance-top:0;mso-wrap-distance-right:9pt;mso-wrap-distance-bottom:0;mso-position-horizontal:right;mso-position-horizontal-relative:margin;mso-position-vertical:bottom;mso-position-vertical-relative:margin;mso-height-percent:200;mso-width-relative:margin;mso-height-relative:margin;v-text-anchor:top" o:gfxdata="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" stroked="f">
+          <v:shape id="_x0000_s1034" type="#_x0000_t202" style="position:absolute;left:0;text-align:left;margin-left:573.95pt;margin-top:0;width:245.7pt;height:161.55pt;z-index:251666432;visibility:visible;mso-height-percent:200;mso-wrap-distance-left:9pt;mso-wrap-distance-top:0;mso-wrap-distance-right:9pt;mso-wrap-distance-bottom:0;mso-position-horizontal:right;mso-position-horizontal-relative:margin;mso-position-vertical:bottom;mso-position-vertical-relative:margin;mso-height-percent:200;mso-width-relative:margin;mso-height-relative:margin;v-text-anchor:top" o:gfxdata="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" stroked="f">
             <v:textbox style="mso-next-textbox:#_x0000_s1034;mso-fit-shape-to-text:t">
               <w:txbxContent>
                 <w:p>
@@ -408,6 +411,7 @@
                   <w:r>
                     <w:t xml:space="preserve">Figure </w:t>
                   </w:r>
+                  <w:proofErr w:type="gramEnd"/>
                   <w:r>
                     <w:fldChar w:fldCharType="begin"/>
                   </w:r>
@@ -427,6 +431,7 @@
                     <w:fldChar w:fldCharType="end"/>
                   </w:r>
                   <w:bookmarkEnd w:id="0"/>
+                  <w:proofErr w:type="gramStart"/>
                   <w:r>
                     <w:t>.</w:t>
                   </w:r>
@@ -621,10 +626,7 @@
         <w:t xml:space="preserve">Despite being a widely acknowledge problem for the adoption of see-through displays and general AR applications, little research exists on how to preserve digital colors exposed to color blending. </w:t>
       </w:r>
       <w:r>
-        <w:t>To preserve a digital color a system should find an alternative digital color which, upon blending with such background, comes closest to the desired digital color.</w:t>
-      </w:r>
-      <w:r>
-        <w:t xml:space="preserve"> </w:t>
+        <w:t xml:space="preserve">To preserve a digital color a system should find an alternative digital color which, upon blending with such background, comes closest to the desired digital color. </w:t>
       </w:r>
       <w:r>
         <w:t xml:space="preserve">Existing solutions, particularly from the field of </w:t>
@@ -741,16 +743,7 @@
         <w:t xml:space="preserve"> </w:t>
       </w:r>
       <w:r>
-        <w:t xml:space="preserve">(1) </w:t>
-      </w:r>
-      <w:r>
-        <w:t xml:space="preserve">the way a particular </w:t>
-      </w:r>
-      <w:r>
-        <w:t xml:space="preserve">display renders colors, and (2) </w:t>
-      </w:r>
-      <w:r>
-        <w:t>the effect of the display media on the background color.</w:t>
+        <w:t>(1) the way a particular display renders colors, and (2) the effect of the display media on the background color.</w:t>
       </w:r>
       <w:r>
         <w:t xml:space="preserve"> </w:t>
@@ -774,10 +767,7 @@
         <w:t xml:space="preserve">into discrete and finite bins and measures </w:t>
       </w:r>
       <w:r>
-        <w:t>how the display</w:t>
-      </w:r>
-      <w:r>
-        <w:t xml:space="preserve"> actually renders </w:t>
+        <w:t xml:space="preserve">how the display actually renders </w:t>
       </w:r>
       <w:r>
         <w:t>each bin</w:t>
@@ -1003,8 +993,125 @@
         <w:pStyle w:val="Text"/>
         <w:ind w:firstLine="0"/>
       </w:pPr>
-      <w:bookmarkStart w:id="1" w:name="_GoBack"/>
-      <w:bookmarkEnd w:id="1"/>
+    </w:p>
+    <w:p>
+      <w:pPr>
+        <w:pStyle w:val="Text"/>
+        <w:ind w:firstLine="0"/>
+      </w:pPr>
+      <w:r>
+        <w:rPr>
+          <w:noProof/>
+        </w:rPr>
+        <w:pict>
+          <v:shape id="_x0000_s1040" type="#_x0000_t202" style="position:absolute;left:0;text-align:left;margin-left:0;margin-top:0;width:259.2pt;height:106.95pt;z-index:251672576;visibility:visible;mso-height-percent:200;mso-wrap-distance-left:9pt;mso-wrap-distance-top:0;mso-wrap-distance-right:9pt;mso-wrap-distance-bottom:0;mso-position-horizontal:left;mso-position-horizontal-relative:margin;mso-position-vertical:bottom;mso-position-vertical-relative:margin;mso-height-percent:200;mso-width-relative:margin;mso-height-relative:margin;v-text-anchor:top" o:gfxdata="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" stroked="f">
+            <v:textbox style="mso-fit-shape-to-text:t">
+              <w:txbxContent>
+                <w:p>
+                  <w:pPr>
+                    <w:keepNext/>
+                  </w:pPr>
+                  <w:r>
+                    <w:rPr>
+                      <w:noProof/>
+                      <w:lang w:eastAsia="en-CA"/>
+                    </w:rPr>
+                    <w:drawing>
+                      <wp:inline distT="0" distB="0" distL="0" distR="0" wp14:anchorId="7CC4511B" wp14:editId="12686C5A">
+                        <wp:extent cx="3099435" cy="1499235"/>
+                        <wp:effectExtent l="0" t="0" r="0" b="0"/>
+                        <wp:docPr id="1" name="Picture 1"/>
+                        <wp:cNvGraphicFramePr>
+                          <a:graphicFrameLocks xmlns:a="http://schemas.openxmlformats.org/drawingml/2006/main" noChangeAspect="1"/>
+                        </wp:cNvGraphicFramePr>
+                        <a:graphic xmlns:a="http://schemas.openxmlformats.org/drawingml/2006/main">
+                          <a:graphicData uri="http://schemas.openxmlformats.org/drawingml/2006/picture">
+                            <pic:pic xmlns:pic="http://schemas.openxmlformats.org/drawingml/2006/picture">
+                              <pic:nvPicPr>
+                                <pic:cNvPr id="0" name="ExamplesBlending.png"/>
+                                <pic:cNvPicPr/>
+                              </pic:nvPicPr>
+                              <pic:blipFill>
+                                <a:blip r:embed="rId10">
+                                  <a:extLst>
+                                    <a:ext uri="{28A0092B-C50C-407E-A947-70E740481C1C}">
+                                      <a14:useLocalDpi xmlns:a14="http://schemas.microsoft.com/office/drawing/2010/main" val="0"/>
+                                    </a:ext>
+                                  </a:extLst>
+                                </a:blip>
+                                <a:stretch>
+                                  <a:fillRect/>
+                                </a:stretch>
+                              </pic:blipFill>
+                              <pic:spPr>
+                                <a:xfrm>
+                                  <a:off x="0" y="0"/>
+                                  <a:ext cx="3099435" cy="1499235"/>
+                                </a:xfrm>
+                                <a:prstGeom prst="rect">
+                                  <a:avLst/>
+                                </a:prstGeom>
+                              </pic:spPr>
+                            </pic:pic>
+                          </a:graphicData>
+                        </a:graphic>
+                      </wp:inline>
+                    </w:drawing>
+                  </w:r>
+                </w:p>
+                <w:p>
+                  <w:pPr>
+                    <w:pStyle w:val="Caption"/>
+                    <w:numPr>
+                      <w:ilvl w:val="0"/>
+                      <w:numId w:val="0"/>
+                    </w:numPr>
+                    <w:jc w:val="left"/>
+                  </w:pPr>
+                  <w:proofErr w:type="gramStart"/>
+                  <w:r>
+                    <w:t xml:space="preserve">Figure </w:t>
+                  </w:r>
+                  <w:proofErr w:type="gramEnd"/>
+                  <w:r>
+                    <w:fldChar w:fldCharType="begin"/>
+                  </w:r>
+                  <w:r>
+                    <w:instrText xml:space="preserve"> SEQ Figure \* ARABIC </w:instrText>
+                  </w:r>
+                  <w:r>
+                    <w:fldChar w:fldCharType="separate"/>
+                  </w:r>
+                  <w:r>
+                    <w:rPr>
+                      <w:noProof/>
+                    </w:rPr>
+                    <w:t>2</w:t>
+                  </w:r>
+                  <w:r>
+                    <w:fldChar w:fldCharType="end"/>
+                  </w:r>
+                  <w:proofErr w:type="gramStart"/>
+                  <w:r>
+                    <w:t>.</w:t>
+                  </w:r>
+                  <w:proofErr w:type="gramEnd"/>
+                  <w:r>
+                    <w:t xml:space="preserve"> Examples of color blending</w:t>
+                  </w:r>
+                </w:p>
+              </w:txbxContent>
+            </v:textbox>
+            <w10:wrap type="square" anchorx="margin" anchory="margin"/>
+          </v:shape>
+        </w:pict>
+      </w:r>
+    </w:p>
+    <w:p>
+      <w:pPr>
+        <w:pStyle w:val="Text"/>
+        <w:ind w:firstLine="0"/>
+      </w:pPr>
     </w:p>
     <w:p>
       <w:pPr>
@@ -1224,7 +1331,7 @@
                                 <pic:cNvPicPr/>
                               </pic:nvPicPr>
                               <pic:blipFill>
-                                <a:blip r:embed="rId10">
+                                <a:blip r:embed="rId11">
                                   <a:extLst>
                                     <a:ext uri="{28A0092B-C50C-407E-A947-70E740481C1C}">
                                       <a14:useLocalDpi xmlns:a14="http://schemas.microsoft.com/office/drawing/2010/main" val="0"/>
@@ -1392,7 +1499,7 @@
                                 <pic:cNvPicPr/>
                               </pic:nvPicPr>
                               <pic:blipFill>
-                                <a:blip r:embed="rId11">
+                                <a:blip r:embed="rId12">
                                   <a:extLst>
                                     <a:ext uri="{28A0092B-C50C-407E-A947-70E740481C1C}">
                                       <a14:useLocalDpi xmlns:a14="http://schemas.microsoft.com/office/drawing/2010/main" val="0"/>
@@ -1584,9 +1691,135 @@
     </w:p>
     <w:p>
       <w:pPr>
+        <w:spacing w:after="0" w:line="240" w:lineRule="auto"/>
+        <w:rPr>
+          <w:sz w:val="17"/>
+          <w:lang w:val="en-US"/>
+        </w:rPr>
+      </w:pPr>
+      <w:r>
+        <w:br w:type="page"/>
+      </w:r>
+    </w:p>
+    <w:p>
+      <w:pPr>
         <w:pStyle w:val="Heading2"/>
       </w:pPr>
       <w:r>
+        <w:rPr>
+          <w:noProof/>
+        </w:rPr>
+        <w:lastRenderedPageBreak/>
+        <w:pict>
+          <v:shape id="Text Box 2" o:spid="_x0000_s1038" type="#_x0000_t202" style="position:absolute;left:0;text-align:left;margin-left:0;margin-top:0;width:535pt;height:249.2pt;z-index:251670528;visibility:visible;mso-wrap-distance-left:9pt;mso-wrap-distance-top:0;mso-wrap-distance-right:9pt;mso-wrap-distance-bottom:0;mso-position-horizontal:center;mso-position-horizontal-relative:margin;mso-position-vertical:bottom;mso-position-vertical-relative:margin;mso-width-relative:margin;mso-height-relative:margin;v-text-anchor:top" o:gfxdata="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" stroked="f">
+            <v:textbox>
+              <w:txbxContent>
+                <w:p>
+                  <w:pPr>
+                    <w:keepNext/>
+                    <w:jc w:val="center"/>
+                  </w:pPr>
+                  <w:r>
+                    <w:rPr>
+                      <w:noProof/>
+                      <w:lang w:eastAsia="en-CA"/>
+                    </w:rPr>
+                    <w:drawing>
+                      <wp:inline distT="0" distB="0" distL="0" distR="0" wp14:anchorId="6A26E361" wp14:editId="70EDEF21">
+                        <wp:extent cx="6532846" cy="2749684"/>
+                        <wp:effectExtent l="0" t="0" r="0" b="0"/>
+                        <wp:docPr id="2" name="Picture 2"/>
+                        <wp:cNvGraphicFramePr>
+                          <a:graphicFrameLocks xmlns:a="http://schemas.openxmlformats.org/drawingml/2006/main" noChangeAspect="1"/>
+                        </wp:cNvGraphicFramePr>
+                        <a:graphic xmlns:a="http://schemas.openxmlformats.org/drawingml/2006/main">
+                          <a:graphicData uri="http://schemas.openxmlformats.org/drawingml/2006/picture">
+                            <pic:pic xmlns:pic="http://schemas.openxmlformats.org/drawingml/2006/picture">
+                              <pic:nvPicPr>
+                                <pic:cNvPr id="0" name="PredictionResults.png"/>
+                                <pic:cNvPicPr/>
+                              </pic:nvPicPr>
+                              <pic:blipFill>
+                                <a:blip r:embed="rId13">
+                                  <a:extLst>
+                                    <a:ext uri="{28A0092B-C50C-407E-A947-70E740481C1C}">
+                                      <a14:useLocalDpi xmlns:a14="http://schemas.microsoft.com/office/drawing/2010/main" val="0"/>
+                                    </a:ext>
+                                  </a:extLst>
+                                </a:blip>
+                                <a:stretch>
+                                  <a:fillRect/>
+                                </a:stretch>
+                              </pic:blipFill>
+                              <pic:spPr>
+                                <a:xfrm>
+                                  <a:off x="0" y="0"/>
+                                  <a:ext cx="6536773" cy="2751337"/>
+                                </a:xfrm>
+                                <a:prstGeom prst="rect">
+                                  <a:avLst/>
+                                </a:prstGeom>
+                              </pic:spPr>
+                            </pic:pic>
+                          </a:graphicData>
+                        </a:graphic>
+                      </wp:inline>
+                    </w:drawing>
+                  </w:r>
+                </w:p>
+                <w:p>
+                  <w:pPr>
+                    <w:pStyle w:val="Caption"/>
+                    <w:numPr>
+                      <w:ilvl w:val="0"/>
+                      <w:numId w:val="0"/>
+                    </w:numPr>
+                    <w:jc w:val="left"/>
+                  </w:pPr>
+                  <w:proofErr w:type="gramStart"/>
+                  <w:r>
+                    <w:t xml:space="preserve">Figure </w:t>
+                  </w:r>
+                  <w:proofErr w:type="gramEnd"/>
+                  <w:r>
+                    <w:fldChar w:fldCharType="begin"/>
+                  </w:r>
+                  <w:r>
+                    <w:instrText xml:space="preserve"> SEQ Figure \* ARABIC </w:instrText>
+                  </w:r>
+                  <w:r>
+                    <w:fldChar w:fldCharType="separate"/>
+                  </w:r>
+                  <w:r>
+                    <w:rPr>
+                      <w:noProof/>
+                    </w:rPr>
+                    <w:t>5</w:t>
+                  </w:r>
+                  <w:r>
+                    <w:fldChar w:fldCharType="end"/>
+                  </w:r>
+                  <w:proofErr w:type="gramStart"/>
+                  <w:r>
+                    <w:t>.</w:t>
+                  </w:r>
+                  <w:proofErr w:type="gramEnd"/>
+                  <w:r>
+                    <w:t xml:space="preserve"> Prediction results</w:t>
+                  </w:r>
+                </w:p>
+                <w:p>
+                  <w:pPr>
+                    <w:jc w:val="center"/>
+                  </w:pPr>
+                </w:p>
+              </w:txbxContent>
+            </v:textbox>
+            <w10:wrap type="square" anchorx="margin" anchory="margin"/>
+          </v:shape>
+        </w:pict>
+      </w:r>
+      <w:r>
         <w:t>Results</w:t>
       </w:r>
     </w:p>
@@ -1596,7 +1829,12 @@
         <w:ind w:firstLine="0"/>
       </w:pPr>
       <w:r>
-        <w:t>Show one sample 3D image for a given display with the direct model and the binned profile to demonstrate the differences in the blue dots.</w:t>
+        <w:t xml:space="preserve">Show one sample 3D image for a given </w:t>
+      </w:r>
+      <w:bookmarkStart w:id="1" w:name="_GoBack"/>
+      <w:bookmarkEnd w:id="1"/>
+      <w:r>
+        <w:t>display with the direct model and the binned profile to demonstrate the differences in the blue dots.</w:t>
       </w:r>
     </w:p>
     <w:p>
@@ -1612,6 +1850,123 @@
       </w:pPr>
       <w:r>
         <w:t>Show the BIG bar charts image (5 models X 3 displays X 27 backgrounds)</w:t>
+      </w:r>
+    </w:p>
+    <w:p>
+      <w:pPr>
+        <w:pStyle w:val="Text"/>
+        <w:ind w:firstLine="0"/>
+      </w:pPr>
+    </w:p>
+    <w:p>
+      <w:pPr>
+        <w:pStyle w:val="Text"/>
+        <w:ind w:firstLine="0"/>
+      </w:pPr>
+      <w:r>
+        <w:rPr>
+          <w:noProof/>
+        </w:rPr>
+        <w:pict>
+          <v:shape id="_x0000_s1041" type="#_x0000_t202" style="position:absolute;left:0;text-align:left;margin-left:0;margin-top:0;width:258.1pt;height:106.95pt;z-index:251674624;visibility:visible;mso-height-percent:200;mso-wrap-distance-left:9pt;mso-wrap-distance-top:0;mso-wrap-distance-right:9pt;mso-wrap-distance-bottom:0;mso-position-horizontal:left;mso-position-horizontal-relative:margin;mso-position-vertical:top;mso-position-vertical-relative:margin;mso-height-percent:200;mso-width-relative:margin;mso-height-relative:margin;v-text-anchor:top" o:gfxdata="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" stroked="f">
+            <v:textbox style="mso-fit-shape-to-text:t">
+              <w:txbxContent>
+                <w:p>
+                  <w:pPr>
+                    <w:keepNext/>
+                  </w:pPr>
+                  <w:r>
+                    <w:rPr>
+                      <w:noProof/>
+                      <w:lang w:eastAsia="en-CA"/>
+                    </w:rPr>
+                    <w:drawing>
+                      <wp:inline distT="0" distB="0" distL="0" distR="0" wp14:anchorId="22C5D5A5" wp14:editId="1AA1EB31">
+                        <wp:extent cx="3085465" cy="1635125"/>
+                        <wp:effectExtent l="0" t="0" r="0" b="0"/>
+                        <wp:docPr id="3" name="Picture 3"/>
+                        <wp:cNvGraphicFramePr>
+                          <a:graphicFrameLocks xmlns:a="http://schemas.openxmlformats.org/drawingml/2006/main" noChangeAspect="1"/>
+                        </wp:cNvGraphicFramePr>
+                        <a:graphic xmlns:a="http://schemas.openxmlformats.org/drawingml/2006/main">
+                          <a:graphicData uri="http://schemas.openxmlformats.org/drawingml/2006/picture">
+                            <pic:pic xmlns:pic="http://schemas.openxmlformats.org/drawingml/2006/picture">
+                              <pic:nvPicPr>
+                                <pic:cNvPr id="0" name="PredictionSingleResult.png"/>
+                                <pic:cNvPicPr/>
+                              </pic:nvPicPr>
+                              <pic:blipFill>
+                                <a:blip r:embed="rId14">
+                                  <a:extLst>
+                                    <a:ext uri="{28A0092B-C50C-407E-A947-70E740481C1C}">
+                                      <a14:useLocalDpi xmlns:a14="http://schemas.microsoft.com/office/drawing/2010/main" val="0"/>
+                                    </a:ext>
+                                  </a:extLst>
+                                </a:blip>
+                                <a:stretch>
+                                  <a:fillRect/>
+                                </a:stretch>
+                              </pic:blipFill>
+                              <pic:spPr>
+                                <a:xfrm>
+                                  <a:off x="0" y="0"/>
+                                  <a:ext cx="3085465" cy="1635125"/>
+                                </a:xfrm>
+                                <a:prstGeom prst="rect">
+                                  <a:avLst/>
+                                </a:prstGeom>
+                              </pic:spPr>
+                            </pic:pic>
+                          </a:graphicData>
+                        </a:graphic>
+                      </wp:inline>
+                    </w:drawing>
+                  </w:r>
+                </w:p>
+                <w:p>
+                  <w:pPr>
+                    <w:pStyle w:val="Caption"/>
+                    <w:numPr>
+                      <w:ilvl w:val="0"/>
+                      <w:numId w:val="0"/>
+                    </w:numPr>
+                    <w:jc w:val="left"/>
+                  </w:pPr>
+                  <w:proofErr w:type="gramStart"/>
+                  <w:r>
+                    <w:t xml:space="preserve">Figure </w:t>
+                  </w:r>
+                  <w:r>
+                    <w:fldChar w:fldCharType="begin"/>
+                  </w:r>
+                  <w:r>
+                    <w:instrText xml:space="preserve"> SEQ Figure \* ARABIC </w:instrText>
+                  </w:r>
+                  <w:r>
+                    <w:fldChar w:fldCharType="separate"/>
+                  </w:r>
+                  <w:r>
+                    <w:rPr>
+                      <w:noProof/>
+                    </w:rPr>
+                    <w:t>6</w:t>
+                  </w:r>
+                  <w:r>
+                    <w:fldChar w:fldCharType="end"/>
+                  </w:r>
+                  <w:r>
+                    <w:t>.</w:t>
+                  </w:r>
+                  <w:proofErr w:type="gramEnd"/>
+                  <w:r>
+                    <w:t xml:space="preserve"> Single prediction result</w:t>
+                  </w:r>
+                </w:p>
+              </w:txbxContent>
+            </v:textbox>
+            <w10:wrap type="square" anchorx="margin" anchory="margin"/>
+          </v:shape>
+        </w:pict>
       </w:r>
     </w:p>
     <w:p>
@@ -1697,6 +2052,7 @@
         <w:pStyle w:val="ReferenceTitle"/>
       </w:pPr>
       <w:r>
+        <w:lastRenderedPageBreak/>
         <w:t>References</w:t>
       </w:r>
     </w:p>
@@ -2888,7 +3244,7 @@
   <w:style w:type="paragraph" w:default="1" w:styleId="Normal">
     <w:name w:val="Normal"/>
     <w:qFormat/>
-    <w:rsid w:val="00A75EB4"/>
+    <w:rsid w:val="003303DE"/>
     <w:pPr>
       <w:spacing w:after="200" w:line="276" w:lineRule="auto"/>
     </w:pPr>
@@ -3109,7 +3465,7 @@
     <w:uiPriority w:val="1"/>
     <w:semiHidden/>
     <w:unhideWhenUsed/>
-    <w:rsid w:val="00A75EB4"/>
+    <w:rsid w:val="003303DE"/>
   </w:style>
   <w:style w:type="table" w:default="1" w:styleId="TableNormal">
     <w:name w:val="Normal Table"/>
@@ -3131,7 +3487,7 @@
     <w:uiPriority w:val="99"/>
     <w:semiHidden/>
     <w:unhideWhenUsed/>
-    <w:rsid w:val="00A75EB4"/>
+    <w:rsid w:val="003303DE"/>
   </w:style>
   <w:style w:type="paragraph" w:styleId="Title">
     <w:name w:val="Title"/>
@@ -3993,7 +4349,7 @@
 </file>
 
 <file path=customXml/itemProps1.xml><?xml version="1.0" encoding="utf-8"?>
-<ds:datastoreItem xmlns:ds="http://schemas.openxmlformats.org/officeDocument/2006/customXml" ds:itemID="{986C0DBD-E2CE-4AD7-BF4C-15E38DF37337}">
+<ds:datastoreItem xmlns:ds="http://schemas.openxmlformats.org/officeDocument/2006/customXml" ds:itemID="{8B157A4B-3945-4740-B4CE-14699A57F847}">
   <ds:schemaRefs>
     <ds:schemaRef ds:uri="http://schemas.openxmlformats.org/officeDocument/2006/bibliography"/>
   </ds:schemaRefs>

</xml_diff>

<commit_message>
Graph generator, efficient performance
</commit_message>
<xml_diff>
--- a/Docs/ISMAR 2013/Color Correction-v01 [jdhr].docx
+++ b/Docs/ISMAR 2013/Color Correction-v01 [jdhr].docx
@@ -342,7 +342,7 @@
             <v:stroke joinstyle="miter"/>
             <v:path gradientshapeok="t" o:connecttype="rect"/>
           </v:shapetype>
-          <v:shape id="_x0000_s1034" type="#_x0000_t202" style="position:absolute;left:0;text-align:left;margin-left:573.95pt;margin-top:0;width:245.7pt;height:161.55pt;z-index:251666432;visibility:visible;mso-height-percent:200;mso-wrap-distance-left:9pt;mso-wrap-distance-top:0;mso-wrap-distance-right:9pt;mso-wrap-distance-bottom:0;mso-position-horizontal:right;mso-position-horizontal-relative:margin;mso-position-vertical:bottom;mso-position-vertical-relative:margin;mso-height-percent:200;mso-width-relative:margin;mso-height-relative:margin;v-text-anchor:top" o:gfxdata="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" stroked="f">
+          <v:shape id="_x0000_s1034" type="#_x0000_t202" style="position:absolute;left:0;text-align:left;margin-left:1157.45pt;margin-top:0;width:245.7pt;height:161.55pt;z-index:251666432;visibility:visible;mso-height-percent:200;mso-wrap-distance-left:9pt;mso-wrap-distance-top:0;mso-wrap-distance-right:9pt;mso-wrap-distance-bottom:0;mso-position-horizontal:right;mso-position-horizontal-relative:margin;mso-position-vertical:bottom;mso-position-vertical-relative:margin;mso-height-percent:200;mso-width-relative:margin;mso-height-relative:margin;v-text-anchor:top" o:gfxdata="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" stroked="f">
             <v:textbox style="mso-next-textbox:#_x0000_s1034;mso-fit-shape-to-text:t">
               <w:txbxContent>
                 <w:p>
@@ -1664,7 +1664,6 @@
         <w:pStyle w:val="Heading2"/>
       </w:pPr>
       <w:r>
-        <w:lastRenderedPageBreak/>
         <w:t>Data Collection</w:t>
       </w:r>
     </w:p>
@@ -1679,6 +1678,7 @@
     <w:p>
       <w:pPr>
         <w:pStyle w:val="Text"/>
+        <w:ind w:firstLine="0"/>
       </w:pPr>
     </w:p>
     <w:p>
@@ -1691,33 +1691,26 @@
     </w:p>
     <w:p>
       <w:pPr>
-        <w:spacing w:after="0" w:line="240" w:lineRule="auto"/>
-        <w:rPr>
-          <w:sz w:val="17"/>
-          <w:lang w:val="en-US"/>
-        </w:rPr>
-      </w:pPr>
-      <w:r>
-        <w:br w:type="page"/>
-      </w:r>
-    </w:p>
-    <w:p>
-      <w:pPr>
-        <w:pStyle w:val="Heading2"/>
+        <w:pStyle w:val="Text"/>
+        <w:ind w:firstLine="0"/>
+      </w:pPr>
+    </w:p>
+    <w:p>
+      <w:pPr>
+        <w:pStyle w:val="Text"/>
+        <w:ind w:firstLine="0"/>
       </w:pPr>
       <w:r>
         <w:rPr>
           <w:noProof/>
         </w:rPr>
-        <w:lastRenderedPageBreak/>
         <w:pict>
-          <v:shape id="Text Box 2" o:spid="_x0000_s1038" type="#_x0000_t202" style="position:absolute;left:0;text-align:left;margin-left:0;margin-top:0;width:535pt;height:249.2pt;z-index:251670528;visibility:visible;mso-wrap-distance-left:9pt;mso-wrap-distance-top:0;mso-wrap-distance-right:9pt;mso-wrap-distance-bottom:0;mso-position-horizontal:center;mso-position-horizontal-relative:margin;mso-position-vertical:bottom;mso-position-vertical-relative:margin;mso-width-relative:margin;mso-height-relative:margin;v-text-anchor:top" o:gfxdata="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" stroked="f">
-            <v:textbox>
+          <v:shape id="_x0000_s1043" type="#_x0000_t202" style="position:absolute;left:0;text-align:left;margin-left:178.35pt;margin-top:0;width:258.8pt;height:106.95pt;z-index:251676672;visibility:visible;mso-height-percent:200;mso-wrap-distance-left:9pt;mso-wrap-distance-top:0;mso-wrap-distance-right:9pt;mso-wrap-distance-bottom:0;mso-position-horizontal:right;mso-position-horizontal-relative:margin;mso-position-vertical:top;mso-position-vertical-relative:margin;mso-height-percent:200;mso-width-relative:margin;mso-height-relative:margin;v-text-anchor:top" o:gfxdata="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" stroked="f">
+            <v:textbox style="mso-fit-shape-to-text:t">
               <w:txbxContent>
                 <w:p>
                   <w:pPr>
                     <w:keepNext/>
-                    <w:jc w:val="center"/>
                   </w:pPr>
                   <w:r>
                     <w:rPr>
@@ -1725,10 +1718,10 @@
                       <w:lang w:eastAsia="en-CA"/>
                     </w:rPr>
                     <w:drawing>
-                      <wp:inline distT="0" distB="0" distL="0" distR="0" wp14:anchorId="6A26E361" wp14:editId="70EDEF21">
-                        <wp:extent cx="6532846" cy="2749684"/>
+                      <wp:inline distT="0" distB="0" distL="0" distR="0" wp14:anchorId="322D266B" wp14:editId="092793DE">
+                        <wp:extent cx="3094355" cy="508000"/>
                         <wp:effectExtent l="0" t="0" r="0" b="0"/>
-                        <wp:docPr id="2" name="Picture 2"/>
+                        <wp:docPr id="5" name="Picture 5"/>
                         <wp:cNvGraphicFramePr>
                           <a:graphicFrameLocks xmlns:a="http://schemas.openxmlformats.org/drawingml/2006/main" noChangeAspect="1"/>
                         </wp:cNvGraphicFramePr>
@@ -1736,7 +1729,7 @@
                           <a:graphicData uri="http://schemas.openxmlformats.org/drawingml/2006/picture">
                             <pic:pic xmlns:pic="http://schemas.openxmlformats.org/drawingml/2006/picture">
                               <pic:nvPicPr>
-                                <pic:cNvPr id="0" name="PredictionResults.png"/>
+                                <pic:cNvPr id="0" name="EuclidianAndJND.png"/>
                                 <pic:cNvPicPr/>
                               </pic:nvPicPr>
                               <pic:blipFill>
@@ -1754,7 +1747,7 @@
                               <pic:spPr>
                                 <a:xfrm>
                                   <a:off x="0" y="0"/>
-                                  <a:ext cx="6536773" cy="2751337"/>
+                                  <a:ext cx="3094355" cy="508000"/>
                                 </a:xfrm>
                                 <a:prstGeom prst="rect">
                                   <a:avLst/>
@@ -1780,7 +1773,6 @@
                   <w:r>
                     <w:t xml:space="preserve">Figure </w:t>
                   </w:r>
-                  <w:proofErr w:type="gramEnd"/>
                   <w:r>
                     <w:fldChar w:fldCharType="begin"/>
                   </w:r>
@@ -1799,19 +1791,18 @@
                   <w:r>
                     <w:fldChar w:fldCharType="end"/>
                   </w:r>
+                  <w:r>
+                    <w:t>.</w:t>
+                  </w:r>
+                  <w:proofErr w:type="gramEnd"/>
+                  <w:r>
+                    <w:t xml:space="preserve"> </w:t>
+                  </w:r>
                   <w:proofErr w:type="gramStart"/>
                   <w:r>
-                    <w:t>.</w:t>
+                    <w:t>Examples of Euclidian distances and their corresponding just-noticeable difference.</w:t>
                   </w:r>
                   <w:proofErr w:type="gramEnd"/>
-                  <w:r>
-                    <w:t xml:space="preserve"> Prediction results</w:t>
-                  </w:r>
-                </w:p>
-                <w:p>
-                  <w:pPr>
-                    <w:jc w:val="center"/>
-                  </w:pPr>
                 </w:p>
               </w:txbxContent>
             </v:textbox>
@@ -1819,7 +1810,25 @@
           </v:shape>
         </w:pict>
       </w:r>
-      <w:r>
+    </w:p>
+    <w:p>
+      <w:pPr>
+        <w:spacing w:after="0" w:line="240" w:lineRule="auto"/>
+        <w:rPr>
+          <w:sz w:val="17"/>
+          <w:lang w:val="en-US"/>
+        </w:rPr>
+      </w:pPr>
+      <w:r>
+        <w:br w:type="page"/>
+      </w:r>
+    </w:p>
+    <w:p>
+      <w:pPr>
+        <w:pStyle w:val="Heading2"/>
+      </w:pPr>
+      <w:r>
+        <w:lastRenderedPageBreak/>
         <w:t>Results</w:t>
       </w:r>
     </w:p>
@@ -1829,12 +1838,7 @@
         <w:ind w:firstLine="0"/>
       </w:pPr>
       <w:r>
-        <w:t xml:space="preserve">Show one sample 3D image for a given </w:t>
-      </w:r>
-      <w:bookmarkStart w:id="1" w:name="_GoBack"/>
-      <w:bookmarkEnd w:id="1"/>
-      <w:r>
-        <w:t>display with the direct model and the binned profile to demonstrate the differences in the blue dots.</w:t>
+        <w:t>Show one sample 3D image for a given display with the direct model and the binned profile to demonstrate the differences in the blue dots.</w:t>
       </w:r>
     </w:p>
     <w:p>
@@ -1881,7 +1885,7 @@
                       <w:lang w:eastAsia="en-CA"/>
                     </w:rPr>
                     <w:drawing>
-                      <wp:inline distT="0" distB="0" distL="0" distR="0" wp14:anchorId="22C5D5A5" wp14:editId="1AA1EB31">
+                      <wp:inline distT="0" distB="0" distL="0" distR="0" wp14:anchorId="48B0A163" wp14:editId="3B2C3B6A">
                         <wp:extent cx="3085465" cy="1635125"/>
                         <wp:effectExtent l="0" t="0" r="0" b="0"/>
                         <wp:docPr id="3" name="Picture 3"/>
@@ -1936,6 +1940,7 @@
                   <w:r>
                     <w:t xml:space="preserve">Figure </w:t>
                   </w:r>
+                  <w:proofErr w:type="gramEnd"/>
                   <w:r>
                     <w:fldChar w:fldCharType="begin"/>
                   </w:r>
@@ -1954,6 +1959,7 @@
                   <w:r>
                     <w:fldChar w:fldCharType="end"/>
                   </w:r>
+                  <w:proofErr w:type="gramStart"/>
                   <w:r>
                     <w:t>.</w:t>
                   </w:r>
@@ -2016,7 +2022,12 @@
         <w:pStyle w:val="Text"/>
       </w:pPr>
       <w:r>
-        <w:t>Colors that can be corrected regardless of the background</w:t>
+        <w:t>Colors that can be corrected regardless of the b</w:t>
+      </w:r>
+      <w:bookmarkStart w:id="1" w:name="_GoBack"/>
+      <w:bookmarkEnd w:id="1"/>
+      <w:r>
+        <w:t>ackground</w:t>
       </w:r>
     </w:p>
     <w:p>
@@ -2031,12 +2042,126 @@
       <w:pPr>
         <w:pStyle w:val="Text"/>
       </w:pPr>
+      <w:r>
+        <w:rPr>
+          <w:noProof/>
+        </w:rPr>
+        <w:pict>
+          <v:shape id="Text Box 2" o:spid="_x0000_s1038" type="#_x0000_t202" style="position:absolute;left:0;text-align:left;margin-left:0;margin-top:0;width:535pt;height:286.65pt;z-index:251670528;visibility:visible;mso-wrap-distance-left:9pt;mso-wrap-distance-top:0;mso-wrap-distance-right:9pt;mso-wrap-distance-bottom:0;mso-position-horizontal:center;mso-position-horizontal-relative:margin;mso-position-vertical:bottom;mso-position-vertical-relative:margin;mso-width-relative:margin;mso-height-relative:margin;v-text-anchor:top" o:gfxdata="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" stroked="f">
+            <v:textbox>
+              <w:txbxContent>
+                <w:p>
+                  <w:pPr>
+                    <w:keepNext/>
+                    <w:jc w:val="center"/>
+                  </w:pPr>
+                  <w:r>
+                    <w:rPr>
+                      <w:noProof/>
+                      <w:lang w:eastAsia="en-CA"/>
+                    </w:rPr>
+                    <w:drawing>
+                      <wp:inline distT="0" distB="0" distL="0" distR="0" wp14:anchorId="18DB2FD0" wp14:editId="2BC60512">
+                        <wp:extent cx="6620476" cy="3249528"/>
+                        <wp:effectExtent l="0" t="0" r="0" b="0"/>
+                        <wp:docPr id="2" name="Picture 2"/>
+                        <wp:cNvGraphicFramePr>
+                          <a:graphicFrameLocks xmlns:a="http://schemas.openxmlformats.org/drawingml/2006/main" noChangeAspect="1"/>
+                        </wp:cNvGraphicFramePr>
+                        <a:graphic xmlns:a="http://schemas.openxmlformats.org/drawingml/2006/main">
+                          <a:graphicData uri="http://schemas.openxmlformats.org/drawingml/2006/picture">
+                            <pic:pic xmlns:pic="http://schemas.openxmlformats.org/drawingml/2006/picture">
+                              <pic:nvPicPr>
+                                <pic:cNvPr id="0" name="PredictionResults.png"/>
+                                <pic:cNvPicPr/>
+                              </pic:nvPicPr>
+                              <pic:blipFill>
+                                <a:blip r:embed="rId15" cstate="print">
+                                  <a:extLst>
+                                    <a:ext uri="{28A0092B-C50C-407E-A947-70E740481C1C}">
+                                      <a14:useLocalDpi xmlns:a14="http://schemas.microsoft.com/office/drawing/2010/main" val="0"/>
+                                    </a:ext>
+                                  </a:extLst>
+                                </a:blip>
+                                <a:stretch>
+                                  <a:fillRect/>
+                                </a:stretch>
+                              </pic:blipFill>
+                              <pic:spPr>
+                                <a:xfrm>
+                                  <a:off x="0" y="0"/>
+                                  <a:ext cx="6620476" cy="3249528"/>
+                                </a:xfrm>
+                                <a:prstGeom prst="rect">
+                                  <a:avLst/>
+                                </a:prstGeom>
+                              </pic:spPr>
+                            </pic:pic>
+                          </a:graphicData>
+                        </a:graphic>
+                      </wp:inline>
+                    </w:drawing>
+                  </w:r>
+                </w:p>
+                <w:p>
+                  <w:pPr>
+                    <w:pStyle w:val="Caption"/>
+                    <w:numPr>
+                      <w:ilvl w:val="0"/>
+                      <w:numId w:val="0"/>
+                    </w:numPr>
+                    <w:jc w:val="left"/>
+                  </w:pPr>
+                  <w:proofErr w:type="gramStart"/>
+                  <w:r>
+                    <w:t xml:space="preserve">Figure </w:t>
+                  </w:r>
+                  <w:proofErr w:type="gramEnd"/>
+                  <w:r>
+                    <w:fldChar w:fldCharType="begin"/>
+                  </w:r>
+                  <w:r>
+                    <w:instrText xml:space="preserve"> SEQ Figure \* ARABIC </w:instrText>
+                  </w:r>
+                  <w:r>
+                    <w:fldChar w:fldCharType="separate"/>
+                  </w:r>
+                  <w:r>
+                    <w:rPr>
+                      <w:noProof/>
+                    </w:rPr>
+                    <w:t>7</w:t>
+                  </w:r>
+                  <w:r>
+                    <w:fldChar w:fldCharType="end"/>
+                  </w:r>
+                  <w:proofErr w:type="gramStart"/>
+                  <w:r>
+                    <w:t>.</w:t>
+                  </w:r>
+                  <w:proofErr w:type="gramEnd"/>
+                  <w:r>
+                    <w:t xml:space="preserve"> Prediction results</w:t>
+                  </w:r>
+                </w:p>
+                <w:p>
+                  <w:pPr>
+                    <w:jc w:val="center"/>
+                  </w:pPr>
+                </w:p>
+              </w:txbxContent>
+            </v:textbox>
+            <w10:wrap type="square" anchorx="margin" anchory="margin"/>
+          </v:shape>
+        </w:pict>
+      </w:r>
     </w:p>
     <w:p>
       <w:pPr>
         <w:pStyle w:val="Heading1"/>
       </w:pPr>
       <w:r>
+        <w:lastRenderedPageBreak/>
         <w:t>Conclusions</w:t>
       </w:r>
     </w:p>
@@ -2052,7 +2177,6 @@
         <w:pStyle w:val="ReferenceTitle"/>
       </w:pPr>
       <w:r>
-        <w:lastRenderedPageBreak/>
         <w:t>References</w:t>
       </w:r>
     </w:p>
@@ -3244,7 +3368,7 @@
   <w:style w:type="paragraph" w:default="1" w:styleId="Normal">
     <w:name w:val="Normal"/>
     <w:qFormat/>
-    <w:rsid w:val="003303DE"/>
+    <w:rsid w:val="001D45EB"/>
     <w:pPr>
       <w:spacing w:after="200" w:line="276" w:lineRule="auto"/>
     </w:pPr>
@@ -3465,7 +3589,7 @@
     <w:uiPriority w:val="1"/>
     <w:semiHidden/>
     <w:unhideWhenUsed/>
-    <w:rsid w:val="003303DE"/>
+    <w:rsid w:val="001D45EB"/>
   </w:style>
   <w:style w:type="table" w:default="1" w:styleId="TableNormal">
     <w:name w:val="Normal Table"/>
@@ -3487,7 +3611,7 @@
     <w:uiPriority w:val="99"/>
     <w:semiHidden/>
     <w:unhideWhenUsed/>
-    <w:rsid w:val="003303DE"/>
+    <w:rsid w:val="001D45EB"/>
   </w:style>
   <w:style w:type="paragraph" w:styleId="Title">
     <w:name w:val="Title"/>
@@ -4349,7 +4473,7 @@
 </file>
 
 <file path=customXml/itemProps1.xml><?xml version="1.0" encoding="utf-8"?>
-<ds:datastoreItem xmlns:ds="http://schemas.openxmlformats.org/officeDocument/2006/customXml" ds:itemID="{8B157A4B-3945-4740-B4CE-14699A57F847}">
+<ds:datastoreItem xmlns:ds="http://schemas.openxmlformats.org/officeDocument/2006/customXml" ds:itemID="{B8B4488C-A943-4416-8B3E-D7CC72333C32}">
   <ds:schemaRefs>
     <ds:schemaRef ds:uri="http://schemas.openxmlformats.org/officeDocument/2006/bibliography"/>
   </ds:schemaRefs>

</xml_diff>

<commit_message>
New data format and paper content
</commit_message>
<xml_diff>
--- a/Docs/ISMAR 2013/Color Correction-v01 [jdhr].docx
+++ b/Docs/ISMAR 2013/Color Correction-v01 [jdhr].docx
@@ -101,7 +101,16 @@
         <w:ind w:firstLine="0"/>
       </w:pPr>
       <w:r>
-        <w:t xml:space="preserve">Optical combiners such as transparent see-through displays allow users to view both digital content and physical objects at once. In such technologies, light coming from background objects mixes with the light originated in the display, causing what is known as the color </w:t>
+        <w:t>S</w:t>
+      </w:r>
+      <w:r>
+        <w:t xml:space="preserve">ee-through displays allow users to view both digital content and physical objects at once. In such </w:t>
+      </w:r>
+      <w:r>
+        <w:t>displays</w:t>
+      </w:r>
+      <w:r>
+        <w:t xml:space="preserve">, light coming from background objects mixes with the light originated in the display, causing what is known as the color </w:t>
       </w:r>
       <w:r>
         <w:t>blending</w:t>
@@ -110,81 +119,179 @@
         <w:t xml:space="preserve"> problem</w:t>
       </w:r>
       <w:r>
+        <w:t>. Color blending is an important issue for the wider adoption of see-through displays and AR in general as it</w:t>
+      </w:r>
+      <w:r>
+        <w:t xml:space="preserve"> </w:t>
+      </w:r>
+      <w:r>
+        <w:t xml:space="preserve">affect the legibility and </w:t>
+      </w:r>
+      <w:r>
+        <w:t>color encodings</w:t>
+      </w:r>
+      <w:r>
+        <w:t xml:space="preserve"> of digital content</w:t>
+      </w:r>
+      <w:r>
         <w:t xml:space="preserve">, </w:t>
       </w:r>
       <w:r>
-        <w:t xml:space="preserve">with the subsequent impact in legibility, color encodings, and general usability of </w:t>
-      </w:r>
-      <w:r>
-        <w:t>the display</w:t>
-      </w:r>
-      <w:r>
-        <w:t xml:space="preserve">. In this paper we </w:t>
-      </w:r>
-      <w:r>
-        <w:t>present a</w:t>
-      </w:r>
-      <w:r>
-        <w:t>n</w:t>
-      </w:r>
-      <w:r>
-        <w:t xml:space="preserve"> approach </w:t>
-      </w:r>
-      <w:r>
-        <w:t>aim</w:t>
-      </w:r>
-      <w:r>
-        <w:t>ed</w:t>
-      </w:r>
-      <w:r>
-        <w:t xml:space="preserve"> at preserving the original color </w:t>
-      </w:r>
-      <w:r>
-        <w:t>based on the observation</w:t>
+        <w:t xml:space="preserve">with a negative impact on the </w:t>
+      </w:r>
+      <w:r>
+        <w:t xml:space="preserve">general usability of </w:t>
+      </w:r>
+      <w:r>
+        <w:t xml:space="preserve">such </w:t>
+      </w:r>
+      <w:r>
+        <w:t>display</w:t>
       </w:r>
       <w:r>
         <w:t>s</w:t>
       </w:r>
       <w:r>
+        <w:t>.</w:t>
+      </w:r>
+      <w:r>
+        <w:t xml:space="preserve"> Color preservation aims at reducing the impact of color blending by finding an alternative color which, once blended with the background, would result in the original color. At the heart of color preservation is the capacity to predict how digital and background colors blend for a particular display. </w:t>
+      </w:r>
+    </w:p>
+    <w:p>
+      <w:pPr>
+        <w:pStyle w:val="Text"/>
+      </w:pPr>
+      <w:r>
+        <w:t xml:space="preserve">In this paper we </w:t>
+      </w:r>
+      <w:r>
+        <w:t xml:space="preserve">propose the binned-profile </w:t>
+      </w:r>
+      <w:r>
+        <w:t xml:space="preserve">model </w:t>
+      </w:r>
+      <w:r>
+        <w:t xml:space="preserve">for </w:t>
+      </w:r>
+      <w:r>
+        <w:t>color prediction</w:t>
+      </w:r>
+      <w:r>
+        <w:t xml:space="preserve"> and preservation in see-through displays</w:t>
+      </w:r>
+      <w:r>
+        <w:t xml:space="preserve">. The binned-profile model is based </w:t>
+      </w:r>
+      <w:r>
+        <w:t>on the observation</w:t>
+      </w:r>
+      <w:r>
+        <w:t>s</w:t>
+      </w:r>
+      <w:r>
         <w:t xml:space="preserve"> that each display renders colors differently</w:t>
       </w:r>
       <w:r>
-        <w:t xml:space="preserve"> and that background colors are affected by the display media before blending</w:t>
+        <w:t xml:space="preserve"> and that background colors are </w:t>
+      </w:r>
+      <w:r>
+        <w:t xml:space="preserve">changed </w:t>
+      </w:r>
+      <w:r>
+        <w:t>by the display medium</w:t>
+      </w:r>
+      <w:r>
+        <w:t xml:space="preserve"> before blending</w:t>
       </w:r>
       <w:r>
         <w:t>.</w:t>
       </w:r>
       <w:r>
-        <w:t xml:space="preserve"> For a given display we build a colorimetric </w:t>
-      </w:r>
-      <w:r>
-        <w:t xml:space="preserve">binned </w:t>
-      </w:r>
-      <w:r>
-        <w:t>profile of how such display shows colors.</w:t>
+        <w:t xml:space="preserve"> For a given display </w:t>
+      </w:r>
+      <w:r>
+        <w:t xml:space="preserve">the model </w:t>
+      </w:r>
+      <w:r>
+        <w:t>uses</w:t>
+      </w:r>
+      <w:r>
+        <w:t xml:space="preserve"> a </w:t>
+      </w:r>
+      <w:r>
+        <w:t>colorimetric profile of how such display shows colors</w:t>
+      </w:r>
+      <w:r>
+        <w:t xml:space="preserve">; </w:t>
+      </w:r>
+      <w:r>
+        <w:t xml:space="preserve">with colors </w:t>
+      </w:r>
+      <w:r>
+        <w:t>binned to a smal</w:t>
+      </w:r>
+      <w:r>
+        <w:t>l set of</w:t>
       </w:r>
       <w:r>
         <w:t xml:space="preserve"> </w:t>
       </w:r>
       <w:r>
+        <w:t>“noticeably</w:t>
+      </w:r>
+      <w:r>
+        <w:t xml:space="preserve"> different” colors</w:t>
+      </w:r>
+      <w:r>
+        <w:t>.</w:t>
+      </w:r>
+      <w:r>
+        <w:t xml:space="preserve"> </w:t>
+      </w:r>
+      <w:r>
         <w:t>W</w:t>
       </w:r>
       <w:r>
         <w:t xml:space="preserve">e </w:t>
       </w:r>
       <w:r>
-        <w:t>validate our approach by measuring the accuracy of how the predictions of how</w:t>
-      </w:r>
-      <w:r>
-        <w:t xml:space="preserve"> digital and background colors mix.</w:t>
-      </w:r>
-      <w:r>
-        <w:t xml:space="preserve"> Then</w:t>
+        <w:t xml:space="preserve">validate our </w:t>
+      </w:r>
+      <w:r>
+        <w:t xml:space="preserve">model </w:t>
+      </w:r>
+      <w:r>
+        <w:t xml:space="preserve">by measuring </w:t>
+      </w:r>
+      <w:r>
+        <w:t xml:space="preserve">the accuracy of </w:t>
+      </w:r>
+      <w:r>
+        <w:t>the p</w:t>
+      </w:r>
+      <w:r>
+        <w:t xml:space="preserve">redictions against </w:t>
+      </w:r>
+      <w:r>
+        <w:t>other prediction models (direct model and chromatic adaptation transformations)</w:t>
+      </w:r>
+      <w:r>
+        <w:t>.</w:t>
+      </w:r>
+      <w:r>
+        <w:t xml:space="preserve"> </w:t>
+      </w:r>
+      <w:r>
+        <w:t>Then</w:t>
       </w:r>
       <w:r>
         <w:t>, we introduce a color correction algorithm</w:t>
       </w:r>
       <w:r>
+        <w:t xml:space="preserve"> and measure the accuracy of the corrections</w:t>
+      </w:r>
+      <w:r>
         <w:t xml:space="preserve">. </w:t>
       </w:r>
       <w:r>
@@ -203,13 +310,7 @@
         <w:t xml:space="preserve">different hardware configurations </w:t>
       </w:r>
       <w:r>
-        <w:t>(</w:t>
-      </w:r>
-      <w:r>
-        <w:t xml:space="preserve">we worked with </w:t>
-      </w:r>
-      <w:r>
-        <w:t>projector-based and OLED</w:t>
+        <w:t>(projector-based and OLED</w:t>
       </w:r>
       <w:r>
         <w:t xml:space="preserve"> displays</w:t>
@@ -227,7 +328,10 @@
         <w:t>our</w:t>
       </w:r>
       <w:r>
-        <w:t xml:space="preserve"> approach to color preservation</w:t>
+        <w:t xml:space="preserve"> approach for</w:t>
+      </w:r>
+      <w:r>
+        <w:t xml:space="preserve"> color preservation</w:t>
       </w:r>
       <w:r>
         <w:t>.</w:t>
@@ -331,7 +435,6 @@
     <w:p>
       <w:pPr>
         <w:pStyle w:val="Text"/>
-        <w:ind w:firstLine="0"/>
       </w:pPr>
       <w:r>
         <w:rPr>
@@ -342,7 +445,7 @@
             <v:stroke joinstyle="miter"/>
             <v:path gradientshapeok="t" o:connecttype="rect"/>
           </v:shapetype>
-          <v:shape id="_x0000_s1034" type="#_x0000_t202" style="position:absolute;left:0;text-align:left;margin-left:1157.45pt;margin-top:0;width:245.7pt;height:161.55pt;z-index:251666432;visibility:visible;mso-height-percent:200;mso-wrap-distance-left:9pt;mso-wrap-distance-top:0;mso-wrap-distance-right:9pt;mso-wrap-distance-bottom:0;mso-position-horizontal:right;mso-position-horizontal-relative:margin;mso-position-vertical:bottom;mso-position-vertical-relative:margin;mso-height-percent:200;mso-width-relative:margin;mso-height-relative:margin;v-text-anchor:top" o:gfxdata="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" stroked="f">
+          <v:shape id="_x0000_s1034" type="#_x0000_t202" style="position:absolute;left:0;text-align:left;margin-left:1351.95pt;margin-top:0;width:245.7pt;height:161.55pt;z-index:251666432;visibility:visible;mso-height-percent:200;mso-wrap-distance-left:9pt;mso-wrap-distance-top:0;mso-wrap-distance-right:9pt;mso-wrap-distance-bottom:0;mso-position-horizontal:right;mso-position-horizontal-relative:margin;mso-position-vertical:bottom;mso-position-vertical-relative:margin;mso-height-percent:200;mso-width-relative:margin;mso-height-relative:margin;v-text-anchor:top" o:gfxdata="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" stroked="f">
             <v:textbox style="mso-next-textbox:#_x0000_s1034;mso-fit-shape-to-text:t">
               <w:txbxContent>
                 <w:p>
@@ -355,7 +458,7 @@
                       <w:lang w:eastAsia="en-CA"/>
                     </w:rPr>
                     <w:drawing>
-                      <wp:inline distT="0" distB="0" distL="0" distR="0" wp14:anchorId="104A3470" wp14:editId="09CA6749">
+                      <wp:inline distT="0" distB="0" distL="0" distR="0" wp14:anchorId="28FE515F" wp14:editId="3F848347">
                         <wp:extent cx="2963693" cy="1439029"/>
                         <wp:effectExtent l="0" t="0" r="0" b="0"/>
                         <wp:docPr id="9" name="Picture 9"/>
@@ -452,28 +555,157 @@
         </w:pict>
       </w:r>
       <w:r>
-        <w:t xml:space="preserve">Optical see-through displays allow seeing both digital content and the real world. They come in multiple form factors: e.g. optical head mounted displays </w:t>
-      </w:r>
-      <w:r>
-        <w:t xml:space="preserve">or projection-based surfaces; and are used in augmented reality (AR) as a way to enhance the real world with digital information. </w:t>
-      </w:r>
-      <w:r>
-        <w:t xml:space="preserve"> Although other technologies can be used for AR purposes (video-based displays), optical see-through displays have the advantage of letting users see the real world with their own eyes, without reducing its fidelity and preserving properties like lighting, blah, blah, blah. </w:t>
+        <w:t>S</w:t>
+      </w:r>
+      <w:r>
+        <w:t>ee-through displays allow users to view both digital content and physical objects at once</w:t>
+      </w:r>
+      <w:r>
+        <w:t>. They come in multiple form factors</w:t>
+      </w:r>
+      <w:r>
+        <w:t xml:space="preserve"> (</w:t>
+      </w:r>
+      <w:r>
+        <w:t xml:space="preserve">e.g. optical head mounted displays </w:t>
+      </w:r>
+      <w:r>
+        <w:t>or projection-based</w:t>
+      </w:r>
+      <w:r>
+        <w:t>)</w:t>
+      </w:r>
+      <w:r>
+        <w:t xml:space="preserve"> and are used in augmented reality (AR) as a way to enhance the real world with digital information. </w:t>
+      </w:r>
+      <w:r>
+        <w:t xml:space="preserve"> Although other technologies can be used for AR purposes (</w:t>
+      </w:r>
+      <w:r>
+        <w:t xml:space="preserve">e.g. </w:t>
+      </w:r>
+      <w:r>
+        <w:t xml:space="preserve">video-based displays), see-through displays have the advantage of letting users see the real world with their own eyes, without reducing its fidelity and preserving </w:t>
+      </w:r>
+      <w:r>
+        <w:lastRenderedPageBreak/>
+        <w:t xml:space="preserve">properties like lighting, </w:t>
+      </w:r>
+      <w:r>
+        <w:t>texture</w:t>
+      </w:r>
+      <w:r>
+        <w:t xml:space="preserve">, </w:t>
+      </w:r>
+      <w:r>
+        <w:t>color</w:t>
+      </w:r>
+      <w:r>
+        <w:t xml:space="preserve">, </w:t>
+      </w:r>
+      <w:r>
+        <w:t>age and wear</w:t>
+      </w:r>
+      <w:r>
+        <w:t xml:space="preserve">. </w:t>
       </w:r>
       <w:r>
         <w:t>R</w:t>
       </w:r>
       <w:r>
-        <w:t xml:space="preserve">esearch initiatives have </w:t>
+        <w:t xml:space="preserve">esearcher </w:t>
+      </w:r>
+      <w:r>
+        <w:t xml:space="preserve">have </w:t>
       </w:r>
       <w:r>
         <w:t xml:space="preserve">used </w:t>
       </w:r>
       <w:r>
-        <w:t xml:space="preserve">optical combiners </w:t>
-      </w:r>
-      <w:r>
-        <w:t xml:space="preserve">for a wide range of applications including X, Y, Z; and a few consumer electronics have started to adopt them [Lenovo S800]. </w:t>
+        <w:t xml:space="preserve">see-through displays </w:t>
+      </w:r>
+      <w:r>
+        <w:t>for a wide range of applications including X, Y, Z</w:t>
+      </w:r>
+      <w:r>
+        <w:t xml:space="preserve"> (see </w:t>
+      </w:r>
+      <w:r>
+        <w:fldChar w:fldCharType="begin"/>
+      </w:r>
+      <w:r>
+        <w:instrText xml:space="preserve"> REF _Ref351547952 \r \h </w:instrText>
+      </w:r>
+      <w:r>
+        <w:fldChar w:fldCharType="separate"/>
+      </w:r>
+      <w:r>
+        <w:t>[1</w:t>
+      </w:r>
+      <w:proofErr w:type="gramStart"/>
+      <w:r>
+        <w:t>]</w:t>
+      </w:r>
+      <w:proofErr w:type="gramEnd"/>
+      <w:r>
+        <w:fldChar w:fldCharType="end"/>
+      </w:r>
+      <w:r>
+        <w:fldChar w:fldCharType="begin"/>
+      </w:r>
+      <w:r>
+        <w:instrText xml:space="preserve"> REF _Ref349312273 \r \h </w:instrText>
+      </w:r>
+      <w:r>
+        <w:fldChar w:fldCharType="separate"/>
+      </w:r>
+      <w:r>
+        <w:t>[2]</w:t>
+      </w:r>
+      <w:r>
+        <w:fldChar w:fldCharType="end"/>
+      </w:r>
+      <w:r>
+        <w:fldChar w:fldCharType="begin"/>
+      </w:r>
+      <w:r>
+        <w:instrText xml:space="preserve"> REF _Ref351547954 \r \h </w:instrText>
+      </w:r>
+      <w:r>
+        <w:fldChar w:fldCharType="separate"/>
+      </w:r>
+      <w:r>
+        <w:t>[3]</w:t>
+      </w:r>
+      <w:r>
+        <w:fldChar w:fldCharType="end"/>
+      </w:r>
+      <w:r>
+        <w:t xml:space="preserve"> for a comprehensive list of applications)</w:t>
+      </w:r>
+      <w:r>
+        <w:t>; and a few consumer electronics have sta</w:t>
+      </w:r>
+      <w:r>
+        <w:t xml:space="preserve">rted to adopt them </w:t>
+      </w:r>
+      <w:r>
+        <w:fldChar w:fldCharType="begin"/>
+      </w:r>
+      <w:r>
+        <w:instrText xml:space="preserve"> REF _Ref353980184 \r \h </w:instrText>
+      </w:r>
+      <w:r>
+        <w:fldChar w:fldCharType="separate"/>
+      </w:r>
+      <w:r>
+        <w:t>[5]</w:t>
+      </w:r>
+      <w:r>
+        <w:fldChar w:fldCharType="end"/>
+      </w:r>
+      <w:r>
+        <w:t xml:space="preserve">. </w:t>
       </w:r>
       <w:r>
         <w:t xml:space="preserve">We can expect </w:t>
@@ -491,7 +723,27 @@
         <w:t xml:space="preserve">, and the continuous development of transparent </w:t>
       </w:r>
       <w:r>
-        <w:t xml:space="preserve">LCD [Samsung, </w:t>
+        <w:t>LCD (</w:t>
+      </w:r>
+      <w:r>
+        <w:t>Samsung</w:t>
+      </w:r>
+      <w:r>
+        <w:t xml:space="preserve"> NL22B [</w:t>
+      </w:r>
+      <w:hyperlink r:id="rId10" w:history="1">
+        <w:r>
+          <w:rPr>
+            <w:rStyle w:val="Hyperlink"/>
+          </w:rPr>
+          <w:t>link</w:t>
+        </w:r>
+      </w:hyperlink>
+      <w:r>
+        <w:t>]</w:t>
+      </w:r>
+      <w:r>
+        <w:t xml:space="preserve">, </w:t>
       </w:r>
       <w:proofErr w:type="spellStart"/>
       <w:r>
@@ -499,13 +751,120 @@
       </w:r>
       <w:proofErr w:type="spellEnd"/>
       <w:r>
-        <w:t xml:space="preserve">, Chinese] and </w:t>
+        <w:t xml:space="preserve"> [</w:t>
+      </w:r>
+      <w:hyperlink r:id="rId11" w:history="1">
+        <w:r>
+          <w:rPr>
+            <w:rStyle w:val="Hyperlink"/>
+          </w:rPr>
+          <w:t>link</w:t>
+        </w:r>
+      </w:hyperlink>
+      <w:r>
+        <w:t xml:space="preserve">], </w:t>
+      </w:r>
+      <w:proofErr w:type="spellStart"/>
+      <w:r>
+        <w:t>RichTech</w:t>
+      </w:r>
+      <w:proofErr w:type="spellEnd"/>
+      <w:r>
+        <w:t xml:space="preserve"> [</w:t>
+      </w:r>
+      <w:hyperlink r:id="rId12" w:history="1">
+        <w:r>
+          <w:rPr>
+            <w:rStyle w:val="Hyperlink"/>
+          </w:rPr>
+          <w:t>link</w:t>
+        </w:r>
+      </w:hyperlink>
+      <w:r>
+        <w:t>]</w:t>
+      </w:r>
+      <w:r>
+        <w:t>)</w:t>
+      </w:r>
+      <w:r>
+        <w:t xml:space="preserve"> and </w:t>
       </w:r>
       <w:r>
         <w:t>OLED displays</w:t>
       </w:r>
       <w:r>
-        <w:t xml:space="preserve"> []</w:t>
+        <w:t xml:space="preserve"> (</w:t>
+      </w:r>
+      <w:r>
+        <w:t>Futaba</w:t>
+      </w:r>
+      <w:r>
+        <w:rPr>
+          <w:lang w:val="en-CA"/>
+        </w:rPr>
+        <w:t xml:space="preserve"> Corporation [</w:t>
+      </w:r>
+      <w:hyperlink r:id="rId13" w:history="1">
+        <w:r>
+          <w:rPr>
+            <w:rStyle w:val="Hyperlink"/>
+            <w:lang w:val="en-CA"/>
+          </w:rPr>
+          <w:t>link</w:t>
+        </w:r>
+      </w:hyperlink>
+      <w:r>
+        <w:rPr>
+          <w:lang w:val="en-CA"/>
+        </w:rPr>
+        <w:t>], Fujitsu [</w:t>
+      </w:r>
+      <w:hyperlink r:id="rId14" w:history="1">
+        <w:r>
+          <w:rPr>
+            <w:rStyle w:val="Hyperlink"/>
+            <w:lang w:val="en-CA"/>
+          </w:rPr>
+          <w:t>link</w:t>
+        </w:r>
+      </w:hyperlink>
+      <w:r>
+        <w:rPr>
+          <w:lang w:val="en-CA"/>
+        </w:rPr>
+        <w:t xml:space="preserve">], </w:t>
+      </w:r>
+      <w:proofErr w:type="spellStart"/>
+      <w:r>
+        <w:rPr>
+          <w:lang w:val="en-CA"/>
+        </w:rPr>
+        <w:t>Winstar</w:t>
+      </w:r>
+      <w:proofErr w:type="spellEnd"/>
+      <w:r>
+        <w:rPr>
+          <w:lang w:val="en-CA"/>
+        </w:rPr>
+        <w:t xml:space="preserve"> [</w:t>
+      </w:r>
+      <w:hyperlink r:id="rId15" w:history="1">
+        <w:r>
+          <w:rPr>
+            <w:rStyle w:val="Hyperlink"/>
+            <w:lang w:val="en-CA"/>
+          </w:rPr>
+          <w:t>link</w:t>
+        </w:r>
+      </w:hyperlink>
+      <w:r>
+        <w:rPr>
+          <w:lang w:val="en-CA"/>
+        </w:rPr>
+        <w:t>]</w:t>
+      </w:r>
+      <w:r>
+        <w:t>)</w:t>
       </w:r>
       <w:r>
         <w:t>.</w:t>
@@ -578,11 +937,12 @@
         <w:t xml:space="preserve"> </w:t>
       </w:r>
       <w:r>
-        <w:t xml:space="preserve">is that background light coming from real-world object mixes with the light emitted by the display, something that has been described as </w:t>
-      </w:r>
-      <w:r>
-        <w:lastRenderedPageBreak/>
-        <w:t>color blending</w:t>
+        <w:t>is that background light coming from real-world object mixes with the light emitted by the display, something that has b</w:t>
+      </w:r>
+      <w:bookmarkStart w:id="1" w:name="_GoBack"/>
+      <w:bookmarkEnd w:id="1"/>
+      <w:r>
+        <w:t>een described as color blending</w:t>
       </w:r>
       <w:r>
         <w:t xml:space="preserve"> </w:t>
@@ -677,7 +1037,7 @@
         <w:t xml:space="preserve">approach to </w:t>
       </w:r>
       <w:r>
-        <w:t>preserve digital color in transparent see-through displays</w:t>
+        <w:t>preserve digital color in see-through displays</w:t>
       </w:r>
       <w:r>
         <w:t xml:space="preserve"> </w:t>
@@ -710,7 +1070,15 @@
         <w:t xml:space="preserve">. </w:t>
       </w:r>
       <w:r>
-        <w:t>In this paper we argue that high prediction accuracy requires taking into account two distortions introduced by the display</w:t>
+        <w:t xml:space="preserve">In this paper we argue that </w:t>
+      </w:r>
+      <w:proofErr w:type="gramStart"/>
+      <w:r>
+        <w:t>high</w:t>
+      </w:r>
+      <w:proofErr w:type="gramEnd"/>
+      <w:r>
+        <w:t xml:space="preserve"> prediction accuracy requires taking into account two distortions introduced by the display</w:t>
       </w:r>
       <w:r>
         <w:t xml:space="preserve"> and shown in </w:t>
@@ -776,7 +1144,11 @@
         <w:t>.</w:t>
       </w:r>
       <w:r>
-        <w:t xml:space="preserve"> To address the second distortion we measure the background color only after passing through the display. We compared our model with other approaches to </w:t>
+        <w:t xml:space="preserve"> To address the second distortion we measure the </w:t>
+      </w:r>
+      <w:r>
+        <w:lastRenderedPageBreak/>
+        <w:t xml:space="preserve">background color only after passing through the display. We compared our model with other approaches to </w:t>
       </w:r>
       <w:r>
         <w:t xml:space="preserve">the </w:t>
@@ -916,11 +1288,7 @@
         <w:t xml:space="preserve">, </w:t>
       </w:r>
       <w:r>
-        <w:t xml:space="preserve">with and without the effect of the </w:t>
-      </w:r>
-      <w:r>
-        <w:lastRenderedPageBreak/>
-        <w:t>display on the background. Results showed our model outperforms the direct model correcting a wider range of colors and with higher accuracy.</w:t>
+        <w:t>with and without the effect of the display on the background. Results showed our model outperforms the direct model correcting a wider range of colors and with higher accuracy.</w:t>
       </w:r>
     </w:p>
     <w:p>
@@ -1017,7 +1385,7 @@
                       <w:lang w:eastAsia="en-CA"/>
                     </w:rPr>
                     <w:drawing>
-                      <wp:inline distT="0" distB="0" distL="0" distR="0" wp14:anchorId="7CC4511B" wp14:editId="12686C5A">
+                      <wp:inline distT="0" distB="0" distL="0" distR="0" wp14:anchorId="117D1269" wp14:editId="06380D1B">
                         <wp:extent cx="3099435" cy="1499235"/>
                         <wp:effectExtent l="0" t="0" r="0" b="0"/>
                         <wp:docPr id="1" name="Picture 1"/>
@@ -1032,7 +1400,7 @@
                                 <pic:cNvPicPr/>
                               </pic:nvPicPr>
                               <pic:blipFill>
-                                <a:blip r:embed="rId10">
+                                <a:blip r:embed="rId16">
                                   <a:extLst>
                                     <a:ext uri="{28A0092B-C50C-407E-A947-70E740481C1C}">
                                       <a14:useLocalDpi xmlns:a14="http://schemas.microsoft.com/office/drawing/2010/main" val="0"/>
@@ -1316,7 +1684,7 @@
                       <w:lang w:eastAsia="en-CA"/>
                     </w:rPr>
                     <w:drawing>
-                      <wp:inline distT="0" distB="0" distL="0" distR="0" wp14:anchorId="695CD7DD" wp14:editId="29D2319F">
+                      <wp:inline distT="0" distB="0" distL="0" distR="0" wp14:anchorId="6030CE72" wp14:editId="4B6CC4E1">
                         <wp:extent cx="2958465" cy="2089785"/>
                         <wp:effectExtent l="0" t="0" r="0" b="0"/>
                         <wp:docPr id="4" name="Picture 4"/>
@@ -1331,7 +1699,7 @@
                                 <pic:cNvPicPr/>
                               </pic:nvPicPr>
                               <pic:blipFill>
-                                <a:blip r:embed="rId11">
+                                <a:blip r:embed="rId17">
                                   <a:extLst>
                                     <a:ext uri="{28A0092B-C50C-407E-A947-70E740481C1C}">
                                       <a14:useLocalDpi xmlns:a14="http://schemas.microsoft.com/office/drawing/2010/main" val="0"/>
@@ -1484,7 +1852,7 @@
                       <w:lang w:eastAsia="en-CA"/>
                     </w:rPr>
                     <w:drawing>
-                      <wp:inline distT="0" distB="0" distL="0" distR="0" wp14:anchorId="483E3314" wp14:editId="153A686D">
+                      <wp:inline distT="0" distB="0" distL="0" distR="0" wp14:anchorId="36FA4AEC" wp14:editId="3B18FFA6">
                         <wp:extent cx="3138792" cy="1569396"/>
                         <wp:effectExtent l="0" t="0" r="0" b="0"/>
                         <wp:docPr id="7" name="Picture 7"/>
@@ -1499,7 +1867,7 @@
                                 <pic:cNvPicPr/>
                               </pic:nvPicPr>
                               <pic:blipFill>
-                                <a:blip r:embed="rId12">
+                                <a:blip r:embed="rId18">
                                   <a:extLst>
                                     <a:ext uri="{28A0092B-C50C-407E-A947-70E740481C1C}">
                                       <a14:useLocalDpi xmlns:a14="http://schemas.microsoft.com/office/drawing/2010/main" val="0"/>
@@ -1705,7 +2073,7 @@
           <w:noProof/>
         </w:rPr>
         <w:pict>
-          <v:shape id="_x0000_s1043" type="#_x0000_t202" style="position:absolute;left:0;text-align:left;margin-left:178.35pt;margin-top:0;width:258.8pt;height:106.95pt;z-index:251676672;visibility:visible;mso-height-percent:200;mso-wrap-distance-left:9pt;mso-wrap-distance-top:0;mso-wrap-distance-right:9pt;mso-wrap-distance-bottom:0;mso-position-horizontal:right;mso-position-horizontal-relative:margin;mso-position-vertical:top;mso-position-vertical-relative:margin;mso-height-percent:200;mso-width-relative:margin;mso-height-relative:margin;v-text-anchor:top" o:gfxdata="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" stroked="f">
+          <v:shape id="_x0000_s1043" type="#_x0000_t202" style="position:absolute;left:0;text-align:left;margin-left:385.95pt;margin-top:0;width:258.8pt;height:106.95pt;z-index:251676672;visibility:visible;mso-height-percent:200;mso-wrap-distance-left:9pt;mso-wrap-distance-top:0;mso-wrap-distance-right:9pt;mso-wrap-distance-bottom:0;mso-position-horizontal:right;mso-position-horizontal-relative:margin;mso-position-vertical:top;mso-position-vertical-relative:margin;mso-height-percent:200;mso-width-relative:margin;mso-height-relative:margin;v-text-anchor:top" o:gfxdata="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" stroked="f">
             <v:textbox style="mso-fit-shape-to-text:t">
               <w:txbxContent>
                 <w:p>
@@ -1718,7 +2086,7 @@
                       <w:lang w:eastAsia="en-CA"/>
                     </w:rPr>
                     <w:drawing>
-                      <wp:inline distT="0" distB="0" distL="0" distR="0" wp14:anchorId="322D266B" wp14:editId="092793DE">
+                      <wp:inline distT="0" distB="0" distL="0" distR="0" wp14:anchorId="47993F09" wp14:editId="5D142877">
                         <wp:extent cx="3094355" cy="508000"/>
                         <wp:effectExtent l="0" t="0" r="0" b="0"/>
                         <wp:docPr id="5" name="Picture 5"/>
@@ -1733,7 +2101,7 @@
                                 <pic:cNvPicPr/>
                               </pic:nvPicPr>
                               <pic:blipFill>
-                                <a:blip r:embed="rId13">
+                                <a:blip r:embed="rId19">
                                   <a:extLst>
                                     <a:ext uri="{28A0092B-C50C-407E-A947-70E740481C1C}">
                                       <a14:useLocalDpi xmlns:a14="http://schemas.microsoft.com/office/drawing/2010/main" val="0"/>
@@ -1773,6 +2141,7 @@
                   <w:r>
                     <w:t xml:space="preserve">Figure </w:t>
                   </w:r>
+                  <w:proofErr w:type="gramEnd"/>
                   <w:r>
                     <w:fldChar w:fldCharType="begin"/>
                   </w:r>
@@ -1791,6 +2160,7 @@
                   <w:r>
                     <w:fldChar w:fldCharType="end"/>
                   </w:r>
+                  <w:proofErr w:type="gramStart"/>
                   <w:r>
                     <w:t>.</w:t>
                   </w:r>
@@ -1885,7 +2255,7 @@
                       <w:lang w:eastAsia="en-CA"/>
                     </w:rPr>
                     <w:drawing>
-                      <wp:inline distT="0" distB="0" distL="0" distR="0" wp14:anchorId="48B0A163" wp14:editId="3B2C3B6A">
+                      <wp:inline distT="0" distB="0" distL="0" distR="0" wp14:anchorId="7C0DBCF5" wp14:editId="36170501">
                         <wp:extent cx="3085465" cy="1635125"/>
                         <wp:effectExtent l="0" t="0" r="0" b="0"/>
                         <wp:docPr id="3" name="Picture 3"/>
@@ -1900,7 +2270,7 @@
                                 <pic:cNvPicPr/>
                               </pic:nvPicPr>
                               <pic:blipFill>
-                                <a:blip r:embed="rId14">
+                                <a:blip r:embed="rId20">
                                   <a:extLst>
                                     <a:ext uri="{28A0092B-C50C-407E-A947-70E740481C1C}">
                                       <a14:useLocalDpi xmlns:a14="http://schemas.microsoft.com/office/drawing/2010/main" val="0"/>
@@ -2022,12 +2392,7 @@
         <w:pStyle w:val="Text"/>
       </w:pPr>
       <w:r>
-        <w:t>Colors that can be corrected regardless of the b</w:t>
-      </w:r>
-      <w:bookmarkStart w:id="1" w:name="_GoBack"/>
-      <w:bookmarkEnd w:id="1"/>
-      <w:r>
-        <w:t>ackground</w:t>
+        <w:t>Colors that can be corrected regardless of the background</w:t>
       </w:r>
     </w:p>
     <w:p>
@@ -2061,7 +2426,7 @@
                       <w:lang w:eastAsia="en-CA"/>
                     </w:rPr>
                     <w:drawing>
-                      <wp:inline distT="0" distB="0" distL="0" distR="0" wp14:anchorId="18DB2FD0" wp14:editId="2BC60512">
+                      <wp:inline distT="0" distB="0" distL="0" distR="0" wp14:anchorId="4A41F632" wp14:editId="5F8EAF08">
                         <wp:extent cx="6620476" cy="3249528"/>
                         <wp:effectExtent l="0" t="0" r="0" b="0"/>
                         <wp:docPr id="2" name="Picture 2"/>
@@ -2076,7 +2441,7 @@
                                 <pic:cNvPicPr/>
                               </pic:nvPicPr>
                               <pic:blipFill>
-                                <a:blip r:embed="rId15" cstate="print">
+                                <a:blip r:embed="rId21" cstate="print">
                                   <a:extLst>
                                     <a:ext uri="{28A0092B-C50C-407E-A947-70E740481C1C}">
                                       <a14:useLocalDpi xmlns:a14="http://schemas.microsoft.com/office/drawing/2010/main" val="0"/>
@@ -2183,10 +2548,209 @@
     <w:p>
       <w:pPr>
         <w:pStyle w:val="Reference"/>
+        <w:spacing w:after="0"/>
       </w:pPr>
       <w:bookmarkStart w:id="2" w:name="_Ref6979508"/>
+      <w:bookmarkStart w:id="3" w:name="_Ref351547952"/>
+      <w:r>
+        <w:t>Azuma,</w:t>
+      </w:r>
+      <w:r>
+        <w:t xml:space="preserve"> R.,</w:t>
+      </w:r>
+      <w:r>
+        <w:t xml:space="preserve"> </w:t>
+      </w:r>
       <w:proofErr w:type="spellStart"/>
       <w:r>
+        <w:t>Baillot</w:t>
+      </w:r>
+      <w:proofErr w:type="spellEnd"/>
+      <w:r>
+        <w:t>, Y.</w:t>
+      </w:r>
+      <w:r>
+        <w:t xml:space="preserve">, </w:t>
+      </w:r>
+      <w:proofErr w:type="spellStart"/>
+      <w:r>
+        <w:t>Behringer</w:t>
+      </w:r>
+      <w:proofErr w:type="spellEnd"/>
+      <w:r>
+        <w:t>, R.</w:t>
+      </w:r>
+      <w:r>
+        <w:t xml:space="preserve">, </w:t>
+      </w:r>
+      <w:proofErr w:type="spellStart"/>
+      <w:r>
+        <w:t>Feiner</w:t>
+      </w:r>
+      <w:proofErr w:type="spellEnd"/>
+      <w:r>
+        <w:t>, S.</w:t>
+      </w:r>
+      <w:r>
+        <w:t xml:space="preserve">, </w:t>
+      </w:r>
+      <w:proofErr w:type="spellStart"/>
+      <w:r>
+        <w:t>Julier</w:t>
+      </w:r>
+      <w:proofErr w:type="spellEnd"/>
+      <w:r>
+        <w:t>, S.</w:t>
+      </w:r>
+      <w:r>
+        <w:t xml:space="preserve">, and </w:t>
+      </w:r>
+      <w:proofErr w:type="spellStart"/>
+      <w:r>
+        <w:t>MacIntyre</w:t>
+      </w:r>
+      <w:proofErr w:type="spellEnd"/>
+      <w:r>
+        <w:t>, B.</w:t>
+      </w:r>
+      <w:r>
+        <w:t xml:space="preserve"> 2001. Recent Advances in Augmented Reality. </w:t>
+      </w:r>
+      <w:r>
+        <w:t xml:space="preserve">IEEE </w:t>
+      </w:r>
+      <w:proofErr w:type="spellStart"/>
+      <w:r>
+        <w:t>Comput</w:t>
+      </w:r>
+      <w:proofErr w:type="spellEnd"/>
+      <w:r>
+        <w:t>. Graph. Appl. 21, 6.</w:t>
+      </w:r>
+      <w:bookmarkEnd w:id="3"/>
+    </w:p>
+    <w:p>
+      <w:pPr>
+        <w:pStyle w:val="Reference"/>
+        <w:spacing w:after="0"/>
+      </w:pPr>
+      <w:bookmarkStart w:id="4" w:name="_Ref349312273"/>
+      <w:bookmarkStart w:id="5" w:name="_Ref352948081"/>
+      <w:proofErr w:type="spellStart"/>
+      <w:r>
+        <w:t>Bimber</w:t>
+      </w:r>
+      <w:proofErr w:type="spellEnd"/>
+      <w:r>
+        <w:t>, O.</w:t>
+      </w:r>
+      <w:r>
+        <w:t xml:space="preserve"> and </w:t>
+      </w:r>
+      <w:proofErr w:type="spellStart"/>
+      <w:r>
+        <w:t>Raskar</w:t>
+      </w:r>
+      <w:proofErr w:type="spellEnd"/>
+      <w:r>
+        <w:t xml:space="preserve">, </w:t>
+      </w:r>
+      <w:r>
+        <w:t>R. 2005. Spatial Augmented Reality: Merging Real and Virtual Worlds. A. K. Peters, Ltd., Natick, MA, USA.</w:t>
+      </w:r>
+      <w:bookmarkEnd w:id="4"/>
+      <w:bookmarkEnd w:id="5"/>
+    </w:p>
+    <w:p>
+      <w:pPr>
+        <w:pStyle w:val="Reference"/>
+        <w:spacing w:after="0"/>
+      </w:pPr>
+      <w:r>
+        <w:t xml:space="preserve"> </w:t>
+      </w:r>
+      <w:bookmarkStart w:id="6" w:name="_Ref351547954"/>
+      <w:proofErr w:type="spellStart"/>
+      <w:r>
+        <w:t>Carmigniani</w:t>
+      </w:r>
+      <w:proofErr w:type="spellEnd"/>
+      <w:r>
+        <w:t>, J.</w:t>
+      </w:r>
+      <w:r>
+        <w:t xml:space="preserve">, </w:t>
+      </w:r>
+      <w:proofErr w:type="spellStart"/>
+      <w:r>
+        <w:t>Furht</w:t>
+      </w:r>
+      <w:proofErr w:type="spellEnd"/>
+      <w:r>
+        <w:t>, B.</w:t>
+      </w:r>
+      <w:r>
+        <w:t xml:space="preserve">, </w:t>
+      </w:r>
+      <w:proofErr w:type="spellStart"/>
+      <w:r>
+        <w:t>Anisetti</w:t>
+      </w:r>
+      <w:proofErr w:type="spellEnd"/>
+      <w:r>
+        <w:t>, M.</w:t>
+      </w:r>
+      <w:r>
+        <w:t xml:space="preserve">, </w:t>
+      </w:r>
+      <w:proofErr w:type="spellStart"/>
+      <w:r>
+        <w:t>Ceravolo</w:t>
+      </w:r>
+      <w:proofErr w:type="spellEnd"/>
+      <w:r>
+        <w:t>,</w:t>
+      </w:r>
+      <w:r>
+        <w:t xml:space="preserve"> P.,</w:t>
+      </w:r>
+      <w:r>
+        <w:t xml:space="preserve"> </w:t>
+      </w:r>
+      <w:proofErr w:type="spellStart"/>
+      <w:r>
+        <w:t>Damiani</w:t>
+      </w:r>
+      <w:proofErr w:type="spellEnd"/>
+      <w:r>
+        <w:t xml:space="preserve">, </w:t>
+      </w:r>
+      <w:r>
+        <w:t xml:space="preserve">E., </w:t>
+      </w:r>
+      <w:r>
+        <w:t xml:space="preserve">and </w:t>
+      </w:r>
+      <w:proofErr w:type="spellStart"/>
+      <w:r>
+        <w:t>Ivkovic</w:t>
+      </w:r>
+      <w:proofErr w:type="spellEnd"/>
+      <w:r>
+        <w:t>, M</w:t>
+      </w:r>
+      <w:r>
+        <w:t>. 2011. Augmented reality technologies, systems and applications. Multimedia Tools Appl. 51, 1 (January 2011), 341-377.</w:t>
+      </w:r>
+      <w:bookmarkEnd w:id="6"/>
+    </w:p>
+    <w:p>
+      <w:pPr>
+        <w:pStyle w:val="Reference"/>
+        <w:spacing w:after="0"/>
+      </w:pPr>
+      <w:proofErr w:type="spellStart"/>
+      <w:r>
         <w:t>Gabbard</w:t>
       </w:r>
       <w:proofErr w:type="spellEnd"/>
@@ -2234,17 +2798,28 @@
       <w:r>
         <w:t>.</w:t>
       </w:r>
-      <w:bookmarkStart w:id="3" w:name="_Ref6979522"/>
       <w:bookmarkEnd w:id="2"/>
     </w:p>
     <w:p>
       <w:pPr>
         <w:pStyle w:val="Reference"/>
       </w:pPr>
+      <w:bookmarkStart w:id="7" w:name="_Ref353980184"/>
+      <w:r>
+        <w:t xml:space="preserve">GSM arena. (2013, March 19). Lenovo S800 – Full phone specifications. (2011) [Website]. Retrieved from </w:t>
+      </w:r>
+      <w:hyperlink r:id="rId22" w:history="1">
+        <w:r>
+          <w:rPr>
+            <w:rStyle w:val="Hyperlink"/>
+          </w:rPr>
+          <w:t>http://www.gsmarena.com/lenovo_s800-4862.php</w:t>
+        </w:r>
+      </w:hyperlink>
       <w:r>
         <w:t>.</w:t>
       </w:r>
-      <w:bookmarkEnd w:id="3"/>
+      <w:bookmarkEnd w:id="7"/>
     </w:p>
     <w:sectPr>
       <w:type w:val="continuous"/>
@@ -3018,6 +3593,21 @@
     </w:lvl>
   </w:abstractNum>
   <w:abstractNum w:abstractNumId="14">
+    <w:nsid w:val="5A0A036E"/>
+    <w:multiLevelType w:val="singleLevel"/>
+    <w:tmpl w:val="61E616DA"/>
+    <w:lvl w:ilvl="0">
+      <w:start w:val="1"/>
+      <w:numFmt w:val="decimal"/>
+      <w:lvlText w:val="%1."/>
+      <w:legacy w:legacy="1" w:legacySpace="0" w:legacyIndent="144"/>
+      <w:lvlJc w:val="left"/>
+      <w:pPr>
+        <w:ind w:left="144" w:hanging="144"/>
+      </w:pPr>
+    </w:lvl>
+  </w:abstractNum>
+  <w:abstractNum w:abstractNumId="15">
     <w:nsid w:val="6B281ECD"/>
     <w:multiLevelType w:val="multilevel"/>
     <w:tmpl w:val="81CA9A8E"/>
@@ -3158,7 +3748,7 @@
       </w:rPr>
     </w:lvl>
   </w:abstractNum>
-  <w:abstractNum w:abstractNumId="15">
+  <w:abstractNum w:abstractNumId="16">
     <w:nsid w:val="6D046F2C"/>
     <w:multiLevelType w:val="multilevel"/>
     <w:tmpl w:val="53E01760"/>
@@ -3299,7 +3889,7 @@
     </w:lvl>
   </w:abstractNum>
   <w:num w:numId="1">
-    <w:abstractNumId w:val="14"/>
+    <w:abstractNumId w:val="15"/>
   </w:num>
   <w:num w:numId="2">
     <w:abstractNumId w:val="13"/>
@@ -3341,10 +3931,13 @@
     <w:abstractNumId w:val="11"/>
   </w:num>
   <w:num w:numId="15">
-    <w:abstractNumId w:val="15"/>
+    <w:abstractNumId w:val="16"/>
   </w:num>
   <w:num w:numId="16">
     <w:abstractNumId w:val="0"/>
+  </w:num>
+  <w:num w:numId="17">
+    <w:abstractNumId w:val="14"/>
   </w:num>
 </w:numbering>
 </file>
@@ -3368,7 +3961,7 @@
   <w:style w:type="paragraph" w:default="1" w:styleId="Normal">
     <w:name w:val="Normal"/>
     <w:qFormat/>
-    <w:rsid w:val="001D45EB"/>
+    <w:rsid w:val="00233FA5"/>
     <w:pPr>
       <w:spacing w:after="200" w:line="276" w:lineRule="auto"/>
     </w:pPr>
@@ -3587,9 +4180,8 @@
   <w:style w:type="character" w:default="1" w:styleId="DefaultParagraphFont">
     <w:name w:val="Default Paragraph Font"/>
     <w:uiPriority w:val="1"/>
-    <w:semiHidden/>
     <w:unhideWhenUsed/>
-    <w:rsid w:val="001D45EB"/>
+    <w:rsid w:val="00233FA5"/>
   </w:style>
   <w:style w:type="table" w:default="1" w:styleId="TableNormal">
     <w:name w:val="Normal Table"/>
@@ -3611,7 +4203,7 @@
     <w:uiPriority w:val="99"/>
     <w:semiHidden/>
     <w:unhideWhenUsed/>
-    <w:rsid w:val="001D45EB"/>
+    <w:rsid w:val="00233FA5"/>
   </w:style>
   <w:style w:type="paragraph" w:styleId="Title">
     <w:name w:val="Title"/>
@@ -3955,6 +4547,36 @@
     <w:rsid w:val="005D4440"/>
     <w:rPr>
       <w:vertAlign w:val="superscript"/>
+    </w:rPr>
+  </w:style>
+  <w:style w:type="character" w:styleId="Hyperlink">
+    <w:name w:val="Hyperlink"/>
+    <w:basedOn w:val="DefaultParagraphFont"/>
+    <w:rsid w:val="00E779C2"/>
+    <w:rPr>
+      <w:color w:val="0000FF" w:themeColor="hyperlink"/>
+      <w:u w:val="single"/>
+    </w:rPr>
+  </w:style>
+  <w:style w:type="paragraph" w:customStyle="1" w:styleId="References">
+    <w:name w:val="References"/>
+    <w:basedOn w:val="Normal"/>
+    <w:rsid w:val="006800C7"/>
+    <w:pPr>
+      <w:overflowPunct w:val="0"/>
+      <w:autoSpaceDE w:val="0"/>
+      <w:autoSpaceDN w:val="0"/>
+      <w:adjustRightInd w:val="0"/>
+      <w:spacing w:after="80" w:line="240" w:lineRule="auto"/>
+      <w:ind w:left="270" w:hanging="270"/>
+      <w:jc w:val="both"/>
+      <w:textAlignment w:val="baseline"/>
+    </w:pPr>
+    <w:rPr>
+      <w:rFonts w:ascii="Times New Roman" w:eastAsia="Times New Roman" w:hAnsi="Times New Roman" w:cs="Times New Roman"/>
+      <w:sz w:val="20"/>
+      <w:szCs w:val="20"/>
+      <w:lang w:val="en-US"/>
     </w:rPr>
   </w:style>
 </w:styles>
@@ -4473,7 +5095,7 @@
 </file>
 
 <file path=customXml/itemProps1.xml><?xml version="1.0" encoding="utf-8"?>
-<ds:datastoreItem xmlns:ds="http://schemas.openxmlformats.org/officeDocument/2006/customXml" ds:itemID="{B8B4488C-A943-4416-8B3E-D7CC72333C32}">
+<ds:datastoreItem xmlns:ds="http://schemas.openxmlformats.org/officeDocument/2006/customXml" ds:itemID="{712AE23F-3DF5-45C0-A669-B97802162EC4}">
   <ds:schemaRefs>
     <ds:schemaRef ds:uri="http://schemas.openxmlformats.org/officeDocument/2006/bibliography"/>
   </ds:schemaRefs>

</xml_diff>

<commit_message>
Prediction results for the big projector
</commit_message>
<xml_diff>
--- a/Docs/ISMAR 2013/Color Correction-v01 [jdhr].docx
+++ b/Docs/ISMAR 2013/Color Correction-v01 [jdhr].docx
@@ -166,102 +166,99 @@
         <w:t xml:space="preserve">In this paper we </w:t>
       </w:r>
       <w:r>
-        <w:t xml:space="preserve">propose the binned-profile </w:t>
+        <w:t xml:space="preserve">propose the binned-profile model </w:t>
+      </w:r>
+      <w:r>
+        <w:t xml:space="preserve">for </w:t>
+      </w:r>
+      <w:r>
+        <w:t>color prediction</w:t>
+      </w:r>
+      <w:r>
+        <w:t xml:space="preserve"> and preservation in see-through displays</w:t>
+      </w:r>
+      <w:r>
+        <w:t xml:space="preserve">. The binned-profile model is based </w:t>
+      </w:r>
+      <w:r>
+        <w:t>on the observation</w:t>
+      </w:r>
+      <w:r>
+        <w:t>s</w:t>
+      </w:r>
+      <w:r>
+        <w:t xml:space="preserve"> that each display renders colors differently</w:t>
+      </w:r>
+      <w:r>
+        <w:t xml:space="preserve"> and that background colors are </w:t>
+      </w:r>
+      <w:r>
+        <w:t xml:space="preserve">changed </w:t>
+      </w:r>
+      <w:r>
+        <w:t>by the display medium</w:t>
+      </w:r>
+      <w:r>
+        <w:t xml:space="preserve"> before blending</w:t>
+      </w:r>
+      <w:r>
+        <w:t>.</w:t>
+      </w:r>
+      <w:r>
+        <w:t xml:space="preserve"> For a given display </w:t>
+      </w:r>
+      <w:r>
+        <w:t xml:space="preserve">the model </w:t>
+      </w:r>
+      <w:r>
+        <w:t>uses</w:t>
+      </w:r>
+      <w:r>
+        <w:t xml:space="preserve"> a </w:t>
+      </w:r>
+      <w:r>
+        <w:t>colorimetric profile of how such display shows colors</w:t>
+      </w:r>
+      <w:r>
+        <w:t xml:space="preserve">; </w:t>
+      </w:r>
+      <w:r>
+        <w:t xml:space="preserve">with colors </w:t>
+      </w:r>
+      <w:r>
+        <w:t>binned to a smal</w:t>
+      </w:r>
+      <w:r>
+        <w:t>l set of</w:t>
+      </w:r>
+      <w:r>
+        <w:t xml:space="preserve"> </w:t>
+      </w:r>
+      <w:r>
+        <w:t>“noticeably</w:t>
+      </w:r>
+      <w:r>
+        <w:t xml:space="preserve"> different” colors</w:t>
+      </w:r>
+      <w:r>
+        <w:t>.</w:t>
+      </w:r>
+      <w:r>
+        <w:t xml:space="preserve"> </w:t>
+      </w:r>
+      <w:r>
+        <w:t>W</w:t>
+      </w:r>
+      <w:r>
+        <w:t xml:space="preserve">e </w:t>
+      </w:r>
+      <w:r>
+        <w:t xml:space="preserve">validate our </w:t>
       </w:r>
       <w:r>
         <w:t xml:space="preserve">model </w:t>
       </w:r>
       <w:r>
-        <w:t xml:space="preserve">for </w:t>
-      </w:r>
-      <w:r>
-        <w:t>color prediction</w:t>
-      </w:r>
-      <w:r>
-        <w:t xml:space="preserve"> and preservation in see-through displays</w:t>
-      </w:r>
-      <w:r>
-        <w:t xml:space="preserve">. The binned-profile model is based </w:t>
-      </w:r>
-      <w:r>
-        <w:t>on the observation</w:t>
-      </w:r>
-      <w:r>
-        <w:t>s</w:t>
-      </w:r>
-      <w:r>
-        <w:t xml:space="preserve"> that each display renders colors differently</w:t>
-      </w:r>
-      <w:r>
-        <w:t xml:space="preserve"> and that background colors are </w:t>
-      </w:r>
-      <w:r>
-        <w:t xml:space="preserve">changed </w:t>
-      </w:r>
-      <w:r>
-        <w:t>by the display medium</w:t>
-      </w:r>
-      <w:r>
-        <w:t xml:space="preserve"> before blending</w:t>
-      </w:r>
-      <w:r>
-        <w:t>.</w:t>
-      </w:r>
-      <w:r>
-        <w:t xml:space="preserve"> For a given display </w:t>
-      </w:r>
-      <w:r>
-        <w:t xml:space="preserve">the model </w:t>
-      </w:r>
-      <w:r>
-        <w:t>uses</w:t>
-      </w:r>
-      <w:r>
-        <w:t xml:space="preserve"> a </w:t>
-      </w:r>
-      <w:r>
-        <w:t>colorimetric profile of how such display shows colors</w:t>
-      </w:r>
-      <w:r>
-        <w:t xml:space="preserve">; </w:t>
-      </w:r>
-      <w:r>
-        <w:t xml:space="preserve">with colors </w:t>
-      </w:r>
-      <w:r>
-        <w:t>binned to a smal</w:t>
-      </w:r>
-      <w:r>
-        <w:t>l set of</w:t>
-      </w:r>
-      <w:r>
-        <w:t xml:space="preserve"> </w:t>
-      </w:r>
-      <w:r>
-        <w:t>“noticeably</w:t>
-      </w:r>
-      <w:r>
-        <w:t xml:space="preserve"> different” colors</w:t>
-      </w:r>
-      <w:r>
-        <w:t>.</w:t>
-      </w:r>
-      <w:r>
-        <w:t xml:space="preserve"> </w:t>
-      </w:r>
-      <w:r>
-        <w:t>W</w:t>
-      </w:r>
-      <w:r>
-        <w:t xml:space="preserve">e </w:t>
-      </w:r>
-      <w:r>
-        <w:t xml:space="preserve">validate our </w:t>
-      </w:r>
-      <w:r>
-        <w:t xml:space="preserve">model </w:t>
-      </w:r>
-      <w:r>
         <w:t xml:space="preserve">by measuring </w:t>
       </w:r>
       <w:r>
@@ -271,10 +268,7 @@
         <w:t>the p</w:t>
       </w:r>
       <w:r>
-        <w:t xml:space="preserve">redictions against </w:t>
-      </w:r>
-      <w:r>
-        <w:t>other prediction models (direct model and chromatic adaptation transformations)</w:t>
+        <w:t>redictions against other prediction models (direct model and chromatic adaptation transformations)</w:t>
       </w:r>
       <w:r>
         <w:t>.</w:t>
@@ -445,7 +439,7 @@
             <v:stroke joinstyle="miter"/>
             <v:path gradientshapeok="t" o:connecttype="rect"/>
           </v:shapetype>
-          <v:shape id="_x0000_s1034" type="#_x0000_t202" style="position:absolute;left:0;text-align:left;margin-left:1351.95pt;margin-top:0;width:245.7pt;height:161.55pt;z-index:251666432;visibility:visible;mso-height-percent:200;mso-wrap-distance-left:9pt;mso-wrap-distance-top:0;mso-wrap-distance-right:9pt;mso-wrap-distance-bottom:0;mso-position-horizontal:right;mso-position-horizontal-relative:margin;mso-position-vertical:bottom;mso-position-vertical-relative:margin;mso-height-percent:200;mso-width-relative:margin;mso-height-relative:margin;v-text-anchor:top" o:gfxdata="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" stroked="f">
+          <v:shape id="_x0000_s1034" type="#_x0000_t202" style="position:absolute;left:0;text-align:left;margin-left:1546.45pt;margin-top:0;width:245.7pt;height:161.55pt;z-index:251666432;visibility:visible;mso-height-percent:200;mso-wrap-distance-left:9pt;mso-wrap-distance-top:0;mso-wrap-distance-right:9pt;mso-wrap-distance-bottom:0;mso-position-horizontal:right;mso-position-horizontal-relative:margin;mso-position-vertical:bottom;mso-position-vertical-relative:margin;mso-height-percent:200;mso-width-relative:margin;mso-height-relative:margin;v-text-anchor:top" o:gfxdata="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" stroked="f">
             <v:textbox style="mso-next-textbox:#_x0000_s1034;mso-fit-shape-to-text:t">
               <w:txbxContent>
                 <w:p>
@@ -514,7 +508,6 @@
                   <w:r>
                     <w:t xml:space="preserve">Figure </w:t>
                   </w:r>
-                  <w:proofErr w:type="gramEnd"/>
                   <w:r>
                     <w:fldChar w:fldCharType="begin"/>
                   </w:r>
@@ -534,7 +527,6 @@
                     <w:fldChar w:fldCharType="end"/>
                   </w:r>
                   <w:bookmarkEnd w:id="0"/>
-                  <w:proofErr w:type="gramStart"/>
                   <w:r>
                     <w:t>.</w:t>
                   </w:r>
@@ -937,12 +929,7 @@
         <w:t xml:space="preserve"> </w:t>
       </w:r>
       <w:r>
-        <w:t>is that background light coming from real-world object mixes with the light emitted by the display, something that has b</w:t>
-      </w:r>
-      <w:bookmarkStart w:id="1" w:name="_GoBack"/>
-      <w:bookmarkEnd w:id="1"/>
-      <w:r>
-        <w:t>een described as color blending</w:t>
+        <w:t>is that background light coming from real-world object mixes with the light emitted by the display, something that has been described as color blending</w:t>
       </w:r>
       <w:r>
         <w:t xml:space="preserve"> </w:t>
@@ -963,7 +950,21 @@
         <w:fldChar w:fldCharType="end"/>
       </w:r>
       <w:r>
-        <w:t>. Color blending is an important phenomenon as it can affect the legibility and color-encoding of digital information, and compromise the gen</w:t>
+        <w:t xml:space="preserve">. Color blending is an important phenomenon as it can affect the legibility and color-encoding of digital </w:t>
+      </w:r>
+      <w:proofErr w:type="spellStart"/>
+      <w:r>
+        <w:t>informa</w:t>
+      </w:r>
+      <w:r>
+        <w:t>-</w:t>
+      </w:r>
+      <w:r>
+        <w:t>tion</w:t>
+      </w:r>
+      <w:proofErr w:type="spellEnd"/>
+      <w:r>
+        <w:t>, and compromise the gen</w:t>
       </w:r>
       <w:r>
         <w:t xml:space="preserve">eral usability of such devices. </w:t>
@@ -1070,15 +1071,7 @@
         <w:t xml:space="preserve">. </w:t>
       </w:r>
       <w:r>
-        <w:t xml:space="preserve">In this paper we argue that </w:t>
-      </w:r>
-      <w:proofErr w:type="gramStart"/>
-      <w:r>
-        <w:t>high</w:t>
-      </w:r>
-      <w:proofErr w:type="gramEnd"/>
-      <w:r>
-        <w:t xml:space="preserve"> prediction accuracy requires taking into account two distortions introduced by the display</w:t>
+        <w:t>In this paper we argue that high prediction accuracy requires taking into account two distortions introduced by the display</w:t>
       </w:r>
       <w:r>
         <w:t xml:space="preserve"> and shown in </w:t>
@@ -1308,7 +1301,12 @@
         <w:t xml:space="preserve">prediction and </w:t>
       </w:r>
       <w:r>
-        <w:t xml:space="preserve">preservation for optical-see through displays; 2) we validate our approach against other possible solutions; 3) we discuss the implications of color blending for situations where color preservation is not possible or contrast preservation is preferred; and finally 4) we discuss the challenges associated to incorporating our algorithm into everyday optical see-through display platforms. </w:t>
+        <w:t>preservation for optical-see through displays; 2) we validate our approach against other possible solutions; 3) we discuss the implications of color blending for situations where color preservation is not possible or contrast preservation is preferred; and finally 4) we discuss th</w:t>
+      </w:r>
+      <w:bookmarkStart w:id="1" w:name="_GoBack"/>
+      <w:bookmarkEnd w:id="1"/>
+      <w:r>
+        <w:t xml:space="preserve">e challenges associated to incorporating our algorithm into everyday optical see-through display platforms. </w:t>
       </w:r>
     </w:p>
     <w:p>
@@ -1316,10 +1314,10 @@
         <w:pStyle w:val="Heading1"/>
       </w:pPr>
       <w:r>
-        <w:t>Color Blending</w:t>
-      </w:r>
-      <w:r>
-        <w:t xml:space="preserve"> and Preservation [1 column]</w:t>
+        <w:t>Background</w:t>
+      </w:r>
+      <w:r>
+        <w:t xml:space="preserve"> [1 column]</w:t>
       </w:r>
     </w:p>
     <w:p>
@@ -1440,7 +1438,6 @@
                   <w:r>
                     <w:t xml:space="preserve">Figure </w:t>
                   </w:r>
-                  <w:proofErr w:type="gramEnd"/>
                   <w:r>
                     <w:fldChar w:fldCharType="begin"/>
                   </w:r>
@@ -1459,7 +1456,6 @@
                   <w:r>
                     <w:fldChar w:fldCharType="end"/>
                   </w:r>
-                  <w:proofErr w:type="gramStart"/>
                   <w:r>
                     <w:t>.</w:t>
                   </w:r>
@@ -1480,21 +1476,38 @@
         <w:pStyle w:val="Text"/>
         <w:ind w:firstLine="0"/>
       </w:pPr>
+      <w:r>
+        <w:t>[Figure with Images Color Blending]</w:t>
+      </w:r>
     </w:p>
     <w:p>
       <w:pPr>
         <w:pStyle w:val="Text"/>
         <w:ind w:firstLine="0"/>
       </w:pPr>
-      <w:r>
-        <w:t>[Figure with Images Color Blending]</w:t>
-      </w:r>
     </w:p>
     <w:p>
       <w:pPr>
         <w:pStyle w:val="Text"/>
         <w:ind w:firstLine="0"/>
       </w:pPr>
+      <w:r>
+        <w:t>Describe what happens in the image</w:t>
+      </w:r>
+      <w:r>
+        <w:t xml:space="preserve"> (lay our </w:t>
+      </w:r>
+      <w:proofErr w:type="spellStart"/>
+      <w:r>
+        <w:t>Gabbard’s</w:t>
+      </w:r>
+      <w:proofErr w:type="spellEnd"/>
+      <w:r>
+        <w:t xml:space="preserve"> formula for color blending)</w:t>
+      </w:r>
+      <w:r>
+        <w:t>.</w:t>
+      </w:r>
     </w:p>
     <w:p>
       <w:pPr>
@@ -1502,118 +1515,237 @@
         <w:ind w:firstLine="0"/>
       </w:pPr>
       <w:r>
-        <w:t>Describe what happens in the image</w:t>
-      </w:r>
-      <w:r>
-        <w:t xml:space="preserve"> (lay our </w:t>
+        <w:t>Introduce the Lab color space</w:t>
+      </w:r>
+    </w:p>
+    <w:p>
+      <w:pPr>
+        <w:pStyle w:val="Text"/>
+        <w:ind w:firstLine="0"/>
+      </w:pPr>
+    </w:p>
+    <w:p>
+      <w:pPr>
+        <w:pStyle w:val="Text"/>
+        <w:ind w:firstLine="0"/>
+      </w:pPr>
+      <w:proofErr w:type="gramStart"/>
+      <w:r>
+        <w:t>Laid out then our formulation of color preservation.</w:t>
+      </w:r>
+      <w:proofErr w:type="gramEnd"/>
+    </w:p>
+    <w:p>
+      <w:pPr>
+        <w:pStyle w:val="Text"/>
+        <w:ind w:firstLine="0"/>
+      </w:pPr>
+    </w:p>
+    <w:p>
+      <w:pPr>
+        <w:pStyle w:val="Heading1"/>
+      </w:pPr>
+      <w:r>
+        <w:t>Related Work</w:t>
+      </w:r>
+      <w:r>
+        <w:t xml:space="preserve"> [1 Column]</w:t>
+      </w:r>
+    </w:p>
+    <w:p>
+      <w:pPr>
+        <w:pStyle w:val="Heading2"/>
+      </w:pPr>
+      <w:proofErr w:type="gramStart"/>
+      <w:r>
+        <w:t>Field-studies of augmented reality.</w:t>
+      </w:r>
+      <w:proofErr w:type="gramEnd"/>
+    </w:p>
+    <w:p>
+      <w:pPr>
+        <w:pStyle w:val="Text"/>
+        <w:ind w:firstLine="0"/>
+      </w:pPr>
+      <w:r>
+        <w:t xml:space="preserve">Relocation of content, </w:t>
+      </w:r>
+    </w:p>
+    <w:p>
+      <w:pPr>
+        <w:pStyle w:val="Text"/>
+        <w:ind w:firstLine="0"/>
+      </w:pPr>
+      <w:r>
+        <w:t>Using the hand to create contrast</w:t>
+      </w:r>
+    </w:p>
+    <w:p>
+      <w:pPr>
+        <w:pStyle w:val="Text"/>
+        <w:ind w:firstLine="0"/>
+      </w:pPr>
+    </w:p>
+    <w:p>
+      <w:pPr>
+        <w:pStyle w:val="Heading2"/>
+      </w:pPr>
+      <w:r>
+        <w:t>Color Correction</w:t>
+      </w:r>
+    </w:p>
+    <w:p>
+      <w:pPr>
+        <w:pStyle w:val="Text"/>
+        <w:ind w:firstLine="0"/>
+      </w:pPr>
+      <w:proofErr w:type="gramStart"/>
+      <w:r>
+        <w:t>Colorimetric compensation in projector-based see-through displays.</w:t>
+      </w:r>
+      <w:proofErr w:type="gramEnd"/>
+    </w:p>
+    <w:p>
+      <w:pPr>
+        <w:pStyle w:val="Text"/>
+        <w:ind w:firstLine="0"/>
+      </w:pPr>
+      <w:r>
+        <w:t>Color correction in projector-based spatial augmented reality</w:t>
+      </w:r>
+    </w:p>
+    <w:p>
+      <w:pPr>
+        <w:pStyle w:val="Text"/>
+        <w:ind w:firstLine="0"/>
+      </w:pPr>
+    </w:p>
+    <w:p>
+      <w:pPr>
+        <w:pStyle w:val="Heading2"/>
+      </w:pPr>
+      <w:r>
+        <w:t>Occlusion</w:t>
+      </w:r>
+    </w:p>
+    <w:p>
+      <w:pPr>
+        <w:pStyle w:val="Text"/>
+        <w:ind w:firstLine="0"/>
+      </w:pPr>
+    </w:p>
+    <w:p>
+      <w:pPr>
+        <w:pStyle w:val="Text"/>
+        <w:numPr>
+          <w:ilvl w:val="0"/>
+          <w:numId w:val="18"/>
+        </w:numPr>
+      </w:pPr>
+      <w:r>
+        <w:t xml:space="preserve">Increase the intensity of the digital content (mentioned by </w:t>
       </w:r>
       <w:proofErr w:type="spellStart"/>
       <w:r>
-        <w:t>Gabbard’s</w:t>
+        <w:t>Koyikawa</w:t>
       </w:r>
       <w:proofErr w:type="spellEnd"/>
       <w:r>
-        <w:t xml:space="preserve"> formula for color blending)</w:t>
-      </w:r>
-      <w:r>
-        <w:t>.</w:t>
-      </w:r>
-    </w:p>
-    <w:p>
-      <w:pPr>
-        <w:pStyle w:val="Text"/>
-        <w:ind w:firstLine="0"/>
-      </w:pPr>
-      <w:r>
-        <w:t>Introduce the Lab color space</w:t>
-      </w:r>
-    </w:p>
-    <w:p>
-      <w:pPr>
-        <w:pStyle w:val="Text"/>
-        <w:ind w:firstLine="0"/>
-      </w:pPr>
-    </w:p>
-    <w:p>
-      <w:pPr>
-        <w:pStyle w:val="Text"/>
-        <w:ind w:firstLine="0"/>
-      </w:pPr>
-      <w:proofErr w:type="gramStart"/>
-      <w:r>
-        <w:t>Laid out then our formulation of color preservation.</w:t>
-      </w:r>
-      <w:proofErr w:type="gramEnd"/>
-    </w:p>
-    <w:p>
-      <w:pPr>
-        <w:pStyle w:val="Text"/>
-        <w:ind w:firstLine="0"/>
-      </w:pPr>
-    </w:p>
-    <w:p>
-      <w:pPr>
-        <w:pStyle w:val="Heading1"/>
-      </w:pPr>
-      <w:r>
-        <w:t>Related Work</w:t>
-      </w:r>
-      <w:r>
-        <w:t xml:space="preserve"> [1 Column]</w:t>
-      </w:r>
-    </w:p>
-    <w:p>
-      <w:pPr>
-        <w:pStyle w:val="Text"/>
-        <w:ind w:firstLine="0"/>
-      </w:pPr>
-      <w:proofErr w:type="gramStart"/>
-      <w:r>
-        <w:t>Field-studies of augmented reality.</w:t>
-      </w:r>
-      <w:proofErr w:type="gramEnd"/>
-    </w:p>
-    <w:p>
-      <w:pPr>
-        <w:pStyle w:val="Text"/>
-        <w:ind w:firstLine="0"/>
-      </w:pPr>
-      <w:proofErr w:type="gramStart"/>
-      <w:r>
-        <w:t>Relocation of content.</w:t>
-      </w:r>
-      <w:proofErr w:type="gramEnd"/>
-    </w:p>
-    <w:p>
-      <w:pPr>
-        <w:pStyle w:val="Text"/>
-        <w:ind w:firstLine="0"/>
-      </w:pPr>
-    </w:p>
-    <w:p>
-      <w:pPr>
-        <w:pStyle w:val="Text"/>
-        <w:ind w:firstLine="0"/>
-      </w:pPr>
-      <w:proofErr w:type="gramStart"/>
-      <w:r>
-        <w:t>Colorimetric compensation in projector-based see-through displays.</w:t>
-      </w:r>
-      <w:proofErr w:type="gramEnd"/>
-    </w:p>
-    <w:p>
-      <w:pPr>
-        <w:pStyle w:val="Text"/>
-        <w:ind w:firstLine="0"/>
-      </w:pPr>
-    </w:p>
-    <w:p>
-      <w:pPr>
-        <w:pStyle w:val="Text"/>
-        <w:ind w:firstLine="0"/>
-      </w:pPr>
-      <w:r>
-        <w:t>Color correction in projector-based spatial augmented reality</w:t>
+        <w:t>)</w:t>
+      </w:r>
+    </w:p>
+    <w:p>
+      <w:pPr>
+        <w:pStyle w:val="Text"/>
+        <w:numPr>
+          <w:ilvl w:val="0"/>
+          <w:numId w:val="18"/>
+        </w:numPr>
+      </w:pPr>
+      <w:r>
+        <w:t>Use LCD to block background light</w:t>
+      </w:r>
+      <w:r>
+        <w:t>: B/W LCD</w:t>
+      </w:r>
+      <w:r>
+        <w:t xml:space="preserve"> (</w:t>
+      </w:r>
+      <w:proofErr w:type="spellStart"/>
+      <w:r>
+        <w:t>Koyikawa</w:t>
+      </w:r>
+      <w:proofErr w:type="spellEnd"/>
+      <w:r>
+        <w:t xml:space="preserve"> – optical s-t display for mutual occlusion)</w:t>
+      </w:r>
+      <w:r>
+        <w:t>, Grayscale LCD (Zhou et al. Novel Optical S-T HMD)</w:t>
+      </w:r>
+      <w:r>
+        <w:t>, spatial light modulator - SML (</w:t>
+      </w:r>
+      <w:proofErr w:type="spellStart"/>
+      <w:r>
+        <w:t>Cakmakci</w:t>
+      </w:r>
+      <w:proofErr w:type="spellEnd"/>
+      <w:r>
+        <w:t xml:space="preserve"> et al. a compact OST HMD)</w:t>
+      </w:r>
+    </w:p>
+    <w:p>
+      <w:pPr>
+        <w:pStyle w:val="Text"/>
+        <w:numPr>
+          <w:ilvl w:val="0"/>
+          <w:numId w:val="18"/>
+        </w:numPr>
+      </w:pPr>
+      <w:r>
+        <w:t>Illuminating only the parts of the real objects that will not mix with the digital content (requires dark room) [Noda el at – rangefinder</w:t>
+      </w:r>
+      <w:r>
+        <w:t xml:space="preserve">, </w:t>
+      </w:r>
+      <w:proofErr w:type="spellStart"/>
+      <w:r>
+        <w:t>Bimber</w:t>
+      </w:r>
+      <w:proofErr w:type="spellEnd"/>
+      <w:r>
+        <w:t xml:space="preserve"> et al.’s occlusion shadows</w:t>
+      </w:r>
+      <w:r>
+        <w:t>]</w:t>
+      </w:r>
+    </w:p>
+    <w:p>
+      <w:pPr>
+        <w:pStyle w:val="Text"/>
+        <w:numPr>
+          <w:ilvl w:val="0"/>
+          <w:numId w:val="18"/>
+        </w:numPr>
+      </w:pPr>
+      <w:r>
+        <w:t>Screens behind the real objects [</w:t>
+      </w:r>
+      <w:proofErr w:type="spellStart"/>
+      <w:r>
+        <w:t>Inami</w:t>
+      </w:r>
+      <w:proofErr w:type="spellEnd"/>
+      <w:r>
+        <w:t xml:space="preserve"> – </w:t>
+      </w:r>
+      <w:proofErr w:type="spellStart"/>
+      <w:r>
+        <w:t>visio</w:t>
+      </w:r>
+      <w:proofErr w:type="spellEnd"/>
+      <w:r>
+        <w:t>-haptic display]</w:t>
       </w:r>
     </w:p>
     <w:p>
@@ -1739,7 +1871,6 @@
                   <w:r>
                     <w:t xml:space="preserve">Figure </w:t>
                   </w:r>
-                  <w:proofErr w:type="gramEnd"/>
                   <w:r>
                     <w:fldChar w:fldCharType="begin"/>
                   </w:r>
@@ -1758,7 +1889,6 @@
                   <w:r>
                     <w:fldChar w:fldCharType="end"/>
                   </w:r>
-                  <w:proofErr w:type="gramStart"/>
                   <w:r>
                     <w:t>.</w:t>
                   </w:r>
@@ -1907,7 +2037,6 @@
                   <w:r>
                     <w:t xml:space="preserve">Figure </w:t>
                   </w:r>
-                  <w:proofErr w:type="gramEnd"/>
                   <w:r>
                     <w:fldChar w:fldCharType="begin"/>
                   </w:r>
@@ -1926,7 +2055,6 @@
                   <w:r>
                     <w:fldChar w:fldCharType="end"/>
                   </w:r>
-                  <w:proofErr w:type="gramStart"/>
                   <w:r>
                     <w:t>.</w:t>
                   </w:r>
@@ -2073,7 +2201,7 @@
           <w:noProof/>
         </w:rPr>
         <w:pict>
-          <v:shape id="_x0000_s1043" type="#_x0000_t202" style="position:absolute;left:0;text-align:left;margin-left:385.95pt;margin-top:0;width:258.8pt;height:106.95pt;z-index:251676672;visibility:visible;mso-height-percent:200;mso-wrap-distance-left:9pt;mso-wrap-distance-top:0;mso-wrap-distance-right:9pt;mso-wrap-distance-bottom:0;mso-position-horizontal:right;mso-position-horizontal-relative:margin;mso-position-vertical:top;mso-position-vertical-relative:margin;mso-height-percent:200;mso-width-relative:margin;mso-height-relative:margin;v-text-anchor:top" o:gfxdata="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" stroked="f">
+          <v:shape id="_x0000_s1043" type="#_x0000_t202" style="position:absolute;left:0;text-align:left;margin-left:593.55pt;margin-top:0;width:258.8pt;height:106.95pt;z-index:251676672;visibility:visible;mso-height-percent:200;mso-wrap-distance-left:9pt;mso-wrap-distance-top:0;mso-wrap-distance-right:9pt;mso-wrap-distance-bottom:0;mso-position-horizontal:right;mso-position-horizontal-relative:margin;mso-position-vertical:top;mso-position-vertical-relative:margin;mso-height-percent:200;mso-width-relative:margin;mso-height-relative:margin;v-text-anchor:top" o:gfxdata="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" stroked="f">
             <v:textbox style="mso-fit-shape-to-text:t">
               <w:txbxContent>
                 <w:p>
@@ -2141,7 +2269,6 @@
                   <w:r>
                     <w:t xml:space="preserve">Figure </w:t>
                   </w:r>
-                  <w:proofErr w:type="gramEnd"/>
                   <w:r>
                     <w:fldChar w:fldCharType="begin"/>
                   </w:r>
@@ -2160,7 +2287,6 @@
                   <w:r>
                     <w:fldChar w:fldCharType="end"/>
                   </w:r>
-                  <w:proofErr w:type="gramStart"/>
                   <w:r>
                     <w:t>.</w:t>
                   </w:r>
@@ -2310,7 +2436,6 @@
                   <w:r>
                     <w:t xml:space="preserve">Figure </w:t>
                   </w:r>
-                  <w:proofErr w:type="gramEnd"/>
                   <w:r>
                     <w:fldChar w:fldCharType="begin"/>
                   </w:r>
@@ -2329,7 +2454,6 @@
                   <w:r>
                     <w:fldChar w:fldCharType="end"/>
                   </w:r>
-                  <w:proofErr w:type="gramStart"/>
                   <w:r>
                     <w:t>.</w:t>
                   </w:r>
@@ -2427,7 +2551,7 @@
                     </w:rPr>
                     <w:drawing>
                       <wp:inline distT="0" distB="0" distL="0" distR="0" wp14:anchorId="4A41F632" wp14:editId="5F8EAF08">
-                        <wp:extent cx="6620476" cy="3249528"/>
+                        <wp:extent cx="6620474" cy="3249528"/>
                         <wp:effectExtent l="0" t="0" r="0" b="0"/>
                         <wp:docPr id="2" name="Picture 2"/>
                         <wp:cNvGraphicFramePr>
@@ -2455,7 +2579,7 @@
                               <pic:spPr>
                                 <a:xfrm>
                                   <a:off x="0" y="0"/>
-                                  <a:ext cx="6620476" cy="3249528"/>
+                                  <a:ext cx="6620474" cy="3249528"/>
                                 </a:xfrm>
                                 <a:prstGeom prst="rect">
                                   <a:avLst/>
@@ -2481,7 +2605,6 @@
                   <w:r>
                     <w:t xml:space="preserve">Figure </w:t>
                   </w:r>
-                  <w:proofErr w:type="gramEnd"/>
                   <w:r>
                     <w:fldChar w:fldCharType="begin"/>
                   </w:r>
@@ -2500,7 +2623,6 @@
                   <w:r>
                     <w:fldChar w:fldCharType="end"/>
                   </w:r>
-                  <w:proofErr w:type="gramStart"/>
                   <w:r>
                     <w:t>.</w:t>
                   </w:r>
@@ -2550,8 +2672,8 @@
         <w:pStyle w:val="Reference"/>
         <w:spacing w:after="0"/>
       </w:pPr>
-      <w:bookmarkStart w:id="2" w:name="_Ref6979508"/>
-      <w:bookmarkStart w:id="3" w:name="_Ref351547952"/>
+      <w:bookmarkStart w:id="2" w:name="_Ref351547952"/>
+      <w:bookmarkStart w:id="3" w:name="_Ref6979508"/>
       <w:r>
         <w:t>Azuma,</w:t>
       </w:r>
@@ -2627,7 +2749,7 @@
       <w:r>
         <w:t>. Graph. Appl. 21, 6.</w:t>
       </w:r>
-      <w:bookmarkEnd w:id="3"/>
+      <w:bookmarkEnd w:id="2"/>
     </w:p>
     <w:p>
       <w:pPr>
@@ -2798,7 +2920,7 @@
       <w:r>
         <w:t>.</w:t>
       </w:r>
-      <w:bookmarkEnd w:id="2"/>
+      <w:bookmarkEnd w:id="3"/>
     </w:p>
     <w:p>
       <w:pPr>
@@ -3886,6 +4008,95 @@
       <w:rPr>
         <w:rFonts w:hint="default"/>
       </w:rPr>
+    </w:lvl>
+  </w:abstractNum>
+  <w:abstractNum w:abstractNumId="17">
+    <w:nsid w:val="7AFD00AA"/>
+    <w:multiLevelType w:val="hybridMultilevel"/>
+    <w:tmpl w:val="70501606"/>
+    <w:lvl w:ilvl="0" w:tplc="622EE088">
+      <w:start w:val="1"/>
+      <w:numFmt w:val="decimal"/>
+      <w:lvlText w:val="%1-"/>
+      <w:lvlJc w:val="left"/>
+      <w:pPr>
+        <w:ind w:left="720" w:hanging="360"/>
+      </w:pPr>
+      <w:rPr>
+        <w:rFonts w:hint="default"/>
+      </w:rPr>
+    </w:lvl>
+    <w:lvl w:ilvl="1" w:tplc="10090019" w:tentative="1">
+      <w:start w:val="1"/>
+      <w:numFmt w:val="lowerLetter"/>
+      <w:lvlText w:val="%2."/>
+      <w:lvlJc w:val="left"/>
+      <w:pPr>
+        <w:ind w:left="1440" w:hanging="360"/>
+      </w:pPr>
+    </w:lvl>
+    <w:lvl w:ilvl="2" w:tplc="1009001B" w:tentative="1">
+      <w:start w:val="1"/>
+      <w:numFmt w:val="lowerRoman"/>
+      <w:lvlText w:val="%3."/>
+      <w:lvlJc w:val="right"/>
+      <w:pPr>
+        <w:ind w:left="2160" w:hanging="180"/>
+      </w:pPr>
+    </w:lvl>
+    <w:lvl w:ilvl="3" w:tplc="1009000F" w:tentative="1">
+      <w:start w:val="1"/>
+      <w:numFmt w:val="decimal"/>
+      <w:lvlText w:val="%4."/>
+      <w:lvlJc w:val="left"/>
+      <w:pPr>
+        <w:ind w:left="2880" w:hanging="360"/>
+      </w:pPr>
+    </w:lvl>
+    <w:lvl w:ilvl="4" w:tplc="10090019" w:tentative="1">
+      <w:start w:val="1"/>
+      <w:numFmt w:val="lowerLetter"/>
+      <w:lvlText w:val="%5."/>
+      <w:lvlJc w:val="left"/>
+      <w:pPr>
+        <w:ind w:left="3600" w:hanging="360"/>
+      </w:pPr>
+    </w:lvl>
+    <w:lvl w:ilvl="5" w:tplc="1009001B" w:tentative="1">
+      <w:start w:val="1"/>
+      <w:numFmt w:val="lowerRoman"/>
+      <w:lvlText w:val="%6."/>
+      <w:lvlJc w:val="right"/>
+      <w:pPr>
+        <w:ind w:left="4320" w:hanging="180"/>
+      </w:pPr>
+    </w:lvl>
+    <w:lvl w:ilvl="6" w:tplc="1009000F" w:tentative="1">
+      <w:start w:val="1"/>
+      <w:numFmt w:val="decimal"/>
+      <w:lvlText w:val="%7."/>
+      <w:lvlJc w:val="left"/>
+      <w:pPr>
+        <w:ind w:left="5040" w:hanging="360"/>
+      </w:pPr>
+    </w:lvl>
+    <w:lvl w:ilvl="7" w:tplc="10090019" w:tentative="1">
+      <w:start w:val="1"/>
+      <w:numFmt w:val="lowerLetter"/>
+      <w:lvlText w:val="%8."/>
+      <w:lvlJc w:val="left"/>
+      <w:pPr>
+        <w:ind w:left="5760" w:hanging="360"/>
+      </w:pPr>
+    </w:lvl>
+    <w:lvl w:ilvl="8" w:tplc="1009001B" w:tentative="1">
+      <w:start w:val="1"/>
+      <w:numFmt w:val="lowerRoman"/>
+      <w:lvlText w:val="%9."/>
+      <w:lvlJc w:val="right"/>
+      <w:pPr>
+        <w:ind w:left="6480" w:hanging="180"/>
+      </w:pPr>
     </w:lvl>
   </w:abstractNum>
   <w:num w:numId="1">
@@ -3939,6 +4150,9 @@
   <w:num w:numId="17">
     <w:abstractNumId w:val="14"/>
   </w:num>
+  <w:num w:numId="18">
+    <w:abstractNumId w:val="17"/>
+  </w:num>
 </w:numbering>
 </file>
 
@@ -3961,7 +4175,7 @@
   <w:style w:type="paragraph" w:default="1" w:styleId="Normal">
     <w:name w:val="Normal"/>
     <w:qFormat/>
-    <w:rsid w:val="00233FA5"/>
+    <w:rsid w:val="000761FE"/>
     <w:pPr>
       <w:spacing w:after="200" w:line="276" w:lineRule="auto"/>
     </w:pPr>
@@ -4180,8 +4394,9 @@
   <w:style w:type="character" w:default="1" w:styleId="DefaultParagraphFont">
     <w:name w:val="Default Paragraph Font"/>
     <w:uiPriority w:val="1"/>
+    <w:semiHidden/>
     <w:unhideWhenUsed/>
-    <w:rsid w:val="00233FA5"/>
+    <w:rsid w:val="000761FE"/>
   </w:style>
   <w:style w:type="table" w:default="1" w:styleId="TableNormal">
     <w:name w:val="Normal Table"/>
@@ -4203,7 +4418,7 @@
     <w:uiPriority w:val="99"/>
     <w:semiHidden/>
     <w:unhideWhenUsed/>
-    <w:rsid w:val="00233FA5"/>
+    <w:rsid w:val="000761FE"/>
   </w:style>
   <w:style w:type="paragraph" w:styleId="Title">
     <w:name w:val="Title"/>
@@ -5095,7 +5310,7 @@
 </file>
 
 <file path=customXml/itemProps1.xml><?xml version="1.0" encoding="utf-8"?>
-<ds:datastoreItem xmlns:ds="http://schemas.openxmlformats.org/officeDocument/2006/customXml" ds:itemID="{712AE23F-3DF5-45C0-A669-B97802162EC4}">
+<ds:datastoreItem xmlns:ds="http://schemas.openxmlformats.org/officeDocument/2006/customXml" ds:itemID="{58F4B7FE-D2EC-4321-9464-69916D48B9BD}">
   <ds:schemaRefs>
     <ds:schemaRef ds:uri="http://schemas.openxmlformats.org/officeDocument/2006/bibliography"/>
   </ds:schemaRefs>

</xml_diff>

<commit_message>
New version of the paper
</commit_message>
<xml_diff>
--- a/Docs/ISMAR 2013/Color Correction-v01 [jdhr].docx
+++ b/Docs/ISMAR 2013/Color Correction-v01 [jdhr].docx
@@ -39,8 +39,13 @@
       <w:r>
         <w:t xml:space="preserve"> </w:t>
       </w:r>
-      <w:r>
-        <w:t xml:space="preserve">in Transparent </w:t>
+      <w:proofErr w:type="gramStart"/>
+      <w:r>
+        <w:t>in</w:t>
+      </w:r>
+      <w:proofErr w:type="gramEnd"/>
+      <w:r>
+        <w:t xml:space="preserve"> Transparent </w:t>
       </w:r>
       <w:r>
         <w:t xml:space="preserve">See-Through </w:t>
@@ -434,7 +439,7 @@
             <v:stroke joinstyle="miter"/>
             <v:path gradientshapeok="t" o:connecttype="rect"/>
           </v:shapetype>
-          <v:shape id="_x0000_s1034" type="#_x0000_t202" style="position:absolute;left:0;text-align:left;margin-left:1740.95pt;margin-top:0;width:245.7pt;height:161.55pt;z-index:251666432;visibility:visible;mso-height-percent:200;mso-wrap-distance-left:9pt;mso-wrap-distance-top:0;mso-wrap-distance-right:9pt;mso-wrap-distance-bottom:0;mso-position-horizontal:right;mso-position-horizontal-relative:margin;mso-position-vertical:bottom;mso-position-vertical-relative:margin;mso-height-percent:200;mso-width-relative:margin;mso-height-relative:margin;v-text-anchor:top" o:gfxdata="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" stroked="f">
+          <v:shape id="_x0000_s1034" type="#_x0000_t202" style="position:absolute;left:0;text-align:left;margin-left:1935.45pt;margin-top:0;width:245.7pt;height:161.55pt;z-index:251666432;visibility:visible;mso-height-percent:200;mso-wrap-distance-left:9pt;mso-wrap-distance-top:0;mso-wrap-distance-right:9pt;mso-wrap-distance-bottom:0;mso-position-horizontal:right;mso-position-horizontal-relative:margin;mso-position-vertical:bottom;mso-position-vertical-relative:margin;mso-height-percent:200;mso-width-relative:margin;mso-height-relative:margin;v-text-anchor:top" o:gfxdata="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" stroked="f">
             <v:textbox style="mso-next-textbox:#_x0000_s1034;mso-fit-shape-to-text:t">
               <w:txbxContent>
                 <w:p>
@@ -499,6 +504,7 @@
                     <w:jc w:val="left"/>
                   </w:pPr>
                   <w:bookmarkStart w:id="0" w:name="_Ref353725098"/>
+                  <w:proofErr w:type="gramStart"/>
                   <w:r>
                     <w:t xml:space="preserve">Figure </w:t>
                   </w:r>
@@ -522,11 +528,17 @@
                   </w:r>
                   <w:bookmarkEnd w:id="0"/>
                   <w:r>
-                    <w:t xml:space="preserve">. </w:t>
-                  </w:r>
+                    <w:t>.</w:t>
+                  </w:r>
+                  <w:proofErr w:type="gramEnd"/>
+                  <w:r>
+                    <w:t xml:space="preserve"> </w:t>
+                  </w:r>
+                  <w:proofErr w:type="gramStart"/>
                   <w:r>
                     <w:t>Color blending including the screen distortions for background and digital colors.</w:t>
                   </w:r>
+                  <w:proofErr w:type="gramEnd"/>
                 </w:p>
               </w:txbxContent>
             </v:textbox>
@@ -656,8 +668,13 @@
         <w:fldChar w:fldCharType="separate"/>
       </w:r>
       <w:r>
-        <w:t>[1]</w:t>
-      </w:r>
+        <w:t>[1</w:t>
+      </w:r>
+      <w:proofErr w:type="gramStart"/>
+      <w:r>
+        <w:t>]</w:t>
+      </w:r>
+      <w:proofErr w:type="gramEnd"/>
       <w:r>
         <w:fldChar w:fldCharType="end"/>
       </w:r>
@@ -772,8 +789,13 @@
         <w:t>]</w:t>
       </w:r>
       <w:r>
-        <w:t>, Eyevis</w:t>
-      </w:r>
+        <w:t xml:space="preserve">, </w:t>
+      </w:r>
+      <w:proofErr w:type="spellStart"/>
+      <w:r>
+        <w:t>Eyevis</w:t>
+      </w:r>
+      <w:proofErr w:type="spellEnd"/>
       <w:r>
         <w:t xml:space="preserve"> [</w:t>
       </w:r>
@@ -788,8 +810,13 @@
       <w:r>
         <w:t xml:space="preserve">], </w:t>
       </w:r>
-      <w:r>
-        <w:t>RichTech [</w:t>
+      <w:proofErr w:type="spellStart"/>
+      <w:r>
+        <w:t>RichTech</w:t>
+      </w:r>
+      <w:proofErr w:type="spellEnd"/>
+      <w:r>
+        <w:t xml:space="preserve"> [</w:t>
       </w:r>
       <w:hyperlink r:id="rId12" w:history="1">
         <w:r>
@@ -851,7 +878,21 @@
         <w:rPr>
           <w:lang w:val="en-CA"/>
         </w:rPr>
-        <w:t>], Winstar [</w:t>
+        <w:t xml:space="preserve">], </w:t>
+      </w:r>
+      <w:proofErr w:type="spellStart"/>
+      <w:r>
+        <w:rPr>
+          <w:lang w:val="en-CA"/>
+        </w:rPr>
+        <w:t>Winstar</w:t>
+      </w:r>
+      <w:proofErr w:type="spellEnd"/>
+      <w:r>
+        <w:rPr>
+          <w:lang w:val="en-CA"/>
+        </w:rPr>
+        <w:t xml:space="preserve"> [</w:t>
       </w:r>
       <w:hyperlink r:id="rId15" w:history="1">
         <w:r>
@@ -981,7 +1022,15 @@
         <w:t xml:space="preserve">optical </w:t>
       </w:r>
       <w:r>
-        <w:t xml:space="preserve">see-through displays and general AR applications, little research exists on how to preserve digital colors exposed to color blending. </w:t>
+        <w:t>see-</w:t>
+      </w:r>
+      <w:proofErr w:type="gramStart"/>
+      <w:r>
+        <w:t>through</w:t>
+      </w:r>
+      <w:proofErr w:type="gramEnd"/>
+      <w:r>
+        <w:t xml:space="preserve"> displays and general AR applications, little research exists on how to preserve digital colors exposed to color blending. </w:t>
       </w:r>
       <w:r>
         <w:t xml:space="preserve">To preserve a digital color a system should find an alternative digital color which, upon blending with such background, comes closest to the desired digital color. </w:t>
@@ -1011,8 +1060,13 @@
         <w:t xml:space="preserve"> of the digital content</w:t>
       </w:r>
       <w:r>
-        <w:t>. PROBLEMS WITH THIS APPROACH.</w:t>
-      </w:r>
+        <w:t xml:space="preserve">. </w:t>
+      </w:r>
+      <w:proofErr w:type="gramStart"/>
+      <w:r>
+        <w:t>PROBLEMS WITH THIS APPROACH.</w:t>
+      </w:r>
+      <w:proofErr w:type="gramEnd"/>
     </w:p>
     <w:p>
       <w:pPr>
@@ -1217,13 +1271,7 @@
         <w:t xml:space="preserve">. Results showed </w:t>
       </w:r>
       <w:r>
-        <w:t xml:space="preserve">that </w:t>
-      </w:r>
-      <w:r>
-        <w:t xml:space="preserve">prediction </w:t>
-      </w:r>
-      <w:r>
-        <w:t>with the binned-</w:t>
+        <w:t>that prediction with the binned-</w:t>
       </w:r>
       <w:r>
         <w:t>profiled</w:t>
@@ -1323,7 +1371,397 @@
         <w:ind w:firstLine="0"/>
       </w:pPr>
       <w:r>
-        <w:t>Describe color blending based on Gabbard et al.</w:t>
+        <w:t xml:space="preserve">Color blending is the phenomenon where </w:t>
+      </w:r>
+      <w:r>
+        <w:t>background light coming from real-world object mixes with the light emitted by the display</w:t>
+      </w:r>
+      <w:r>
+        <w:t xml:space="preserve"> and changes it.  </w:t>
+      </w:r>
+      <w:r>
+        <w:fldChar w:fldCharType="begin"/>
+      </w:r>
+      <w:r>
+        <w:instrText xml:space="preserve"> REF _Ref354163266 \h </w:instrText>
+      </w:r>
+      <w:r>
+        <w:fldChar w:fldCharType="separate"/>
+      </w:r>
+      <w:r>
+        <w:t xml:space="preserve">Figure </w:t>
+      </w:r>
+      <w:r>
+        <w:rPr>
+          <w:noProof/>
+        </w:rPr>
+        <w:t>2</w:t>
+      </w:r>
+      <w:r>
+        <w:fldChar w:fldCharType="end"/>
+      </w:r>
+      <w:r>
+        <w:t xml:space="preserve">-top shows examples of color blending for a yellow text over three different background conditions: no background (black), red and blue. </w:t>
+      </w:r>
+      <w:r>
+        <w:fldChar w:fldCharType="begin"/>
+      </w:r>
+      <w:r>
+        <w:instrText xml:space="preserve"> REF _Ref354163266 \h </w:instrText>
+      </w:r>
+      <w:r>
+        <w:fldChar w:fldCharType="separate"/>
+      </w:r>
+      <w:r>
+        <w:t xml:space="preserve">Figure </w:t>
+      </w:r>
+      <w:r>
+        <w:rPr>
+          <w:noProof/>
+        </w:rPr>
+        <w:t>2</w:t>
+      </w:r>
+      <w:r>
+        <w:fldChar w:fldCharType="end"/>
+      </w:r>
+      <w:r>
+        <w:t>-bottom shows th</w:t>
+      </w:r>
+      <w:r>
+        <w:t xml:space="preserve">e corresponding shift in color: the yellow text shifts </w:t>
+      </w:r>
+      <w:r>
+        <w:t xml:space="preserve">toward orange </w:t>
+      </w:r>
+      <w:r>
+        <w:t xml:space="preserve">when the background is red, while the green text shifts </w:t>
+      </w:r>
+      <w:r>
+        <w:t xml:space="preserve">toward green </w:t>
+      </w:r>
+      <w:r>
+        <w:t xml:space="preserve">when the </w:t>
+      </w:r>
+      <w:r>
+        <w:t>background</w:t>
+      </w:r>
+      <w:r>
+        <w:t xml:space="preserve"> is blue. </w:t>
+      </w:r>
+      <w:r>
+        <w:t xml:space="preserve">Field studies of AR applications with optical see-through displays reveal that the clarity and legibility of digital colors are affected by </w:t>
+      </w:r>
+      <w:r>
+        <w:t xml:space="preserve">such changes in </w:t>
+      </w:r>
+      <w:r>
+        <w:t xml:space="preserve">normal </w:t>
+      </w:r>
+      <w:r>
+        <w:t xml:space="preserve">outdoors </w:t>
+      </w:r>
+      <w:r>
+        <w:t>conditions; i.e. the colors in text and icons are altered</w:t>
+      </w:r>
+      <w:r>
+        <w:t xml:space="preserve"> (change in hue)</w:t>
+      </w:r>
+      <w:r>
+        <w:t xml:space="preserve"> </w:t>
+      </w:r>
+      <w:r>
+        <w:t>or</w:t>
+      </w:r>
+      <w:r>
+        <w:t xml:space="preserve"> washed out</w:t>
+      </w:r>
+      <w:r>
+        <w:t xml:space="preserve"> (de-saturation)</w:t>
+      </w:r>
+      <w:r>
+        <w:t xml:space="preserve"> [</w:t>
+      </w:r>
+      <w:proofErr w:type="spellStart"/>
+      <w:r>
+        <w:t>Pingel</w:t>
+      </w:r>
+      <w:proofErr w:type="spellEnd"/>
+      <w:r>
+        <w:t xml:space="preserve"> and Clarke 2005]. Such changes affect</w:t>
+      </w:r>
+      <w:r>
+        <w:t xml:space="preserve"> the</w:t>
+      </w:r>
+      <w:r>
+        <w:t xml:space="preserve"> user interface</w:t>
+      </w:r>
+      <w:r>
+        <w:t xml:space="preserve"> and can render it useless</w:t>
+      </w:r>
+      <w:r>
+        <w:t>:</w:t>
+      </w:r>
+      <w:r>
+        <w:t xml:space="preserve"> </w:t>
+      </w:r>
+      <w:r>
+        <w:t xml:space="preserve">e.g. </w:t>
+      </w:r>
+      <w:r>
+        <w:t>text might</w:t>
+      </w:r>
+      <w:r>
+        <w:t xml:space="preserve"> turn </w:t>
+      </w:r>
+      <w:r>
+        <w:t xml:space="preserve">unreadable when </w:t>
+      </w:r>
+      <w:r>
+        <w:t xml:space="preserve">washed out, or </w:t>
+      </w:r>
+      <w:r>
+        <w:t xml:space="preserve">color encoded information such as </w:t>
+      </w:r>
+      <w:r>
+        <w:t xml:space="preserve">red warning icons might </w:t>
+      </w:r>
+      <w:r>
+        <w:t>lose their visual meaning</w:t>
+      </w:r>
+      <w:r>
+        <w:t xml:space="preserve">. </w:t>
+      </w:r>
+    </w:p>
+    <w:p>
+      <w:pPr>
+        <w:pStyle w:val="Text"/>
+      </w:pPr>
+      <w:proofErr w:type="spellStart"/>
+      <w:r>
+        <w:t>Gabbard</w:t>
+      </w:r>
+      <w:proofErr w:type="spellEnd"/>
+      <w:r>
+        <w:t xml:space="preserve"> et al. studied </w:t>
+      </w:r>
+      <w:r>
+        <w:t>such color changes in optical see-through displays</w:t>
+      </w:r>
+      <w:r>
+        <w:t xml:space="preserve"> </w:t>
+      </w:r>
+      <w:r>
+        <w:fldChar w:fldCharType="begin"/>
+      </w:r>
+      <w:r>
+        <w:instrText xml:space="preserve"> REF _Ref354163299 \r \h </w:instrText>
+      </w:r>
+      <w:r>
+        <w:fldChar w:fldCharType="separate"/>
+      </w:r>
+      <w:r>
+        <w:t>[4]</w:t>
+      </w:r>
+      <w:r>
+        <w:fldChar w:fldCharType="end"/>
+      </w:r>
+      <w:r>
+        <w:t xml:space="preserve"> </w:t>
+      </w:r>
+      <w:r>
+        <w:t>by building an experimental test-bed and examining foreground (27 colors on the edge of the RBG gamut) and background colors (6 common outdoor colors – foliage, brick, sidewalk, pavement, white and no background) of different lighting level and hues. His results showed how light background colors affect all other colors by pulling them towards white; while background colors of different hues pull all colors toward them.</w:t>
+      </w:r>
+      <w:r>
+        <w:t xml:space="preserve"> They </w:t>
+      </w:r>
+      <w:r>
+        <w:t>defined the color blended and perceived</w:t>
+      </w:r>
+      <w:r>
+        <w:t xml:space="preserve"> </w:t>
+      </w:r>
+      <w:r>
+        <w:t xml:space="preserve">by a user </w:t>
+      </w:r>
+      <w:r>
+        <w:t xml:space="preserve">(CP) </w:t>
+      </w:r>
+      <w:r>
+        <w:t>as a function of the light source (L1), the reflectance (RF) of background object (B), the light emitted by the display (L3), the interaction of both L1 and L3 in the display (AR</w:t>
+      </w:r>
+      <w:r>
+        <w:rPr>
+          <w:vertAlign w:val="subscript"/>
+        </w:rPr>
+        <w:t>D</w:t>
+      </w:r>
+      <w:r>
+        <w:t xml:space="preserve">), and the human perception (HP). </w:t>
+      </w:r>
+      <w:r>
+        <w:t>Equation 1 describes the interactions:</w:t>
+      </w:r>
+    </w:p>
+    <w:p>
+      <w:pPr>
+        <w:pStyle w:val="Text"/>
+      </w:pPr>
+    </w:p>
+    <w:p>
+      <w:pPr>
+        <w:pStyle w:val="Text"/>
+        <w:jc w:val="right"/>
+        <w:rPr>
+          <w:rFonts w:eastAsiaTheme="minorEastAsia"/>
+        </w:rPr>
+      </w:pPr>
+      <m:oMath>
+        <m:r>
+          <w:rPr>
+            <w:rFonts w:ascii="Cambria Math" w:hAnsi="Cambria Math"/>
+          </w:rPr>
+          <w:lastRenderedPageBreak/>
+          <m:t>CP=HP</m:t>
+        </m:r>
+        <m:d>
+          <m:dPr>
+            <m:ctrlPr>
+              <w:rPr>
+                <w:rFonts w:ascii="Cambria Math" w:hAnsi="Cambria Math"/>
+                <w:i/>
+              </w:rPr>
+            </m:ctrlPr>
+          </m:dPr>
+          <m:e>
+            <m:sSub>
+              <m:sSubPr>
+                <m:ctrlPr>
+                  <w:rPr>
+                    <w:rFonts w:ascii="Cambria Math" w:hAnsi="Cambria Math"/>
+                    <w:i/>
+                  </w:rPr>
+                </m:ctrlPr>
+              </m:sSubPr>
+              <m:e>
+                <m:r>
+                  <w:rPr>
+                    <w:rFonts w:ascii="Cambria Math" w:hAnsi="Cambria Math"/>
+                  </w:rPr>
+                  <m:t>AR</m:t>
+                </m:r>
+              </m:e>
+              <m:sub>
+                <m:r>
+                  <w:rPr>
+                    <w:rFonts w:ascii="Cambria Math" w:hAnsi="Cambria Math"/>
+                  </w:rPr>
+                  <m:t>D</m:t>
+                </m:r>
+              </m:sub>
+            </m:sSub>
+            <m:d>
+              <m:dPr>
+                <m:ctrlPr>
+                  <w:rPr>
+                    <w:rFonts w:ascii="Cambria Math" w:hAnsi="Cambria Math"/>
+                    <w:i/>
+                  </w:rPr>
+                </m:ctrlPr>
+              </m:dPr>
+              <m:e>
+                <m:sSub>
+                  <m:sSubPr>
+                    <m:ctrlPr>
+                      <w:rPr>
+                        <w:rFonts w:ascii="Cambria Math" w:hAnsi="Cambria Math"/>
+                        <w:i/>
+                      </w:rPr>
+                    </m:ctrlPr>
+                  </m:sSubPr>
+                  <m:e>
+                    <m:r>
+                      <w:rPr>
+                        <w:rFonts w:ascii="Cambria Math" w:hAnsi="Cambria Math"/>
+                      </w:rPr>
+                      <m:t>L</m:t>
+                    </m:r>
+                  </m:e>
+                  <m:sub>
+                    <m:r>
+                      <w:rPr>
+                        <w:rFonts w:ascii="Cambria Math" w:hAnsi="Cambria Math"/>
+                      </w:rPr>
+                      <m:t>3</m:t>
+                    </m:r>
+                  </m:sub>
+                </m:sSub>
+                <m:r>
+                  <w:rPr>
+                    <w:rFonts w:ascii="Cambria Math" w:hAnsi="Cambria Math"/>
+                  </w:rPr>
+                  <m:t>, RF</m:t>
+                </m:r>
+                <m:d>
+                  <m:dPr>
+                    <m:ctrlPr>
+                      <w:rPr>
+                        <w:rFonts w:ascii="Cambria Math" w:hAnsi="Cambria Math"/>
+                        <w:i/>
+                      </w:rPr>
+                    </m:ctrlPr>
+                  </m:dPr>
+                  <m:e>
+                    <m:sSub>
+                      <m:sSubPr>
+                        <m:ctrlPr>
+                          <w:rPr>
+                            <w:rFonts w:ascii="Cambria Math" w:hAnsi="Cambria Math"/>
+                            <w:i/>
+                          </w:rPr>
+                        </m:ctrlPr>
+                      </m:sSubPr>
+                      <m:e>
+                        <m:r>
+                          <w:rPr>
+                            <w:rFonts w:ascii="Cambria Math" w:hAnsi="Cambria Math"/>
+                          </w:rPr>
+                          <m:t>L</m:t>
+                        </m:r>
+                      </m:e>
+                      <m:sub>
+                        <m:r>
+                          <w:rPr>
+                            <w:rFonts w:ascii="Cambria Math" w:hAnsi="Cambria Math"/>
+                          </w:rPr>
+                          <m:t>1</m:t>
+                        </m:r>
+                      </m:sub>
+                    </m:sSub>
+                    <m:r>
+                      <w:rPr>
+                        <w:rFonts w:ascii="Cambria Math" w:hAnsi="Cambria Math"/>
+                      </w:rPr>
+                      <m:t>, B</m:t>
+                    </m:r>
+                  </m:e>
+                </m:d>
+              </m:e>
+            </m:d>
+          </m:e>
+        </m:d>
+      </m:oMath>
+      <w:r>
+        <w:rPr>
+          <w:rFonts w:eastAsiaTheme="minorEastAsia"/>
+        </w:rPr>
+        <w:tab/>
+      </w:r>
+      <w:r>
+        <w:rPr>
+          <w:rFonts w:eastAsiaTheme="minorEastAsia"/>
+        </w:rPr>
+        <w:tab/>
+        <w:t>(1)</w:t>
       </w:r>
     </w:p>
     <w:p>
@@ -1331,17 +1769,6 @@
         <w:pStyle w:val="Text"/>
         <w:ind w:firstLine="0"/>
       </w:pPr>
-      <w:r>
-        <w:t>Show Gabbard’</w:t>
-      </w:r>
-    </w:p>
-    <w:p>
-      <w:pPr>
-        <w:pStyle w:val="Text"/>
-        <w:ind w:firstLine="0"/>
-      </w:pPr>
-      <w:bookmarkStart w:id="1" w:name="_GoBack"/>
-      <w:bookmarkEnd w:id="1"/>
       <w:r>
         <w:rPr>
           <w:noProof/>
@@ -1360,7 +1787,7 @@
                       <w:lang w:eastAsia="en-CA"/>
                     </w:rPr>
                     <w:drawing>
-                      <wp:inline distT="0" distB="0" distL="0" distR="0" wp14:anchorId="06FA3B17" wp14:editId="48B98698">
+                      <wp:inline distT="0" distB="0" distL="0" distR="0" wp14:anchorId="2C370CB7" wp14:editId="56EFA0D2">
                         <wp:extent cx="3099435" cy="1499235"/>
                         <wp:effectExtent l="0" t="0" r="0" b="0"/>
                         <wp:docPr id="1" name="Picture 1"/>
@@ -1411,6 +1838,9 @@
                     </w:numPr>
                     <w:jc w:val="left"/>
                   </w:pPr>
+                  <w:bookmarkStart w:id="1" w:name="_Ref354163262"/>
+                  <w:bookmarkStart w:id="2" w:name="_Ref354163266"/>
+                  <w:proofErr w:type="gramStart"/>
                   <w:r>
                     <w:t xml:space="preserve">Figure </w:t>
                   </w:r>
@@ -1432,9 +1862,15 @@
                   <w:r>
                     <w:fldChar w:fldCharType="end"/>
                   </w:r>
-                  <w:r>
-                    <w:t>. Examples of color blending</w:t>
-                  </w:r>
+                  <w:bookmarkEnd w:id="2"/>
+                  <w:r>
+                    <w:t>.</w:t>
+                  </w:r>
+                  <w:proofErr w:type="gramEnd"/>
+                  <w:r>
+                    <w:t xml:space="preserve"> Examples of color blending</w:t>
+                  </w:r>
+                  <w:bookmarkEnd w:id="1"/>
                 </w:p>
               </w:txbxContent>
             </v:textbox>
@@ -1449,7 +1885,167 @@
         <w:ind w:firstLine="0"/>
       </w:pPr>
       <w:r>
-        <w:t>[Figure with Images Color Blending]</w:t>
+        <w:t xml:space="preserve">Our goal in this </w:t>
+      </w:r>
+      <w:r>
+        <w:t>paper</w:t>
+      </w:r>
+      <w:r>
+        <w:t xml:space="preserve"> is to offer a solution to the color blending problem by means of colorimetric compensation: carefully selecting the color shown by the display so that the resulting blend comes close to the color originally intended. </w:t>
+      </w:r>
+      <w:r>
+        <w:t>At the core of color compensation is the capacity to estimate how two colors blend; or more specifically, how any color showed by the display blends with a particular background color. To do so we take equation 1 as our starting point and unravel the interaction of colors on the display (AR</w:t>
+      </w:r>
+      <w:r>
+        <w:rPr>
+          <w:vertAlign w:val="subscript"/>
+        </w:rPr>
+        <w:t>D</w:t>
+      </w:r>
+      <w:r>
+        <w:t>)</w:t>
+      </w:r>
+      <w:r>
+        <w:t xml:space="preserve"> to account for two externally observable distortions</w:t>
+      </w:r>
+      <w:r>
+        <w:t>.</w:t>
+      </w:r>
+      <w:r>
+        <w:t xml:space="preserve"> The first distortion is due by the fact </w:t>
+      </w:r>
+      <w:r>
+        <w:t xml:space="preserve">that </w:t>
+      </w:r>
+      <w:r>
+        <w:t xml:space="preserve">each display </w:t>
+      </w:r>
+      <w:r>
+        <w:t>represent</w:t>
+      </w:r>
+      <w:r>
+        <w:t>s</w:t>
+      </w:r>
+      <w:r>
+        <w:t xml:space="preserve"> digital colors differently, and that it</w:t>
+      </w:r>
+      <w:r>
+        <w:t xml:space="preserve"> i</w:t>
+      </w:r>
+      <w:r>
+        <w:t xml:space="preserve">s such representation the one to consider when </w:t>
+      </w:r>
+      <w:r>
+        <w:t xml:space="preserve">estimating color blending. </w:t>
+      </w:r>
+      <w:r>
+        <w:fldChar w:fldCharType="begin"/>
+      </w:r>
+      <w:r>
+        <w:instrText xml:space="preserve"> REF _Ref353725098 \h </w:instrText>
+      </w:r>
+      <w:r>
+        <w:fldChar w:fldCharType="separate"/>
+      </w:r>
+      <w:r>
+        <w:t xml:space="preserve">Figure </w:t>
+      </w:r>
+      <w:r>
+        <w:rPr>
+          <w:noProof/>
+        </w:rPr>
+        <w:t>1</w:t>
+      </w:r>
+      <w:r>
+        <w:fldChar w:fldCharType="end"/>
+      </w:r>
+      <w:r>
+        <w:t xml:space="preserve"> illustrates this condition </w:t>
+      </w:r>
+      <w:r>
+        <w:t>as the difference in</w:t>
+      </w:r>
+      <w:r>
+        <w:t xml:space="preserve"> hues </w:t>
+      </w:r>
+      <w:r>
+        <w:t xml:space="preserve">between </w:t>
+      </w:r>
+      <w:r>
+        <w:t>the “digital col</w:t>
+      </w:r>
+      <w:bookmarkStart w:id="3" w:name="_GoBack"/>
+      <w:bookmarkEnd w:id="3"/>
+      <w:r>
+        <w:t>or”</w:t>
+      </w:r>
+      <w:r>
+        <w:t xml:space="preserve"> (DC)</w:t>
+      </w:r>
+      <w:r>
+        <w:t xml:space="preserve"> and </w:t>
+      </w:r>
+      <w:r>
+        <w:t xml:space="preserve">the </w:t>
+      </w:r>
+      <w:r>
+        <w:t>“color shown”</w:t>
+      </w:r>
+      <w:r>
+        <w:t xml:space="preserve"> (CS)</w:t>
+      </w:r>
+      <w:r>
+        <w:t xml:space="preserve">: for a given digital color, different displays produce light of different hues. </w:t>
+      </w:r>
+      <w:r>
+        <w:t xml:space="preserve">The second distortion </w:t>
+      </w:r>
+      <w:r>
+        <w:t xml:space="preserve">is due to the </w:t>
+      </w:r>
+      <w:r>
+        <w:t>display medium</w:t>
+      </w:r>
+      <w:r>
+        <w:t xml:space="preserve"> </w:t>
+      </w:r>
+      <w:r>
+        <w:t xml:space="preserve">changing the </w:t>
+      </w:r>
+      <w:r>
+        <w:t xml:space="preserve">background color </w:t>
+      </w:r>
+      <w:r>
+        <w:t xml:space="preserve">before </w:t>
+      </w:r>
+      <w:r>
+        <w:t>blending</w:t>
+      </w:r>
+      <w:r>
+        <w:t xml:space="preserve"> </w:t>
+      </w:r>
+      <w:r>
+        <w:t>(BC</w:t>
+      </w:r>
+      <w:r>
+        <w:rPr>
+          <w:vertAlign w:val="subscript"/>
+        </w:rPr>
+        <w:t>D</w:t>
+      </w:r>
+      <w:r>
+        <w:t>)</w:t>
+      </w:r>
+      <w:r>
+        <w:t xml:space="preserve">. In our formulation we simplify the light and reflectance of the background (the </w:t>
+      </w:r>
+      <w:proofErr w:type="gramStart"/>
+      <w:r>
+        <w:t>RF(</w:t>
+      </w:r>
+      <w:proofErr w:type="gramEnd"/>
+      <w:r>
+        <w:t>L1,B) component of equation 1) into the single entity “background color” (BC), so that our formulation can be expressed as:</w:t>
       </w:r>
     </w:p>
     <w:p>
@@ -1461,17 +2057,324 @@
     <w:p>
       <w:pPr>
         <w:pStyle w:val="Text"/>
+        <w:jc w:val="right"/>
+        <w:rPr>
+          <w:rFonts w:eastAsiaTheme="minorEastAsia"/>
+        </w:rPr>
+      </w:pPr>
+      <m:oMath>
+        <m:r>
+          <w:rPr>
+            <w:rFonts w:ascii="Cambria Math" w:hAnsi="Cambria Math"/>
+          </w:rPr>
+          <m:t>CP=HP</m:t>
+        </m:r>
+        <m:d>
+          <m:dPr>
+            <m:ctrlPr>
+              <w:rPr>
+                <w:rFonts w:ascii="Cambria Math" w:hAnsi="Cambria Math"/>
+                <w:i/>
+              </w:rPr>
+            </m:ctrlPr>
+          </m:dPr>
+          <m:e>
+            <m:r>
+              <w:rPr>
+                <w:rFonts w:ascii="Cambria Math" w:hAnsi="Cambria Math"/>
+              </w:rPr>
+              <m:t>CS+</m:t>
+            </m:r>
+            <m:sSub>
+              <m:sSubPr>
+                <m:ctrlPr>
+                  <w:rPr>
+                    <w:rFonts w:ascii="Cambria Math" w:hAnsi="Cambria Math"/>
+                    <w:i/>
+                  </w:rPr>
+                </m:ctrlPr>
+              </m:sSubPr>
+              <m:e>
+                <m:r>
+                  <w:rPr>
+                    <w:rFonts w:ascii="Cambria Math" w:hAnsi="Cambria Math"/>
+                  </w:rPr>
+                  <m:t>BC</m:t>
+                </m:r>
+              </m:e>
+              <m:sub>
+                <m:r>
+                  <w:rPr>
+                    <w:rFonts w:ascii="Cambria Math" w:hAnsi="Cambria Math"/>
+                  </w:rPr>
+                  <m:t>D</m:t>
+                </m:r>
+              </m:sub>
+            </m:sSub>
+          </m:e>
+        </m:d>
+      </m:oMath>
+      <w:r>
+        <w:rPr>
+          <w:rFonts w:eastAsiaTheme="minorEastAsia"/>
+        </w:rPr>
+        <w:t xml:space="preserve"> </w:t>
+      </w:r>
+      <w:r>
+        <w:rPr>
+          <w:rFonts w:eastAsiaTheme="minorEastAsia"/>
+        </w:rPr>
+        <w:tab/>
+      </w:r>
+      <w:r>
+        <w:rPr>
+          <w:rFonts w:eastAsiaTheme="minorEastAsia"/>
+        </w:rPr>
+        <w:tab/>
+        <w:t>(2)</w:t>
+      </w:r>
+    </w:p>
+    <w:p>
+      <w:pPr>
+        <w:pStyle w:val="Text"/>
+        <w:jc w:val="center"/>
+        <w:rPr>
+          <w:rFonts w:eastAsiaTheme="minorEastAsia"/>
+        </w:rPr>
+      </w:pPr>
+      <w:proofErr w:type="gramStart"/>
+      <w:r>
+        <w:rPr>
+          <w:rFonts w:eastAsiaTheme="minorEastAsia"/>
+        </w:rPr>
+        <w:t>with</w:t>
+      </w:r>
+      <w:proofErr w:type="gramEnd"/>
+      <w:r>
+        <w:rPr>
+          <w:rFonts w:eastAsiaTheme="minorEastAsia"/>
+        </w:rPr>
+        <w:t xml:space="preserve"> </w:t>
+      </w:r>
+      <m:oMath>
+        <m:r>
+          <w:rPr>
+            <w:rFonts w:ascii="Cambria Math" w:hAnsi="Cambria Math"/>
+          </w:rPr>
+          <m:t>C</m:t>
+        </m:r>
+        <m:r>
+          <w:rPr>
+            <w:rFonts w:ascii="Cambria Math" w:hAnsi="Cambria Math"/>
+          </w:rPr>
+          <m:t>S</m:t>
+        </m:r>
+        <m:r>
+          <w:rPr>
+            <w:rFonts w:ascii="Cambria Math" w:hAnsi="Cambria Math"/>
+          </w:rPr>
+          <m:t>=</m:t>
+        </m:r>
+        <m:sSub>
+          <m:sSubPr>
+            <m:ctrlPr>
+              <w:rPr>
+                <w:rFonts w:ascii="Cambria Math" w:hAnsi="Cambria Math"/>
+                <w:i/>
+              </w:rPr>
+            </m:ctrlPr>
+          </m:sSubPr>
+          <m:e>
+            <m:r>
+              <w:rPr>
+                <w:rFonts w:ascii="Cambria Math" w:hAnsi="Cambria Math"/>
+              </w:rPr>
+              <m:t>f</m:t>
+            </m:r>
+          </m:e>
+          <m:sub>
+            <m:r>
+              <w:rPr>
+                <w:rFonts w:ascii="Cambria Math" w:hAnsi="Cambria Math"/>
+              </w:rPr>
+              <m:t>dDC</m:t>
+            </m:r>
+          </m:sub>
+        </m:sSub>
+        <m:d>
+          <m:dPr>
+            <m:ctrlPr>
+              <w:rPr>
+                <w:rFonts w:ascii="Cambria Math" w:hAnsi="Cambria Math"/>
+                <w:i/>
+              </w:rPr>
+            </m:ctrlPr>
+          </m:dPr>
+          <m:e>
+            <m:r>
+              <w:rPr>
+                <w:rFonts w:ascii="Cambria Math" w:hAnsi="Cambria Math"/>
+              </w:rPr>
+              <m:t>DC</m:t>
+            </m:r>
+          </m:e>
+        </m:d>
+      </m:oMath>
+      <w:r>
+        <w:rPr>
+          <w:rFonts w:eastAsiaTheme="minorEastAsia"/>
+        </w:rPr>
+        <w:t xml:space="preserve"> and </w:t>
+      </w:r>
+      <m:oMath>
+        <m:r>
+          <w:rPr>
+            <w:rFonts w:ascii="Cambria Math" w:eastAsiaTheme="minorEastAsia" w:hAnsi="Cambria Math"/>
+          </w:rPr>
+          <m:t xml:space="preserve">BC= </m:t>
+        </m:r>
+        <m:sSub>
+          <m:sSubPr>
+            <m:ctrlPr>
+              <w:rPr>
+                <w:rFonts w:ascii="Cambria Math" w:eastAsiaTheme="minorEastAsia" w:hAnsi="Cambria Math"/>
+                <w:i/>
+              </w:rPr>
+            </m:ctrlPr>
+          </m:sSubPr>
+          <m:e>
+            <m:r>
+              <w:rPr>
+                <w:rFonts w:ascii="Cambria Math" w:eastAsiaTheme="minorEastAsia" w:hAnsi="Cambria Math"/>
+              </w:rPr>
+              <m:t>f</m:t>
+            </m:r>
+          </m:e>
+          <m:sub>
+            <m:r>
+              <w:rPr>
+                <w:rFonts w:ascii="Cambria Math" w:eastAsiaTheme="minorEastAsia" w:hAnsi="Cambria Math"/>
+              </w:rPr>
+              <m:t>dBC</m:t>
+            </m:r>
+          </m:sub>
+        </m:sSub>
+        <m:d>
+          <m:dPr>
+            <m:ctrlPr>
+              <w:rPr>
+                <w:rFonts w:ascii="Cambria Math" w:eastAsiaTheme="minorEastAsia" w:hAnsi="Cambria Math"/>
+                <w:i/>
+              </w:rPr>
+            </m:ctrlPr>
+          </m:dPr>
+          <m:e>
+            <m:r>
+              <w:rPr>
+                <w:rFonts w:ascii="Cambria Math" w:eastAsiaTheme="minorEastAsia" w:hAnsi="Cambria Math"/>
+              </w:rPr>
+              <m:t>BC</m:t>
+            </m:r>
+          </m:e>
+        </m:d>
+      </m:oMath>
+    </w:p>
+    <w:p>
+      <w:pPr>
+        <w:pStyle w:val="Text"/>
         <w:ind w:firstLine="0"/>
       </w:pPr>
-      <w:r>
-        <w:t>Describe what happens in the image</w:t>
-      </w:r>
-      <w:r>
-        <w:t xml:space="preserve"> (lay our Gabbard’s formula for color blending)</w:t>
-      </w:r>
-      <w:r>
-        <w:t>.</w:t>
-      </w:r>
+    </w:p>
+    <w:p>
+      <w:pPr>
+        <w:pStyle w:val="Text"/>
+      </w:pPr>
+      <w:r>
+        <w:t xml:space="preserve">Key to our understanding of color blending is the characterization of the </w:t>
+      </w:r>
+      <w:proofErr w:type="spellStart"/>
+      <w:r>
+        <w:t>f</w:t>
+      </w:r>
+      <w:r>
+        <w:rPr>
+          <w:vertAlign w:val="subscript"/>
+        </w:rPr>
+        <w:t>dDC</w:t>
+      </w:r>
+      <w:proofErr w:type="spellEnd"/>
+      <w:r>
+        <w:t xml:space="preserve"> and </w:t>
+      </w:r>
+      <w:proofErr w:type="spellStart"/>
+      <w:r>
+        <w:t>f</w:t>
+      </w:r>
+      <w:r>
+        <w:rPr>
+          <w:vertAlign w:val="subscript"/>
+        </w:rPr>
+        <w:t>dBC</w:t>
+      </w:r>
+      <w:proofErr w:type="spellEnd"/>
+      <w:r>
+        <w:t xml:space="preserve"> functions. The </w:t>
+      </w:r>
+      <w:proofErr w:type="spellStart"/>
+      <w:r>
+        <w:t>f</w:t>
+      </w:r>
+      <w:r>
+        <w:rPr>
+          <w:vertAlign w:val="subscript"/>
+        </w:rPr>
+        <w:t>dDC</w:t>
+      </w:r>
+      <w:proofErr w:type="spellEnd"/>
+      <w:r>
+        <w:t xml:space="preserve"> function describes the way a particular display shows a given digital color. The </w:t>
+      </w:r>
+      <w:proofErr w:type="spellStart"/>
+      <w:r>
+        <w:t>f</w:t>
+      </w:r>
+      <w:r>
+        <w:rPr>
+          <w:vertAlign w:val="subscript"/>
+        </w:rPr>
+        <w:t>dBC</w:t>
+      </w:r>
+      <w:proofErr w:type="spellEnd"/>
+      <w:r>
+        <w:rPr>
+          <w:vertAlign w:val="subscript"/>
+        </w:rPr>
+        <w:t xml:space="preserve"> </w:t>
+      </w:r>
+      <w:r>
+        <w:t xml:space="preserve">function describes the way a background color is altered by the display medium. </w:t>
+      </w:r>
+    </w:p>
+    <w:p>
+      <w:pPr>
+        <w:pStyle w:val="Heading1"/>
+      </w:pPr>
+      <w:r>
+        <w:t>Related Work</w:t>
+      </w:r>
+      <w:r>
+        <w:t xml:space="preserve"> [1 Column]</w:t>
+      </w:r>
+    </w:p>
+    <w:p>
+      <w:pPr>
+        <w:pStyle w:val="Heading2"/>
+      </w:pPr>
+      <w:proofErr w:type="gramStart"/>
+      <w:r>
+        <w:t>Field-studies of augmented reality.</w:t>
+      </w:r>
+      <w:proofErr w:type="gramEnd"/>
     </w:p>
     <w:p>
       <w:pPr>
@@ -1479,7 +2382,7 @@
         <w:ind w:firstLine="0"/>
       </w:pPr>
       <w:r>
-        <w:t>Introduce the Lab color space</w:t>
+        <w:t xml:space="preserve">Relocation of content, </w:t>
       </w:r>
     </w:p>
     <w:p>
@@ -1487,14 +2390,25 @@
         <w:pStyle w:val="Text"/>
         <w:ind w:firstLine="0"/>
       </w:pPr>
+      <w:r>
+        <w:t>Using the hand to create contrast</w:t>
+      </w:r>
     </w:p>
     <w:p>
       <w:pPr>
         <w:pStyle w:val="Text"/>
         <w:ind w:firstLine="0"/>
       </w:pPr>
-      <w:r>
-        <w:t>Laid out then our formulation of color preservation.</w:t>
+    </w:p>
+    <w:p>
+      <w:pPr>
+        <w:pStyle w:val="Heading2"/>
+      </w:pPr>
+      <w:r>
+        <w:t xml:space="preserve">Color </w:t>
+      </w:r>
+      <w:r>
+        <w:t>Compensation</w:t>
       </w:r>
     </w:p>
     <w:p>
@@ -1502,66 +2416,11 @@
         <w:pStyle w:val="Text"/>
         <w:ind w:firstLine="0"/>
       </w:pPr>
-    </w:p>
-    <w:p>
-      <w:pPr>
-        <w:pStyle w:val="Heading1"/>
-      </w:pPr>
-      <w:r>
-        <w:t>Related Work</w:t>
-      </w:r>
-      <w:r>
-        <w:t xml:space="preserve"> [1 Column]</w:t>
-      </w:r>
-    </w:p>
-    <w:p>
-      <w:pPr>
-        <w:pStyle w:val="Heading2"/>
-      </w:pPr>
-      <w:r>
-        <w:t>Field-studies of augmented reality.</w:t>
-      </w:r>
-    </w:p>
-    <w:p>
-      <w:pPr>
-        <w:pStyle w:val="Text"/>
-        <w:ind w:firstLine="0"/>
-      </w:pPr>
-      <w:r>
-        <w:t xml:space="preserve">Relocation of content, </w:t>
-      </w:r>
-    </w:p>
-    <w:p>
-      <w:pPr>
-        <w:pStyle w:val="Text"/>
-        <w:ind w:firstLine="0"/>
-      </w:pPr>
-      <w:r>
-        <w:t>Using the hand to create contrast</w:t>
-      </w:r>
-    </w:p>
-    <w:p>
-      <w:pPr>
-        <w:pStyle w:val="Text"/>
-        <w:ind w:firstLine="0"/>
-      </w:pPr>
-    </w:p>
-    <w:p>
-      <w:pPr>
-        <w:pStyle w:val="Heading2"/>
-      </w:pPr>
-      <w:r>
-        <w:t>Color Correction</w:t>
-      </w:r>
-    </w:p>
-    <w:p>
-      <w:pPr>
-        <w:pStyle w:val="Text"/>
-        <w:ind w:firstLine="0"/>
-      </w:pPr>
+      <w:proofErr w:type="gramStart"/>
       <w:r>
         <w:t>Colorimetric compensation in projector-based see-through displays.</w:t>
       </w:r>
+      <w:proofErr w:type="gramEnd"/>
     </w:p>
     <w:p>
       <w:pPr>
@@ -1601,7 +2460,15 @@
         </w:numPr>
       </w:pPr>
       <w:r>
-        <w:t>Increase the intensity of the digital content (mentioned by Koyikawa)</w:t>
+        <w:t xml:space="preserve">Increase the intensity of the digital content (mentioned by </w:t>
+      </w:r>
+      <w:proofErr w:type="spellStart"/>
+      <w:r>
+        <w:t>Koyikawa</w:t>
+      </w:r>
+      <w:proofErr w:type="spellEnd"/>
+      <w:r>
+        <w:t>)</w:t>
       </w:r>
     </w:p>
     <w:p>
@@ -1613,20 +2480,35 @@
         </w:numPr>
       </w:pPr>
       <w:r>
-        <w:lastRenderedPageBreak/>
         <w:t>Use LCD to block background light</w:t>
       </w:r>
       <w:r>
         <w:t>: B/W LCD</w:t>
       </w:r>
       <w:r>
-        <w:t xml:space="preserve"> (Koyikawa – optical s-t display for mutual occlusion)</w:t>
+        <w:t xml:space="preserve"> (</w:t>
+      </w:r>
+      <w:proofErr w:type="spellStart"/>
+      <w:r>
+        <w:t>Koyikawa</w:t>
+      </w:r>
+      <w:proofErr w:type="spellEnd"/>
+      <w:r>
+        <w:t xml:space="preserve"> – optical s-t display for mutual occlusion)</w:t>
       </w:r>
       <w:r>
         <w:t>, Grayscale LCD (Zhou et al. Novel Optical S-T HMD)</w:t>
       </w:r>
       <w:r>
-        <w:t>, spatial light modulator - SML (Cakmakci et al. a compact OST HMD)</w:t>
+        <w:t>, spatial light modulator - SML (</w:t>
+      </w:r>
+      <w:proofErr w:type="spellStart"/>
+      <w:r>
+        <w:t>Cakmakci</w:t>
+      </w:r>
+      <w:proofErr w:type="spellEnd"/>
+      <w:r>
+        <w:t xml:space="preserve"> et al. a compact OST HMD)</w:t>
       </w:r>
     </w:p>
     <w:p>
@@ -1641,7 +2523,15 @@
         <w:t>Illuminating only the parts of the real objects that will not mix with the digital content (requires dark room) [Noda el at – rangefinder</w:t>
       </w:r>
       <w:r>
-        <w:t>, Bimber et al.’s occlusion shadows</w:t>
+        <w:t xml:space="preserve">, </w:t>
+      </w:r>
+      <w:proofErr w:type="spellStart"/>
+      <w:r>
+        <w:t>Bimber</w:t>
+      </w:r>
+      <w:proofErr w:type="spellEnd"/>
+      <w:r>
+        <w:t xml:space="preserve"> et al.’s occlusion shadows</w:t>
       </w:r>
       <w:r>
         <w:t>]</w:t>
@@ -1656,7 +2546,23 @@
         </w:numPr>
       </w:pPr>
       <w:r>
-        <w:t>Screens behind the real objects [Inami – visio-haptic display]</w:t>
+        <w:t>Screens behind the real objects [</w:t>
+      </w:r>
+      <w:proofErr w:type="spellStart"/>
+      <w:r>
+        <w:t>Inami</w:t>
+      </w:r>
+      <w:proofErr w:type="spellEnd"/>
+      <w:r>
+        <w:t xml:space="preserve"> – </w:t>
+      </w:r>
+      <w:proofErr w:type="spellStart"/>
+      <w:r>
+        <w:t>visio</w:t>
+      </w:r>
+      <w:proofErr w:type="spellEnd"/>
+      <w:r>
+        <w:t>-haptic display]</w:t>
       </w:r>
     </w:p>
     <w:p>
@@ -1690,9 +2596,11 @@
       <w:pPr>
         <w:pStyle w:val="Text"/>
       </w:pPr>
+      <w:proofErr w:type="spellStart"/>
       <w:r>
         <w:t>Colorimenter</w:t>
       </w:r>
+      <w:proofErr w:type="spellEnd"/>
     </w:p>
     <w:p>
       <w:pPr>
@@ -1725,7 +2633,7 @@
                       <w:lang w:eastAsia="en-CA"/>
                     </w:rPr>
                     <w:drawing>
-                      <wp:inline distT="0" distB="0" distL="0" distR="0" wp14:anchorId="6030CE72" wp14:editId="4B6CC4E1">
+                      <wp:inline distT="0" distB="0" distL="0" distR="0" wp14:anchorId="5E82D84F" wp14:editId="5CB12AA3">
                         <wp:extent cx="2958465" cy="2089785"/>
                         <wp:effectExtent l="0" t="0" r="0" b="0"/>
                         <wp:docPr id="4" name="Picture 4"/>
@@ -1776,6 +2684,7 @@
                     </w:numPr>
                     <w:jc w:val="left"/>
                   </w:pPr>
+                  <w:proofErr w:type="gramStart"/>
                   <w:r>
                     <w:t xml:space="preserve">Figure </w:t>
                   </w:r>
@@ -1798,7 +2707,11 @@
                     <w:fldChar w:fldCharType="end"/>
                   </w:r>
                   <w:r>
-                    <w:t>. B</w:t>
+                    <w:t>.</w:t>
+                  </w:r>
+                  <w:proofErr w:type="gramEnd"/>
+                  <w:r>
+                    <w:t xml:space="preserve"> B</w:t>
                   </w:r>
                   <w:r>
                     <w:t>ackground color set in the experimental set-up.</w:t>
@@ -1886,7 +2799,7 @@
                       <w:lang w:eastAsia="en-CA"/>
                     </w:rPr>
                     <w:drawing>
-                      <wp:inline distT="0" distB="0" distL="0" distR="0" wp14:anchorId="36FA4AEC" wp14:editId="3B18FFA6">
+                      <wp:inline distT="0" distB="0" distL="0" distR="0" wp14:anchorId="141D7BB2" wp14:editId="4A1F2624">
                         <wp:extent cx="3138792" cy="1569396"/>
                         <wp:effectExtent l="0" t="0" r="0" b="0"/>
                         <wp:docPr id="7" name="Picture 7"/>
@@ -1937,6 +2850,7 @@
                     </w:numPr>
                     <w:jc w:val="left"/>
                   </w:pPr>
+                  <w:proofErr w:type="gramStart"/>
                   <w:r>
                     <w:t xml:space="preserve">Figure </w:t>
                   </w:r>
@@ -1959,7 +2873,11 @@
                     <w:fldChar w:fldCharType="end"/>
                   </w:r>
                   <w:r>
-                    <w:t>. Left: The digital color #FF0000 and as displayed by different optical see-through displays. Right: The background color, and as it is seen through different optical see-through displays.</w:t>
+                    <w:t>.</w:t>
+                  </w:r>
+                  <w:proofErr w:type="gramEnd"/>
+                  <w:r>
+                    <w:t xml:space="preserve"> Left: The digital color #FF0000 and as displayed by different optical see-through displays. Right: The background color, and as it is seen through different optical see-through displays.</w:t>
                   </w:r>
                 </w:p>
               </w:txbxContent>
@@ -2029,11 +2947,26 @@
       <w:pPr>
         <w:pStyle w:val="Text"/>
       </w:pPr>
-      <w:r>
-        <w:t xml:space="preserve">Binned-profile (show image with the binned-profile of each display), say that we are interested in this given the high variation of the CAT profiles. </w:t>
-      </w:r>
-      <w:r>
-        <w:t xml:space="preserve">Tell hw we built each profile. </w:t>
+      <w:proofErr w:type="gramStart"/>
+      <w:r>
+        <w:t>Binned-profile (show image with the binned-profile of each display), say that we are interested in this given the high variation of the CAT profiles.</w:t>
+      </w:r>
+      <w:proofErr w:type="gramEnd"/>
+      <w:r>
+        <w:t xml:space="preserve"> </w:t>
+      </w:r>
+      <w:r>
+        <w:t xml:space="preserve">Tell </w:t>
+      </w:r>
+      <w:proofErr w:type="spellStart"/>
+      <w:proofErr w:type="gramStart"/>
+      <w:r>
+        <w:t>hw</w:t>
+      </w:r>
+      <w:proofErr w:type="spellEnd"/>
+      <w:proofErr w:type="gramEnd"/>
+      <w:r>
+        <w:t xml:space="preserve"> we built each profile. </w:t>
       </w:r>
       <w:r>
         <w:t>Say that a limitation of this approach is the memory overhead (bytes per color pair).</w:t>
@@ -2085,7 +3018,7 @@
           <w:noProof/>
         </w:rPr>
         <w:pict>
-          <v:shape id="_x0000_s1043" type="#_x0000_t202" style="position:absolute;left:0;text-align:left;margin-left:801.15pt;margin-top:0;width:258.8pt;height:106.95pt;z-index:251676672;visibility:visible;mso-height-percent:200;mso-wrap-distance-left:9pt;mso-wrap-distance-top:0;mso-wrap-distance-right:9pt;mso-wrap-distance-bottom:0;mso-position-horizontal:right;mso-position-horizontal-relative:margin;mso-position-vertical:top;mso-position-vertical-relative:margin;mso-height-percent:200;mso-width-relative:margin;mso-height-relative:margin;v-text-anchor:top" o:gfxdata="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" stroked="f">
+          <v:shape id="_x0000_s1043" type="#_x0000_t202" style="position:absolute;left:0;text-align:left;margin-left:1008.75pt;margin-top:0;width:258.8pt;height:106.95pt;z-index:251676672;visibility:visible;mso-height-percent:200;mso-wrap-distance-left:9pt;mso-wrap-distance-top:0;mso-wrap-distance-right:9pt;mso-wrap-distance-bottom:0;mso-position-horizontal:right;mso-position-horizontal-relative:margin;mso-position-vertical:top;mso-position-vertical-relative:margin;mso-height-percent:200;mso-width-relative:margin;mso-height-relative:margin;v-text-anchor:top" o:gfxdata="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" stroked="f">
             <v:textbox style="mso-fit-shape-to-text:t">
               <w:txbxContent>
                 <w:p>
@@ -2098,7 +3031,7 @@
                       <w:lang w:eastAsia="en-CA"/>
                     </w:rPr>
                     <w:drawing>
-                      <wp:inline distT="0" distB="0" distL="0" distR="0" wp14:anchorId="47993F09" wp14:editId="5D142877">
+                      <wp:inline distT="0" distB="0" distL="0" distR="0" wp14:anchorId="6C296D5E" wp14:editId="0C55A59D">
                         <wp:extent cx="3094355" cy="508000"/>
                         <wp:effectExtent l="0" t="0" r="0" b="0"/>
                         <wp:docPr id="5" name="Picture 5"/>
@@ -2149,6 +3082,7 @@
                     </w:numPr>
                     <w:jc w:val="left"/>
                   </w:pPr>
+                  <w:proofErr w:type="gramStart"/>
                   <w:r>
                     <w:t xml:space="preserve">Figure </w:t>
                   </w:r>
@@ -2171,8 +3105,17 @@
                     <w:fldChar w:fldCharType="end"/>
                   </w:r>
                   <w:r>
-                    <w:t>. Examples of Euclidian distances and their corresponding just-noticeable difference.</w:t>
-                  </w:r>
+                    <w:t>.</w:t>
+                  </w:r>
+                  <w:proofErr w:type="gramEnd"/>
+                  <w:r>
+                    <w:t xml:space="preserve"> </w:t>
+                  </w:r>
+                  <w:proofErr w:type="gramStart"/>
+                  <w:r>
+                    <w:t>Examples of Euclidian distances and their corresponding just-noticeable difference.</w:t>
+                  </w:r>
+                  <w:proofErr w:type="gramEnd"/>
                 </w:p>
               </w:txbxContent>
             </v:textbox>
@@ -2255,7 +3198,7 @@
                       <w:lang w:eastAsia="en-CA"/>
                     </w:rPr>
                     <w:drawing>
-                      <wp:inline distT="0" distB="0" distL="0" distR="0" wp14:anchorId="7C0DBCF5" wp14:editId="36170501">
+                      <wp:inline distT="0" distB="0" distL="0" distR="0" wp14:anchorId="59B49F68" wp14:editId="015440DC">
                         <wp:extent cx="3085465" cy="1635125"/>
                         <wp:effectExtent l="0" t="0" r="0" b="0"/>
                         <wp:docPr id="3" name="Picture 3"/>
@@ -2306,6 +3249,7 @@
                     </w:numPr>
                     <w:jc w:val="left"/>
                   </w:pPr>
+                  <w:proofErr w:type="gramStart"/>
                   <w:r>
                     <w:t xml:space="preserve">Figure </w:t>
                   </w:r>
@@ -2328,7 +3272,11 @@
                     <w:fldChar w:fldCharType="end"/>
                   </w:r>
                   <w:r>
-                    <w:t>. Single prediction result</w:t>
+                    <w:t>.</w:t>
+                  </w:r>
+                  <w:proofErr w:type="gramEnd"/>
+                  <w:r>
+                    <w:t xml:space="preserve"> Single prediction result</w:t>
                   </w:r>
                 </w:p>
               </w:txbxContent>
@@ -2354,7 +3302,17 @@
         <w:pStyle w:val="Text"/>
       </w:pPr>
       <w:r>
-        <w:t>Correctable range (by bg color)</w:t>
+        <w:t xml:space="preserve">Correctable range (by </w:t>
+      </w:r>
+      <w:proofErr w:type="spellStart"/>
+      <w:proofErr w:type="gramStart"/>
+      <w:r>
+        <w:t>bg</w:t>
+      </w:r>
+      <w:proofErr w:type="spellEnd"/>
+      <w:proofErr w:type="gramEnd"/>
+      <w:r>
+        <w:t xml:space="preserve"> color)</w:t>
       </w:r>
     </w:p>
     <w:p>
@@ -2409,7 +3367,7 @@
                       <w:lang w:eastAsia="en-CA"/>
                     </w:rPr>
                     <w:drawing>
-                      <wp:inline distT="0" distB="0" distL="0" distR="0" wp14:anchorId="4A41F632" wp14:editId="5F8EAF08">
+                      <wp:inline distT="0" distB="0" distL="0" distR="0" wp14:anchorId="0FAD2C95" wp14:editId="01941332">
                         <wp:extent cx="6620474" cy="3249528"/>
                         <wp:effectExtent l="0" t="0" r="0" b="0"/>
                         <wp:docPr id="2" name="Picture 2"/>
@@ -2460,6 +3418,7 @@
                     </w:numPr>
                     <w:jc w:val="left"/>
                   </w:pPr>
+                  <w:proofErr w:type="gramStart"/>
                   <w:r>
                     <w:t xml:space="preserve">Figure </w:t>
                   </w:r>
@@ -2482,7 +3441,11 @@
                     <w:fldChar w:fldCharType="end"/>
                   </w:r>
                   <w:r>
-                    <w:t>. Prediction results</w:t>
+                    <w:t>.</w:t>
+                  </w:r>
+                  <w:proofErr w:type="gramEnd"/>
+                  <w:r>
+                    <w:t xml:space="preserve"> Prediction results</w:t>
                   </w:r>
                 </w:p>
                 <w:p>
@@ -2526,8 +3489,8 @@
         <w:pStyle w:val="Reference"/>
         <w:spacing w:after="0"/>
       </w:pPr>
-      <w:bookmarkStart w:id="2" w:name="_Ref351547952"/>
-      <w:bookmarkStart w:id="3" w:name="_Ref6979508"/>
+      <w:bookmarkStart w:id="4" w:name="_Ref351547952"/>
+      <w:bookmarkStart w:id="5" w:name="_Ref6979508"/>
       <w:r>
         <w:t>Azuma,</w:t>
       </w:r>
@@ -2535,32 +3498,57 @@
         <w:t xml:space="preserve"> R.,</w:t>
       </w:r>
       <w:r>
-        <w:t xml:space="preserve"> Baillot</w:t>
-      </w:r>
+        <w:t xml:space="preserve"> </w:t>
+      </w:r>
+      <w:proofErr w:type="spellStart"/>
+      <w:r>
+        <w:t>Baillot</w:t>
+      </w:r>
+      <w:proofErr w:type="spellEnd"/>
       <w:r>
         <w:t>, Y.</w:t>
       </w:r>
       <w:r>
-        <w:t>, Behringer</w:t>
-      </w:r>
+        <w:t xml:space="preserve">, </w:t>
+      </w:r>
+      <w:proofErr w:type="spellStart"/>
+      <w:r>
+        <w:t>Behringer</w:t>
+      </w:r>
+      <w:proofErr w:type="spellEnd"/>
       <w:r>
         <w:t>, R.</w:t>
       </w:r>
       <w:r>
-        <w:t>, Feiner</w:t>
-      </w:r>
+        <w:t xml:space="preserve">, </w:t>
+      </w:r>
+      <w:proofErr w:type="spellStart"/>
+      <w:r>
+        <w:t>Feiner</w:t>
+      </w:r>
+      <w:proofErr w:type="spellEnd"/>
       <w:r>
         <w:t>, S.</w:t>
       </w:r>
       <w:r>
-        <w:t>, Julier</w:t>
-      </w:r>
+        <w:t xml:space="preserve">, </w:t>
+      </w:r>
+      <w:proofErr w:type="spellStart"/>
+      <w:r>
+        <w:t>Julier</w:t>
+      </w:r>
+      <w:proofErr w:type="spellEnd"/>
       <w:r>
         <w:t>, S.</w:t>
       </w:r>
       <w:r>
-        <w:t>, and MacIntyre</w:t>
-      </w:r>
+        <w:t xml:space="preserve">, and </w:t>
+      </w:r>
+      <w:proofErr w:type="spellStart"/>
+      <w:r>
+        <w:t>MacIntyre</w:t>
+      </w:r>
+      <w:proofErr w:type="spellEnd"/>
       <w:r>
         <w:t>, B.</w:t>
       </w:r>
@@ -2568,92 +3556,143 @@
         <w:t xml:space="preserve"> 2001. Recent Advances in Augmented Reality. </w:t>
       </w:r>
       <w:r>
-        <w:t>IEEE Comput. Graph. Appl. 21, 6.</w:t>
-      </w:r>
-      <w:bookmarkEnd w:id="2"/>
+        <w:t xml:space="preserve">IEEE </w:t>
+      </w:r>
+      <w:proofErr w:type="spellStart"/>
+      <w:r>
+        <w:t>Comput</w:t>
+      </w:r>
+      <w:proofErr w:type="spellEnd"/>
+      <w:r>
+        <w:t>. Graph. Appl. 21, 6.</w:t>
+      </w:r>
+      <w:bookmarkEnd w:id="4"/>
     </w:p>
     <w:p>
       <w:pPr>
         <w:pStyle w:val="Reference"/>
         <w:spacing w:after="0"/>
       </w:pPr>
-      <w:bookmarkStart w:id="4" w:name="_Ref349312273"/>
-      <w:bookmarkStart w:id="5" w:name="_Ref352948081"/>
+      <w:bookmarkStart w:id="6" w:name="_Ref349312273"/>
+      <w:bookmarkStart w:id="7" w:name="_Ref352948081"/>
+      <w:proofErr w:type="spellStart"/>
       <w:r>
         <w:t>Bimber</w:t>
       </w:r>
+      <w:proofErr w:type="spellEnd"/>
       <w:r>
         <w:t>, O.</w:t>
       </w:r>
       <w:r>
-        <w:t xml:space="preserve"> and Raskar</w:t>
-      </w:r>
+        <w:t xml:space="preserve"> and </w:t>
+      </w:r>
+      <w:proofErr w:type="spellStart"/>
+      <w:r>
+        <w:t>Raskar</w:t>
+      </w:r>
+      <w:proofErr w:type="spellEnd"/>
       <w:r>
         <w:t xml:space="preserve">, </w:t>
       </w:r>
       <w:r>
         <w:t>R. 2005. Spatial Augmented Reality: Merging Real and Virtual Worlds. A. K. Peters, Ltd., Natick, MA, USA.</w:t>
       </w:r>
-      <w:bookmarkEnd w:id="4"/>
-      <w:bookmarkEnd w:id="5"/>
+      <w:bookmarkEnd w:id="6"/>
+      <w:bookmarkEnd w:id="7"/>
     </w:p>
     <w:p>
       <w:pPr>
         <w:pStyle w:val="Reference"/>
         <w:spacing w:after="0"/>
       </w:pPr>
+      <w:bookmarkStart w:id="8" w:name="_Ref351547954"/>
+      <w:proofErr w:type="spellStart"/>
+      <w:r>
+        <w:t>Carmigniani</w:t>
+      </w:r>
+      <w:proofErr w:type="spellEnd"/>
+      <w:r>
+        <w:t>, J.</w:t>
+      </w:r>
+      <w:r>
+        <w:t xml:space="preserve">, </w:t>
+      </w:r>
+      <w:proofErr w:type="spellStart"/>
+      <w:r>
+        <w:t>Furht</w:t>
+      </w:r>
+      <w:proofErr w:type="spellEnd"/>
+      <w:r>
+        <w:t>, B.</w:t>
+      </w:r>
+      <w:r>
+        <w:t xml:space="preserve">, </w:t>
+      </w:r>
+      <w:proofErr w:type="spellStart"/>
+      <w:r>
+        <w:t>Anisetti</w:t>
+      </w:r>
+      <w:proofErr w:type="spellEnd"/>
+      <w:r>
+        <w:t>, M.</w:t>
+      </w:r>
+      <w:r>
+        <w:t xml:space="preserve">, </w:t>
+      </w:r>
+      <w:proofErr w:type="spellStart"/>
+      <w:r>
+        <w:t>Ceravolo</w:t>
+      </w:r>
+      <w:proofErr w:type="spellEnd"/>
+      <w:r>
+        <w:t>,</w:t>
+      </w:r>
+      <w:r>
+        <w:t xml:space="preserve"> P.,</w:t>
+      </w:r>
       <w:r>
         <w:t xml:space="preserve"> </w:t>
       </w:r>
-      <w:bookmarkStart w:id="6" w:name="_Ref351547954"/>
-      <w:r>
-        <w:t>Carmigniani</w:t>
-      </w:r>
-      <w:r>
-        <w:t>, J.</w:t>
-      </w:r>
-      <w:r>
-        <w:t>, Furht</w:t>
-      </w:r>
-      <w:r>
-        <w:t>, B.</w:t>
-      </w:r>
-      <w:r>
-        <w:t>, Anisetti</w:t>
-      </w:r>
-      <w:r>
-        <w:t>, M.</w:t>
-      </w:r>
-      <w:r>
-        <w:t>, Ceravolo,</w:t>
-      </w:r>
-      <w:r>
-        <w:t xml:space="preserve"> P.,</w:t>
-      </w:r>
-      <w:r>
-        <w:t xml:space="preserve"> Damiani, </w:t>
+      <w:proofErr w:type="spellStart"/>
+      <w:r>
+        <w:t>Damiani</w:t>
+      </w:r>
+      <w:proofErr w:type="spellEnd"/>
+      <w:r>
+        <w:t xml:space="preserve">, </w:t>
       </w:r>
       <w:r>
         <w:t xml:space="preserve">E., </w:t>
       </w:r>
       <w:r>
-        <w:t>and Ivkovic</w:t>
-      </w:r>
+        <w:t xml:space="preserve">and </w:t>
+      </w:r>
+      <w:proofErr w:type="spellStart"/>
+      <w:r>
+        <w:t>Ivkovic</w:t>
+      </w:r>
+      <w:proofErr w:type="spellEnd"/>
       <w:r>
         <w:t>, M</w:t>
       </w:r>
       <w:r>
         <w:t>. 2011. Augmented reality technologies, systems and applications. Multimedia Tools Appl. 51, 1 (January 2011), 341-377.</w:t>
       </w:r>
-      <w:bookmarkEnd w:id="6"/>
+      <w:bookmarkEnd w:id="8"/>
     </w:p>
     <w:p>
       <w:pPr>
         <w:pStyle w:val="Reference"/>
         <w:spacing w:after="0"/>
       </w:pPr>
-      <w:r>
-        <w:t xml:space="preserve">Gabbard, </w:t>
+      <w:bookmarkStart w:id="9" w:name="_Ref354163299"/>
+      <w:proofErr w:type="spellStart"/>
+      <w:r>
+        <w:t>Gabbard</w:t>
+      </w:r>
+      <w:proofErr w:type="spellEnd"/>
+      <w:r>
+        <w:t xml:space="preserve">, </w:t>
       </w:r>
       <w:r>
         <w:t xml:space="preserve">J.L., </w:t>
@@ -2665,8 +3704,13 @@
         <w:t>, J.E.</w:t>
       </w:r>
       <w:r>
-        <w:t>, Zedlitz</w:t>
-      </w:r>
+        <w:t xml:space="preserve">, </w:t>
+      </w:r>
+      <w:proofErr w:type="spellStart"/>
+      <w:r>
+        <w:t>Zedlitz</w:t>
+      </w:r>
+      <w:proofErr w:type="spellEnd"/>
       <w:r>
         <w:t>, J.</w:t>
       </w:r>
@@ -2686,18 +3730,16 @@
         <w:t>VR '10. IEEE</w:t>
       </w:r>
       <w:r>
-        <w:t>, Washington, DC</w:t>
-      </w:r>
-      <w:r>
-        <w:t>.</w:t>
-      </w:r>
-      <w:bookmarkEnd w:id="3"/>
+        <w:t>, Washington, DC.</w:t>
+      </w:r>
+      <w:bookmarkStart w:id="10" w:name="_Ref353980184"/>
+      <w:bookmarkEnd w:id="9"/>
     </w:p>
     <w:p>
       <w:pPr>
         <w:pStyle w:val="Reference"/>
-      </w:pPr>
-      <w:bookmarkStart w:id="7" w:name="_Ref353980184"/>
+        <w:spacing w:after="0"/>
+      </w:pPr>
       <w:r>
         <w:t xml:space="preserve">GSM arena. (2013, March 19). Lenovo S800 – Full phone specifications. (2011) [Website]. Retrieved from </w:t>
       </w:r>
@@ -2712,7 +3754,8 @@
       <w:r>
         <w:t>.</w:t>
       </w:r>
-      <w:bookmarkEnd w:id="7"/>
+      <w:bookmarkEnd w:id="5"/>
+      <w:bookmarkEnd w:id="10"/>
     </w:p>
     <w:sectPr>
       <w:type w:val="continuous"/>
@@ -3368,7 +4411,7 @@
   <w:abstractNum w:abstractNumId="13">
     <w:nsid w:val="439E3747"/>
     <w:multiLevelType w:val="hybridMultilevel"/>
-    <w:tmpl w:val="D3D420F8"/>
+    <w:tmpl w:val="2286DC8C"/>
     <w:lvl w:ilvl="0" w:tplc="B3965238">
       <w:start w:val="1"/>
       <w:numFmt w:val="decimal"/>
@@ -3388,7 +4431,7 @@
         <w:sz w:val="16"/>
       </w:rPr>
     </w:lvl>
-    <w:lvl w:ilvl="1" w:tplc="04090019" w:tentative="1">
+    <w:lvl w:ilvl="1" w:tplc="04090019">
       <w:start w:val="1"/>
       <w:numFmt w:val="lowerLetter"/>
       <w:lvlText w:val="%2."/>
@@ -3946,7 +4989,7 @@
   <w:style w:type="paragraph" w:default="1" w:styleId="Normal">
     <w:name w:val="Normal"/>
     <w:qFormat/>
-    <w:rsid w:val="00C82054"/>
+    <w:rsid w:val="00615C10"/>
     <w:pPr>
       <w:spacing w:after="200" w:line="276" w:lineRule="auto"/>
     </w:pPr>
@@ -4167,7 +5210,7 @@
     <w:uiPriority w:val="1"/>
     <w:semiHidden/>
     <w:unhideWhenUsed/>
-    <w:rsid w:val="00C82054"/>
+    <w:rsid w:val="00615C10"/>
   </w:style>
   <w:style w:type="table" w:default="1" w:styleId="TableNormal">
     <w:name w:val="Normal Table"/>
@@ -4189,7 +5232,7 @@
     <w:uiPriority w:val="99"/>
     <w:semiHidden/>
     <w:unhideWhenUsed/>
-    <w:rsid w:val="00C82054"/>
+    <w:rsid w:val="00615C10"/>
   </w:style>
   <w:style w:type="paragraph" w:styleId="Title">
     <w:name w:val="Title"/>
@@ -4563,6 +5606,14 @@
       <w:sz w:val="20"/>
       <w:szCs w:val="20"/>
       <w:lang w:val="en-US"/>
+    </w:rPr>
+  </w:style>
+  <w:style w:type="character" w:styleId="PlaceholderText">
+    <w:name w:val="Placeholder Text"/>
+    <w:basedOn w:val="DefaultParagraphFont"/>
+    <w:rsid w:val="008E5DE5"/>
+    <w:rPr>
+      <w:color w:val="808080"/>
     </w:rPr>
   </w:style>
 </w:styles>
@@ -5081,7 +6132,7 @@
 </file>
 
 <file path=customXml/itemProps1.xml><?xml version="1.0" encoding="utf-8"?>
-<ds:datastoreItem xmlns:ds="http://schemas.openxmlformats.org/officeDocument/2006/customXml" ds:itemID="{C13C48FC-10B5-41ED-B6F6-19F6466B2F20}">
+<ds:datastoreItem xmlns:ds="http://schemas.openxmlformats.org/officeDocument/2006/customXml" ds:itemID="{59F7E0BA-6DFC-4795-95C3-B2DB32ED07D2}">
   <ds:schemaRefs>
     <ds:schemaRef ds:uri="http://schemas.openxmlformats.org/officeDocument/2006/bibliography"/>
   </ds:schemaRefs>

</xml_diff>

<commit_message>
Big portion of the related work
</commit_message>
<xml_diff>
--- a/Docs/ISMAR 2013/Color Correction-v01 [jdhr].docx
+++ b/Docs/ISMAR 2013/Color Correction-v01 [jdhr].docx
@@ -29,6 +29,7 @@
       <w:pPr>
         <w:pStyle w:val="Title"/>
         <w:sectPr>
+          <w:footerReference w:type="default" r:id="rId9"/>
           <w:type w:val="continuous"/>
           <w:pgSz w:w="12240" w:h="15840" w:code="1"/>
           <w:pgMar w:top="1080" w:right="1080" w:bottom="1440" w:left="1080" w:header="720" w:footer="720" w:gutter="0"/>
@@ -439,7 +440,7 @@
             <v:stroke joinstyle="miter"/>
             <v:path gradientshapeok="t" o:connecttype="rect"/>
           </v:shapetype>
-          <v:shape id="_x0000_s1034" type="#_x0000_t202" style="position:absolute;left:0;text-align:left;margin-left:2129.95pt;margin-top:0;width:245.7pt;height:161.55pt;z-index:251666432;visibility:visible;mso-height-percent:200;mso-wrap-distance-left:9pt;mso-wrap-distance-top:0;mso-wrap-distance-right:9pt;mso-wrap-distance-bottom:0;mso-position-horizontal:right;mso-position-horizontal-relative:margin;mso-position-vertical:bottom;mso-position-vertical-relative:margin;mso-height-percent:200;mso-width-relative:margin;mso-height-relative:margin;v-text-anchor:top" o:gfxdata="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" stroked="f">
+          <v:shape id="_x0000_s1034" type="#_x0000_t202" style="position:absolute;left:0;text-align:left;margin-left:2324.45pt;margin-top:0;width:245.7pt;height:161.55pt;z-index:251666432;visibility:visible;mso-height-percent:200;mso-wrap-distance-left:9pt;mso-wrap-distance-top:0;mso-wrap-distance-right:9pt;mso-wrap-distance-bottom:0;mso-position-horizontal:right;mso-position-horizontal-relative:margin;mso-position-vertical:bottom;mso-position-vertical-relative:margin;mso-height-percent:200;mso-width-relative:margin;mso-height-relative:margin;v-text-anchor:top" o:gfxdata="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" stroked="f">
             <v:textbox style="mso-next-textbox:#_x0000_s1034;mso-fit-shape-to-text:t">
               <w:txbxContent>
                 <w:p>
@@ -467,7 +468,7 @@
                                 <pic:cNvPicPr/>
                               </pic:nvPicPr>
                               <pic:blipFill>
-                                <a:blip r:embed="rId9">
+                                <a:blip r:embed="rId10">
                                   <a:extLst>
                                     <a:ext uri="{28A0092B-C50C-407E-A947-70E740481C1C}">
                                       <a14:useLocalDpi xmlns:a14="http://schemas.microsoft.com/office/drawing/2010/main" val="0"/>
@@ -508,6 +509,7 @@
                   <w:r>
                     <w:t xml:space="preserve">Figure </w:t>
                   </w:r>
+                  <w:proofErr w:type="gramEnd"/>
                   <w:r>
                     <w:fldChar w:fldCharType="begin"/>
                   </w:r>
@@ -527,6 +529,7 @@
                     <w:fldChar w:fldCharType="end"/>
                   </w:r>
                   <w:bookmarkEnd w:id="0"/>
+                  <w:proofErr w:type="gramStart"/>
                   <w:r>
                     <w:t>.</w:t>
                   </w:r>
@@ -703,7 +706,7 @@
         <w:fldChar w:fldCharType="separate"/>
       </w:r>
       <w:r>
-        <w:t>[3]</w:t>
+        <w:t>[4]</w:t>
       </w:r>
       <w:r>
         <w:fldChar w:fldCharType="end"/>
@@ -776,28 +779,6 @@
       </w:r>
       <w:r>
         <w:t xml:space="preserve"> NL22B [</w:t>
-      </w:r>
-      <w:hyperlink r:id="rId10" w:history="1">
-        <w:r>
-          <w:rPr>
-            <w:rStyle w:val="Hyperlink"/>
-          </w:rPr>
-          <w:t>link</w:t>
-        </w:r>
-      </w:hyperlink>
-      <w:r>
-        <w:t>]</w:t>
-      </w:r>
-      <w:r>
-        <w:t xml:space="preserve">, </w:t>
-      </w:r>
-      <w:proofErr w:type="spellStart"/>
-      <w:r>
-        <w:t>Eyevis</w:t>
-      </w:r>
-      <w:proofErr w:type="spellEnd"/>
-      <w:r>
-        <w:t xml:space="preserve"> [</w:t>
       </w:r>
       <w:hyperlink r:id="rId11" w:history="1">
         <w:r>
@@ -808,11 +789,14 @@
         </w:r>
       </w:hyperlink>
       <w:r>
-        <w:t xml:space="preserve">], </w:t>
+        <w:t>]</w:t>
+      </w:r>
+      <w:r>
+        <w:t xml:space="preserve">, </w:t>
       </w:r>
       <w:proofErr w:type="spellStart"/>
       <w:r>
-        <w:t>RichTech</w:t>
+        <w:t>Eyevis</w:t>
       </w:r>
       <w:proofErr w:type="spellEnd"/>
       <w:r>
@@ -827,6 +811,25 @@
         </w:r>
       </w:hyperlink>
       <w:r>
+        <w:t xml:space="preserve">], </w:t>
+      </w:r>
+      <w:proofErr w:type="spellStart"/>
+      <w:r>
+        <w:t>RichTech</w:t>
+      </w:r>
+      <w:proofErr w:type="spellEnd"/>
+      <w:r>
+        <w:t xml:space="preserve"> [</w:t>
+      </w:r>
+      <w:hyperlink r:id="rId13" w:history="1">
+        <w:r>
+          <w:rPr>
+            <w:rStyle w:val="Hyperlink"/>
+          </w:rPr>
+          <w:t>link</w:t>
+        </w:r>
+      </w:hyperlink>
+      <w:r>
         <w:t>]</w:t>
       </w:r>
       <w:r>
@@ -849,21 +852,6 @@
           <w:lang w:val="en-CA"/>
         </w:rPr>
         <w:t xml:space="preserve"> Corporation [</w:t>
-      </w:r>
-      <w:hyperlink r:id="rId13" w:history="1">
-        <w:r>
-          <w:rPr>
-            <w:rStyle w:val="Hyperlink"/>
-            <w:lang w:val="en-CA"/>
-          </w:rPr>
-          <w:t>link</w:t>
-        </w:r>
-      </w:hyperlink>
-      <w:r>
-        <w:rPr>
-          <w:lang w:val="en-CA"/>
-        </w:rPr>
-        <w:t>], Fujitsu [</w:t>
       </w:r>
       <w:hyperlink r:id="rId14" w:history="1">
         <w:r>
@@ -878,6 +866,21 @@
         <w:rPr>
           <w:lang w:val="en-CA"/>
         </w:rPr>
+        <w:t>], Fujitsu [</w:t>
+      </w:r>
+      <w:hyperlink r:id="rId15" w:history="1">
+        <w:r>
+          <w:rPr>
+            <w:rStyle w:val="Hyperlink"/>
+            <w:lang w:val="en-CA"/>
+          </w:rPr>
+          <w:t>link</w:t>
+        </w:r>
+      </w:hyperlink>
+      <w:r>
+        <w:rPr>
+          <w:lang w:val="en-CA"/>
+        </w:rPr>
         <w:t xml:space="preserve">], </w:t>
       </w:r>
       <w:proofErr w:type="spellStart"/>
@@ -894,7 +897,7 @@
         </w:rPr>
         <w:t xml:space="preserve"> [</w:t>
       </w:r>
-      <w:hyperlink r:id="rId15" w:history="1">
+      <w:hyperlink r:id="rId16" w:history="1">
         <w:r>
           <w:rPr>
             <w:rStyle w:val="Hyperlink"/>
@@ -1022,15 +1025,7 @@
         <w:t xml:space="preserve">optical </w:t>
       </w:r>
       <w:r>
-        <w:t>see-</w:t>
-      </w:r>
-      <w:proofErr w:type="gramStart"/>
-      <w:r>
-        <w:t>through</w:t>
-      </w:r>
-      <w:proofErr w:type="gramEnd"/>
-      <w:r>
-        <w:t xml:space="preserve"> displays and general AR applications, little research exists on how to preserve digital colors exposed to color blending. </w:t>
+        <w:t xml:space="preserve">see-through displays and general AR applications, little research exists on how to preserve digital colors exposed to color blending. </w:t>
       </w:r>
       <w:r>
         <w:t xml:space="preserve">To preserve a digital color a system should find an alternative digital color which, upon blending with such background, comes closest to the desired digital color. </w:t>
@@ -1241,6 +1236,117 @@
         <w:pStyle w:val="Text"/>
       </w:pPr>
       <w:r>
+        <w:rPr>
+          <w:noProof/>
+        </w:rPr>
+        <w:pict>
+          <v:shape id="_x0000_s1040" type="#_x0000_t202" style="position:absolute;left:0;text-align:left;margin-left:196.65pt;margin-top:0;width:247.85pt;height:142.95pt;z-index:251672576;visibility:visible;mso-wrap-distance-left:9pt;mso-wrap-distance-top:0;mso-wrap-distance-right:9pt;mso-wrap-distance-bottom:0;mso-position-horizontal:right;mso-position-horizontal-relative:margin;mso-position-vertical:top;mso-position-vertical-relative:margin;mso-width-relative:margin;mso-height-relative:margin;v-text-anchor:top" o:gfxdata="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" stroked="f">
+            <v:textbox>
+              <w:txbxContent>
+                <w:p>
+                  <w:pPr>
+                    <w:keepNext/>
+                  </w:pPr>
+                  <w:r>
+                    <w:rPr>
+                      <w:noProof/>
+                      <w:lang w:eastAsia="en-CA"/>
+                    </w:rPr>
+                    <w:drawing>
+                      <wp:inline distT="0" distB="0" distL="0" distR="0" wp14:anchorId="26540680" wp14:editId="008A10F4">
+                        <wp:extent cx="2975290" cy="1439184"/>
+                        <wp:effectExtent l="0" t="0" r="0" b="0"/>
+                        <wp:docPr id="1" name="Picture 1"/>
+                        <wp:cNvGraphicFramePr>
+                          <a:graphicFrameLocks xmlns:a="http://schemas.openxmlformats.org/drawingml/2006/main" noChangeAspect="1"/>
+                        </wp:cNvGraphicFramePr>
+                        <a:graphic xmlns:a="http://schemas.openxmlformats.org/drawingml/2006/main">
+                          <a:graphicData uri="http://schemas.openxmlformats.org/drawingml/2006/picture">
+                            <pic:pic xmlns:pic="http://schemas.openxmlformats.org/drawingml/2006/picture">
+                              <pic:nvPicPr>
+                                <pic:cNvPr id="0" name="ExamplesBlending.png"/>
+                                <pic:cNvPicPr/>
+                              </pic:nvPicPr>
+                              <pic:blipFill>
+                                <a:blip r:embed="rId17">
+                                  <a:extLst>
+                                    <a:ext uri="{28A0092B-C50C-407E-A947-70E740481C1C}">
+                                      <a14:useLocalDpi xmlns:a14="http://schemas.microsoft.com/office/drawing/2010/main" val="0"/>
+                                    </a:ext>
+                                  </a:extLst>
+                                </a:blip>
+                                <a:stretch>
+                                  <a:fillRect/>
+                                </a:stretch>
+                              </pic:blipFill>
+                              <pic:spPr>
+                                <a:xfrm>
+                                  <a:off x="0" y="0"/>
+                                  <a:ext cx="2974285" cy="1438698"/>
+                                </a:xfrm>
+                                <a:prstGeom prst="rect">
+                                  <a:avLst/>
+                                </a:prstGeom>
+                              </pic:spPr>
+                            </pic:pic>
+                          </a:graphicData>
+                        </a:graphic>
+                      </wp:inline>
+                    </w:drawing>
+                  </w:r>
+                </w:p>
+                <w:p>
+                  <w:pPr>
+                    <w:pStyle w:val="Caption"/>
+                    <w:numPr>
+                      <w:ilvl w:val="0"/>
+                      <w:numId w:val="0"/>
+                    </w:numPr>
+                    <w:jc w:val="left"/>
+                  </w:pPr>
+                  <w:bookmarkStart w:id="1" w:name="_Ref354163266"/>
+                  <w:bookmarkStart w:id="2" w:name="_Ref354163262"/>
+                  <w:proofErr w:type="gramStart"/>
+                  <w:r>
+                    <w:t xml:space="preserve">Figure </w:t>
+                  </w:r>
+                  <w:proofErr w:type="gramEnd"/>
+                  <w:r>
+                    <w:fldChar w:fldCharType="begin"/>
+                  </w:r>
+                  <w:r>
+                    <w:instrText xml:space="preserve"> SEQ Figure \* ARABIC </w:instrText>
+                  </w:r>
+                  <w:r>
+                    <w:fldChar w:fldCharType="separate"/>
+                  </w:r>
+                  <w:r>
+                    <w:rPr>
+                      <w:noProof/>
+                    </w:rPr>
+                    <w:t>2</w:t>
+                  </w:r>
+                  <w:r>
+                    <w:fldChar w:fldCharType="end"/>
+                  </w:r>
+                  <w:bookmarkEnd w:id="1"/>
+                  <w:proofErr w:type="gramStart"/>
+                  <w:r>
+                    <w:t>.</w:t>
+                  </w:r>
+                  <w:proofErr w:type="gramEnd"/>
+                  <w:r>
+                    <w:t xml:space="preserve"> Examples of color blending</w:t>
+                  </w:r>
+                  <w:bookmarkEnd w:id="2"/>
+                </w:p>
+              </w:txbxContent>
+            </v:textbox>
+            <w10:wrap type="square" anchorx="margin" anchory="margin"/>
+          </v:shape>
+        </w:pict>
+      </w:r>
+      <w:r>
         <w:t xml:space="preserve">We </w:t>
       </w:r>
       <w:r>
@@ -1360,9 +1466,6 @@
       </w:pPr>
       <w:r>
         <w:t>Background</w:t>
-      </w:r>
-      <w:r>
-        <w:t xml:space="preserve"> [1 column]</w:t>
       </w:r>
     </w:p>
     <w:p>
@@ -1533,7 +1636,7 @@
         <w:fldChar w:fldCharType="separate"/>
       </w:r>
       <w:r>
-        <w:t>[4]</w:t>
+        <w:t>[5]</w:t>
       </w:r>
       <w:r>
         <w:fldChar w:fldCharType="end"/>
@@ -1542,12 +1645,7 @@
         <w:t xml:space="preserve"> </w:t>
       </w:r>
       <w:r>
-        <w:t>by building an experimental test-bed and examining foreground (27 colors on the edge of the RBG gamut) and background colors (6 common outdoor colors – foliage, brick, sidewalk, pavement, wh</w:t>
-      </w:r>
-      <w:bookmarkStart w:id="1" w:name="_GoBack"/>
-      <w:bookmarkEnd w:id="1"/>
-      <w:r>
-        <w:t xml:space="preserve">ite and no background) of different lighting level and hues. His results showed how light background colors affect all other colors by pulling them towards white; while background colors of different hues pull all colors toward them. They </w:t>
+        <w:t xml:space="preserve">by building an experimental test-bed and examining foreground (27 colors on the edge of the RBG gamut) and background colors (6 common outdoor colors – foliage, brick, sidewalk, pavement, white and no background) of different lighting level and hues. His results showed how light background colors affect all other colors by pulling them towards white; while background colors of different hues pull all colors toward them. They </w:t>
       </w:r>
       <w:r>
         <w:t>defined the color blended and perceived</w:t>
@@ -1595,7 +1693,6 @@
           <w:rPr>
             <w:rFonts w:ascii="Cambria Math" w:hAnsi="Cambria Math"/>
           </w:rPr>
-          <w:lastRenderedPageBreak/>
           <m:t>CP=HP</m:t>
         </m:r>
         <m:d>
@@ -1743,115 +1840,6 @@
         <w:pStyle w:val="Text"/>
         <w:ind w:firstLine="0"/>
       </w:pPr>
-      <w:r>
-        <w:rPr>
-          <w:noProof/>
-        </w:rPr>
-        <w:pict>
-          <v:shape id="_x0000_s1040" type="#_x0000_t202" style="position:absolute;left:0;text-align:left;margin-left:0;margin-top:0;width:259.2pt;height:106.95pt;z-index:251672576;visibility:visible;mso-height-percent:200;mso-wrap-distance-left:9pt;mso-wrap-distance-top:0;mso-wrap-distance-right:9pt;mso-wrap-distance-bottom:0;mso-position-horizontal:left;mso-position-horizontal-relative:margin;mso-position-vertical:bottom;mso-position-vertical-relative:margin;mso-height-percent:200;mso-width-relative:margin;mso-height-relative:margin;v-text-anchor:top" o:gfxdata="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" stroked="f">
-            <v:textbox style="mso-fit-shape-to-text:t">
-              <w:txbxContent>
-                <w:p>
-                  <w:pPr>
-                    <w:keepNext/>
-                  </w:pPr>
-                  <w:r>
-                    <w:rPr>
-                      <w:noProof/>
-                      <w:lang w:eastAsia="en-CA"/>
-                    </w:rPr>
-                    <w:drawing>
-                      <wp:inline distT="0" distB="0" distL="0" distR="0" wp14:anchorId="2C370CB7" wp14:editId="56EFA0D2">
-                        <wp:extent cx="3099435" cy="1499235"/>
-                        <wp:effectExtent l="0" t="0" r="0" b="0"/>
-                        <wp:docPr id="1" name="Picture 1"/>
-                        <wp:cNvGraphicFramePr>
-                          <a:graphicFrameLocks xmlns:a="http://schemas.openxmlformats.org/drawingml/2006/main" noChangeAspect="1"/>
-                        </wp:cNvGraphicFramePr>
-                        <a:graphic xmlns:a="http://schemas.openxmlformats.org/drawingml/2006/main">
-                          <a:graphicData uri="http://schemas.openxmlformats.org/drawingml/2006/picture">
-                            <pic:pic xmlns:pic="http://schemas.openxmlformats.org/drawingml/2006/picture">
-                              <pic:nvPicPr>
-                                <pic:cNvPr id="0" name="ExamplesBlending.png"/>
-                                <pic:cNvPicPr/>
-                              </pic:nvPicPr>
-                              <pic:blipFill>
-                                <a:blip r:embed="rId16">
-                                  <a:extLst>
-                                    <a:ext uri="{28A0092B-C50C-407E-A947-70E740481C1C}">
-                                      <a14:useLocalDpi xmlns:a14="http://schemas.microsoft.com/office/drawing/2010/main" val="0"/>
-                                    </a:ext>
-                                  </a:extLst>
-                                </a:blip>
-                                <a:stretch>
-                                  <a:fillRect/>
-                                </a:stretch>
-                              </pic:blipFill>
-                              <pic:spPr>
-                                <a:xfrm>
-                                  <a:off x="0" y="0"/>
-                                  <a:ext cx="3099435" cy="1499235"/>
-                                </a:xfrm>
-                                <a:prstGeom prst="rect">
-                                  <a:avLst/>
-                                </a:prstGeom>
-                              </pic:spPr>
-                            </pic:pic>
-                          </a:graphicData>
-                        </a:graphic>
-                      </wp:inline>
-                    </w:drawing>
-                  </w:r>
-                </w:p>
-                <w:p>
-                  <w:pPr>
-                    <w:pStyle w:val="Caption"/>
-                    <w:numPr>
-                      <w:ilvl w:val="0"/>
-                      <w:numId w:val="0"/>
-                    </w:numPr>
-                    <w:jc w:val="left"/>
-                  </w:pPr>
-                  <w:bookmarkStart w:id="2" w:name="_Ref354163266"/>
-                  <w:bookmarkStart w:id="3" w:name="_Ref354163262"/>
-                  <w:proofErr w:type="gramStart"/>
-                  <w:r>
-                    <w:t xml:space="preserve">Figure </w:t>
-                  </w:r>
-                  <w:r>
-                    <w:fldChar w:fldCharType="begin"/>
-                  </w:r>
-                  <w:r>
-                    <w:instrText xml:space="preserve"> SEQ Figure \* ARABIC </w:instrText>
-                  </w:r>
-                  <w:r>
-                    <w:fldChar w:fldCharType="separate"/>
-                  </w:r>
-                  <w:r>
-                    <w:rPr>
-                      <w:noProof/>
-                    </w:rPr>
-                    <w:t>2</w:t>
-                  </w:r>
-                  <w:r>
-                    <w:fldChar w:fldCharType="end"/>
-                  </w:r>
-                  <w:bookmarkEnd w:id="2"/>
-                  <w:r>
-                    <w:t>.</w:t>
-                  </w:r>
-                  <w:proofErr w:type="gramEnd"/>
-                  <w:r>
-                    <w:t xml:space="preserve"> Examples of color blending</w:t>
-                  </w:r>
-                  <w:bookmarkEnd w:id="3"/>
-                </w:p>
-              </w:txbxContent>
-            </v:textbox>
-            <w10:wrap type="square" anchorx="margin" anchory="margin"/>
-          </v:shape>
-        </w:pict>
-      </w:r>
     </w:p>
     <w:p>
       <w:pPr>
@@ -1874,7 +1862,12 @@
         <w:t xml:space="preserve">a </w:t>
       </w:r>
       <w:r>
-        <w:t>color showed by the display blends with a particular background color. To do so we take equation 1 as our starting point and unravel the interaction of colors on the display (AR</w:t>
+        <w:t>color showed by the display blends with a particular background col</w:t>
+      </w:r>
+      <w:bookmarkStart w:id="3" w:name="_GoBack"/>
+      <w:bookmarkEnd w:id="3"/>
+      <w:r>
+        <w:t>or. To do so we take equation 1 as our starting point and unravel the interaction of colors on the display (AR</w:t>
       </w:r>
       <w:r>
         <w:rPr>
@@ -1916,7 +1909,34 @@
         <w:t xml:space="preserve">s such representation the one to consider when </w:t>
       </w:r>
       <w:r>
-        <w:t xml:space="preserve">estimating color blending. </w:t>
+        <w:t>estimating color blending.</w:t>
+      </w:r>
+      <w:r>
+        <w:t xml:space="preserve"> </w:t>
+      </w:r>
+      <w:r>
+        <w:fldChar w:fldCharType="begin"/>
+      </w:r>
+      <w:r>
+        <w:instrText xml:space="preserve"> REF _Ref354244786 \h </w:instrText>
+      </w:r>
+      <w:r>
+        <w:fldChar w:fldCharType="separate"/>
+      </w:r>
+      <w:r>
+        <w:t xml:space="preserve">Figure </w:t>
+      </w:r>
+      <w:r>
+        <w:rPr>
+          <w:noProof/>
+        </w:rPr>
+        <w:t>3</w:t>
+      </w:r>
+      <w:r>
+        <w:fldChar w:fldCharType="end"/>
+      </w:r>
+      <w:r>
+        <w:t xml:space="preserve">-left shows the color red (#FF0000) as displayed by different screens. </w:t>
       </w:r>
       <w:r>
         <w:fldChar w:fldCharType="begin"/>
@@ -1940,7 +1960,13 @@
         <w:fldChar w:fldCharType="end"/>
       </w:r>
       <w:r>
-        <w:t xml:space="preserve"> illustrates this condition </w:t>
+        <w:t xml:space="preserve"> illustrates this </w:t>
+      </w:r>
+      <w:r>
+        <w:t>distortion</w:t>
+      </w:r>
+      <w:r>
+        <w:t xml:space="preserve"> </w:t>
       </w:r>
       <w:r>
         <w:t>as the difference in</w:t>
@@ -2006,7 +2032,53 @@
         <w:t>)</w:t>
       </w:r>
       <w:r>
-        <w:t xml:space="preserve">. In our formulation we simplify the light and reflectance of the background (the </w:t>
+        <w:t>.</w:t>
+      </w:r>
+      <w:r>
+        <w:t xml:space="preserve"> </w:t>
+      </w:r>
+      <w:r>
+        <w:fldChar w:fldCharType="begin"/>
+      </w:r>
+      <w:r>
+        <w:instrText xml:space="preserve"> REF _Ref354244786 \h </w:instrText>
+      </w:r>
+      <w:r>
+        <w:fldChar w:fldCharType="separate"/>
+      </w:r>
+      <w:r>
+        <w:t xml:space="preserve">Figure </w:t>
+      </w:r>
+      <w:r>
+        <w:rPr>
+          <w:noProof/>
+        </w:rPr>
+        <w:t>3</w:t>
+      </w:r>
+      <w:r>
+        <w:fldChar w:fldCharType="end"/>
+      </w:r>
+      <w:r>
+        <w:t>-right shows the foliage color as seen through different screens. Figure 1 illustrates this distortion as the difference in hues between the “</w:t>
+      </w:r>
+      <w:proofErr w:type="spellStart"/>
+      <w:r>
+        <w:t>bg</w:t>
+      </w:r>
+      <w:proofErr w:type="spellEnd"/>
+      <w:r>
+        <w:t xml:space="preserve"> color” and the “</w:t>
+      </w:r>
+      <w:proofErr w:type="spellStart"/>
+      <w:r>
+        <w:t>bg</w:t>
+      </w:r>
+      <w:proofErr w:type="spellEnd"/>
+      <w:r>
+        <w:t xml:space="preserve"> in display” color.</w:t>
+      </w:r>
+      <w:r>
+        <w:t xml:space="preserve"> In our formulation we simplify the light and reflectance of the background (the </w:t>
       </w:r>
       <w:proofErr w:type="gramStart"/>
       <w:r>
@@ -2020,6 +2092,9 @@
         <w:t>L1,B) component of equation 1</w:t>
       </w:r>
       <w:r>
+        <w:t>)</w:t>
+      </w:r>
+      <w:r>
         <w:t xml:space="preserve"> into the single enti</w:t>
       </w:r>
       <w:r>
@@ -2029,7 +2104,13 @@
         <w:t xml:space="preserve"> </w:t>
       </w:r>
       <w:r>
-        <w:t>of colors for our future work. Therefore, we formulate color blending as follows</w:t>
+        <w:t xml:space="preserve">of colors for our future work. </w:t>
+      </w:r>
+      <w:r>
+        <w:t>Thus</w:t>
+      </w:r>
+      <w:r>
+        <w:t>, we formulate color blending as follows</w:t>
       </w:r>
       <w:r>
         <w:t>:</w:t>
@@ -2054,25 +2135,7 @@
           <w:rPr>
             <w:rFonts w:ascii="Cambria Math" w:hAnsi="Cambria Math"/>
           </w:rPr>
-          <m:t>Ble</m:t>
-        </m:r>
-        <m:r>
-          <w:rPr>
-            <w:rFonts w:ascii="Cambria Math" w:hAnsi="Cambria Math"/>
-          </w:rPr>
-          <m:t>nded Color</m:t>
-        </m:r>
-        <m:r>
-          <w:rPr>
-            <w:rFonts w:ascii="Cambria Math" w:hAnsi="Cambria Math"/>
-          </w:rPr>
-          <m:t>=</m:t>
-        </m:r>
-        <m:r>
-          <w:rPr>
-            <w:rFonts w:ascii="Cambria Math" w:hAnsi="Cambria Math"/>
-          </w:rPr>
-          <m:t xml:space="preserve"> </m:t>
+          <m:t xml:space="preserve">Blended Color= </m:t>
         </m:r>
         <m:sSub>
           <m:sSubPr>
@@ -2283,6 +2346,121 @@
         <w:pStyle w:val="Text"/>
       </w:pPr>
       <w:r>
+        <w:rPr>
+          <w:noProof/>
+        </w:rPr>
+        <w:pict>
+          <v:shape id="_x0000_s1032" type="#_x0000_t202" style="position:absolute;left:0;text-align:left;margin-left:460.15pt;margin-top:0;width:247.6pt;height:165.75pt;z-index:251664384;visibility:visible;mso-wrap-distance-left:9pt;mso-wrap-distance-top:0;mso-wrap-distance-right:9pt;mso-wrap-distance-bottom:0;mso-position-horizontal:right;mso-position-horizontal-relative:margin;mso-position-vertical:bottom;mso-position-vertical-relative:margin;mso-width-relative:margin;mso-height-relative:margin;v-text-anchor:top" o:gfxdata="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" stroked="f">
+            <v:textbox style="mso-next-textbox:#_x0000_s1032">
+              <w:txbxContent>
+                <w:p>
+                  <w:pPr>
+                    <w:keepNext/>
+                  </w:pPr>
+                  <w:r>
+                    <w:rPr>
+                      <w:noProof/>
+                      <w:lang w:eastAsia="en-CA"/>
+                    </w:rPr>
+                    <w:drawing>
+                      <wp:inline distT="0" distB="0" distL="0" distR="0" wp14:anchorId="1D5A373F" wp14:editId="29063312">
+                        <wp:extent cx="2961202" cy="1480601"/>
+                        <wp:effectExtent l="0" t="0" r="0" b="0"/>
+                        <wp:docPr id="7" name="Picture 7"/>
+                        <wp:cNvGraphicFramePr>
+                          <a:graphicFrameLocks xmlns:a="http://schemas.openxmlformats.org/drawingml/2006/main" noChangeAspect="1"/>
+                        </wp:cNvGraphicFramePr>
+                        <a:graphic xmlns:a="http://schemas.openxmlformats.org/drawingml/2006/main">
+                          <a:graphicData uri="http://schemas.openxmlformats.org/drawingml/2006/picture">
+                            <pic:pic xmlns:pic="http://schemas.openxmlformats.org/drawingml/2006/picture">
+                              <pic:nvPicPr>
+                                <pic:cNvPr id="0" name="EffectOfDisplayInFgAndBg.png"/>
+                                <pic:cNvPicPr/>
+                              </pic:nvPicPr>
+                              <pic:blipFill>
+                                <a:blip r:embed="rId18">
+                                  <a:extLst>
+                                    <a:ext uri="{28A0092B-C50C-407E-A947-70E740481C1C}">
+                                      <a14:useLocalDpi xmlns:a14="http://schemas.microsoft.com/office/drawing/2010/main" val="0"/>
+                                    </a:ext>
+                                  </a:extLst>
+                                </a:blip>
+                                <a:stretch>
+                                  <a:fillRect/>
+                                </a:stretch>
+                              </pic:blipFill>
+                              <pic:spPr>
+                                <a:xfrm>
+                                  <a:off x="0" y="0"/>
+                                  <a:ext cx="3001764" cy="1500882"/>
+                                </a:xfrm>
+                                <a:prstGeom prst="rect">
+                                  <a:avLst/>
+                                </a:prstGeom>
+                              </pic:spPr>
+                            </pic:pic>
+                          </a:graphicData>
+                        </a:graphic>
+                      </wp:inline>
+                    </w:drawing>
+                  </w:r>
+                </w:p>
+                <w:p>
+                  <w:pPr>
+                    <w:pStyle w:val="Caption"/>
+                    <w:numPr>
+                      <w:ilvl w:val="0"/>
+                      <w:numId w:val="0"/>
+                    </w:numPr>
+                    <w:jc w:val="left"/>
+                  </w:pPr>
+                  <w:bookmarkStart w:id="4" w:name="_Ref354244786"/>
+                  <w:proofErr w:type="gramStart"/>
+                  <w:r>
+                    <w:t xml:space="preserve">Figure </w:t>
+                  </w:r>
+                  <w:r>
+                    <w:fldChar w:fldCharType="begin"/>
+                  </w:r>
+                  <w:r>
+                    <w:instrText xml:space="preserve"> SEQ Figure \* ARABIC </w:instrText>
+                  </w:r>
+                  <w:r>
+                    <w:fldChar w:fldCharType="separate"/>
+                  </w:r>
+                  <w:r>
+                    <w:rPr>
+                      <w:noProof/>
+                    </w:rPr>
+                    <w:t>3</w:t>
+                  </w:r>
+                  <w:r>
+                    <w:fldChar w:fldCharType="end"/>
+                  </w:r>
+                  <w:bookmarkEnd w:id="4"/>
+                  <w:r>
+                    <w:t>.</w:t>
+                  </w:r>
+                  <w:proofErr w:type="gramEnd"/>
+                  <w:r>
+                    <w:t xml:space="preserve"> Left: The digital color #FF0000 and as displayed by different optical see-through displays. Right: The </w:t>
+                  </w:r>
+                  <w:proofErr w:type="spellStart"/>
+                  <w:r>
+                    <w:t>folieage</w:t>
+                  </w:r>
+                  <w:proofErr w:type="spellEnd"/>
+                  <w:r>
+                    <w:t xml:space="preserve"> color, and as it is seen through different optical see-through displays.</w:t>
+                  </w:r>
+                </w:p>
+              </w:txbxContent>
+            </v:textbox>
+            <w10:wrap type="square" anchorx="margin" anchory="margin"/>
+          </v:shape>
+        </w:pict>
+      </w:r>
+      <w:r>
         <w:t>To explore the nature of these functions we use three different optical see-through displays</w:t>
       </w:r>
       <w:r>
@@ -2292,13 +2470,7 @@
         <w:t xml:space="preserve">a standard LCD display </w:t>
       </w:r>
       <w:r>
-        <w:t>for background colors, and a colorimeter for color measurements</w:t>
-      </w:r>
-      <w:r>
-        <w:t xml:space="preserve"> (see section 4 for a detailed description of our experimental test-bed)</w:t>
-      </w:r>
-      <w:r>
-        <w:t xml:space="preserve">. </w:t>
+        <w:t xml:space="preserve">for background colors, and a colorimeter for color measurements (see section 4 for a detailed description of our experimental test-bed). </w:t>
       </w:r>
       <w:r>
         <w:t>To examine the colors in the background</w:t>
@@ -2368,7 +2540,25 @@
         <w:t xml:space="preserve"> (CIE) </w:t>
       </w:r>
       <w:r>
-        <w:t xml:space="preserve">color model. We measured colors in the CIE 1931 XYZ color space as </w:t>
+        <w:t xml:space="preserve">color model. We </w:t>
+      </w:r>
+      <w:r>
+        <w:t xml:space="preserve">use the CIE 1931 XYZ color space for color measurement and addition required by equation 2.  However the XYZ color space resembles the working of the human visual system </w:t>
+      </w:r>
+      <w:r>
+        <w:t>which is more sensitive to colors in the blue or green hours. Therefore, w</w:t>
+      </w:r>
+      <w:r>
+        <w:t>e used the CIE 1976 Lab color space, a perceptually uniform color space, to calculate the perceptu</w:t>
+      </w:r>
+      <w:r>
+        <w:t xml:space="preserve">al difference between colors; e.g. the distance between a color and its shift when blended, or the distance between a blend </w:t>
+      </w:r>
+      <w:r>
+        <w:t>prediction and</w:t>
+      </w:r>
+      <w:r>
+        <w:t xml:space="preserve"> the measured blend.</w:t>
       </w:r>
     </w:p>
     <w:p>
@@ -2376,21 +2566,12 @@
         <w:pStyle w:val="Heading1"/>
       </w:pPr>
       <w:r>
+        <w:lastRenderedPageBreak/>
         <w:t>Related Work</w:t>
       </w:r>
       <w:r>
         <w:t xml:space="preserve"> [1 Column]</w:t>
       </w:r>
-    </w:p>
-    <w:p>
-      <w:pPr>
-        <w:pStyle w:val="Heading2"/>
-      </w:pPr>
-      <w:proofErr w:type="gramStart"/>
-      <w:r>
-        <w:t>Field-studies of augmented reality.</w:t>
-      </w:r>
-      <w:proofErr w:type="gramEnd"/>
     </w:p>
     <w:p>
       <w:pPr>
@@ -2398,7 +2579,582 @@
         <w:ind w:firstLine="0"/>
       </w:pPr>
       <w:r>
-        <w:t xml:space="preserve">Relocation of content, </w:t>
+        <w:t xml:space="preserve">Researchers have long discussed color blending </w:t>
+      </w:r>
+      <w:r>
+        <w:t xml:space="preserve">as a significant </w:t>
+      </w:r>
+      <w:proofErr w:type="gramStart"/>
+      <w:r>
+        <w:t>perceptual</w:t>
+      </w:r>
+      <w:proofErr w:type="gramEnd"/>
+      <w:r>
+        <w:t xml:space="preserve"> challenge</w:t>
+      </w:r>
+      <w:r>
+        <w:t xml:space="preserve"> for the field of AR </w:t>
+      </w:r>
+      <w:r>
+        <w:fldChar w:fldCharType="begin"/>
+      </w:r>
+      <w:r>
+        <w:instrText xml:space="preserve"> REF _Ref354232292 \r \h </w:instrText>
+      </w:r>
+      <w:r>
+        <w:fldChar w:fldCharType="separate"/>
+      </w:r>
+      <w:r>
+        <w:t>[11]</w:t>
+      </w:r>
+      <w:r>
+        <w:fldChar w:fldCharType="end"/>
+      </w:r>
+      <w:r>
+        <w:t xml:space="preserve"> especially in outdoor environments</w:t>
+      </w:r>
+      <w:r>
+        <w:t xml:space="preserve">. Field studies of AR applications </w:t>
+      </w:r>
+      <w:r>
+        <w:t xml:space="preserve">highlight that such inability so see the display clearly </w:t>
+      </w:r>
+      <w:r>
+        <w:t xml:space="preserve">is worse </w:t>
+      </w:r>
+      <w:r>
+        <w:t xml:space="preserve">with bright sunlight </w:t>
+      </w:r>
+      <w:r>
+        <w:t>and</w:t>
+      </w:r>
+      <w:r>
+        <w:t xml:space="preserve"> with the sun lower in the sky </w:t>
+      </w:r>
+      <w:r>
+        <w:fldChar w:fldCharType="begin"/>
+      </w:r>
+      <w:r>
+        <w:instrText xml:space="preserve"> REF _Ref354232024 \r \h </w:instrText>
+      </w:r>
+      <w:r>
+        <w:fldChar w:fldCharType="separate"/>
+      </w:r>
+      <w:r>
+        <w:t>[7]</w:t>
+      </w:r>
+      <w:r>
+        <w:fldChar w:fldCharType="end"/>
+      </w:r>
+      <w:r>
+        <w:t>. In order to improve the display visibility users resort to strategies like looking for a dark spot (dark surface or shadow) or placing a hand in front of the display. Both strategies require users to switch context between their activity and the display and often missing important information.</w:t>
+      </w:r>
+      <w:r>
+        <w:t xml:space="preserve"> Strategies like these inspired researchers to investigate automatic ways to improve display clarity.</w:t>
+      </w:r>
+      <w:r>
+        <w:t xml:space="preserve"> A simple approach is to dynamically increase the intensity of the digital content (mentioned in </w:t>
+      </w:r>
+      <w:r>
+        <w:fldChar w:fldCharType="begin"/>
+      </w:r>
+      <w:r>
+        <w:instrText xml:space="preserve"> REF _Ref354242106 \r \h </w:instrText>
+      </w:r>
+      <w:r>
+        <w:fldChar w:fldCharType="separate"/>
+      </w:r>
+      <w:r>
+        <w:t>[9]</w:t>
+      </w:r>
+      <w:r>
+        <w:fldChar w:fldCharType="end"/>
+      </w:r>
+      <w:r>
+        <w:t>)</w:t>
+      </w:r>
+      <w:proofErr w:type="gramStart"/>
+      <w:r>
+        <w:t>,</w:t>
+      </w:r>
+      <w:proofErr w:type="gramEnd"/>
+      <w:r>
+        <w:t xml:space="preserve"> however such solution is not always efficient</w:t>
+      </w:r>
+      <w:r>
+        <w:t xml:space="preserve"> </w:t>
+      </w:r>
+      <w:r>
+        <w:fldChar w:fldCharType="begin"/>
+      </w:r>
+      <w:r>
+        <w:instrText xml:space="preserve"> REF _Ref354232024 \r \h </w:instrText>
+      </w:r>
+      <w:r>
+        <w:fldChar w:fldCharType="separate"/>
+      </w:r>
+      <w:r>
+        <w:t>[7]</w:t>
+      </w:r>
+      <w:r>
+        <w:fldChar w:fldCharType="end"/>
+      </w:r>
+      <w:r>
+        <w:t>.</w:t>
+      </w:r>
+      <w:r>
+        <w:t xml:space="preserve"> For example, </w:t>
+      </w:r>
+      <w:proofErr w:type="spellStart"/>
+      <w:r>
+        <w:t>Leykin</w:t>
+      </w:r>
+      <w:proofErr w:type="spellEnd"/>
+      <w:r>
+        <w:t xml:space="preserve"> and </w:t>
+      </w:r>
+      <w:proofErr w:type="spellStart"/>
+      <w:r>
+        <w:t>Tuceryan</w:t>
+      </w:r>
+      <w:proofErr w:type="spellEnd"/>
+      <w:r>
+        <w:t xml:space="preserve"> capture the field of view of the user and classify this image into zones where digital text would be readable or unreadable </w:t>
+      </w:r>
+      <w:r>
+        <w:fldChar w:fldCharType="begin"/>
+      </w:r>
+      <w:r>
+        <w:instrText xml:space="preserve"> REF _Ref354238752 \r \h </w:instrText>
+      </w:r>
+      <w:r>
+        <w:fldChar w:fldCharType="separate"/>
+      </w:r>
+      <w:r>
+        <w:t>[12]</w:t>
+      </w:r>
+      <w:r>
+        <w:fldChar w:fldCharType="end"/>
+      </w:r>
+      <w:r>
+        <w:t xml:space="preserve">. In a similar fashion, </w:t>
+      </w:r>
+      <w:r>
+        <w:t>Tanaka et al</w:t>
+      </w:r>
+      <w:r>
+        <w:t xml:space="preserve">. developed a </w:t>
+      </w:r>
+      <w:r>
+        <w:t xml:space="preserve">layout system that </w:t>
+      </w:r>
+      <w:r>
+        <w:t>re</w:t>
+      </w:r>
+      <w:r>
+        <w:t xml:space="preserve">locates digital content </w:t>
+      </w:r>
+      <w:r>
+        <w:t xml:space="preserve">to </w:t>
+      </w:r>
+      <w:r>
+        <w:t>the darker areas of the display</w:t>
+      </w:r>
+      <w:r>
+        <w:t xml:space="preserve"> </w:t>
+      </w:r>
+      <w:r>
+        <w:fldChar w:fldCharType="begin"/>
+      </w:r>
+      <w:r>
+        <w:instrText xml:space="preserve"> REF _Ref354232048 \r \h </w:instrText>
+      </w:r>
+      <w:r>
+        <w:fldChar w:fldCharType="separate"/>
+      </w:r>
+      <w:r>
+        <w:t>[14]</w:t>
+      </w:r>
+      <w:r>
+        <w:fldChar w:fldCharType="end"/>
+      </w:r>
+      <w:r>
+        <w:t xml:space="preserve"> </w:t>
+      </w:r>
+      <w:r>
+        <w:t xml:space="preserve">taking into account restrictions like ordering of the components. </w:t>
+      </w:r>
+    </w:p>
+    <w:p>
+      <w:pPr>
+        <w:pStyle w:val="Text"/>
+      </w:pPr>
+      <w:r>
+        <w:rPr>
+          <w:noProof/>
+        </w:rPr>
+        <w:pict>
+          <v:shape id="_x0000_s1043" type="#_x0000_t202" style="position:absolute;left:0;text-align:left;margin-left:190.2pt;margin-top:0;width:241.1pt;height:77.1pt;z-index:251676672;visibility:visible;mso-wrap-distance-left:9pt;mso-wrap-distance-top:0;mso-wrap-distance-right:9pt;mso-wrap-distance-bottom:0;mso-position-horizontal:right;mso-position-horizontal-relative:margin;mso-position-vertical:bottom;mso-position-vertical-relative:margin;mso-width-relative:margin;mso-height-relative:margin;v-text-anchor:top" o:gfxdata="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" stroked="f">
+            <v:textbox>
+              <w:txbxContent>
+                <w:p>
+                  <w:pPr>
+                    <w:keepNext/>
+                  </w:pPr>
+                  <w:r>
+                    <w:rPr>
+                      <w:noProof/>
+                      <w:lang w:eastAsia="en-CA"/>
+                    </w:rPr>
+                    <w:drawing>
+                      <wp:inline distT="0" distB="0" distL="0" distR="0" wp14:anchorId="431B94F6" wp14:editId="142E7EA8">
+                        <wp:extent cx="2888535" cy="474211"/>
+                        <wp:effectExtent l="0" t="0" r="0" b="0"/>
+                        <wp:docPr id="5" name="Picture 5"/>
+                        <wp:cNvGraphicFramePr>
+                          <a:graphicFrameLocks xmlns:a="http://schemas.openxmlformats.org/drawingml/2006/main" noChangeAspect="1"/>
+                        </wp:cNvGraphicFramePr>
+                        <a:graphic xmlns:a="http://schemas.openxmlformats.org/drawingml/2006/main">
+                          <a:graphicData uri="http://schemas.openxmlformats.org/drawingml/2006/picture">
+                            <pic:pic xmlns:pic="http://schemas.openxmlformats.org/drawingml/2006/picture">
+                              <pic:nvPicPr>
+                                <pic:cNvPr id="0" name="EuclidianAndJND.png"/>
+                                <pic:cNvPicPr/>
+                              </pic:nvPicPr>
+                              <pic:blipFill>
+                                <a:blip r:embed="rId19">
+                                  <a:extLst>
+                                    <a:ext uri="{28A0092B-C50C-407E-A947-70E740481C1C}">
+                                      <a14:useLocalDpi xmlns:a14="http://schemas.microsoft.com/office/drawing/2010/main" val="0"/>
+                                    </a:ext>
+                                  </a:extLst>
+                                </a:blip>
+                                <a:stretch>
+                                  <a:fillRect/>
+                                </a:stretch>
+                              </pic:blipFill>
+                              <pic:spPr>
+                                <a:xfrm>
+                                  <a:off x="0" y="0"/>
+                                  <a:ext cx="2888468" cy="474200"/>
+                                </a:xfrm>
+                                <a:prstGeom prst="rect">
+                                  <a:avLst/>
+                                </a:prstGeom>
+                              </pic:spPr>
+                            </pic:pic>
+                          </a:graphicData>
+                        </a:graphic>
+                      </wp:inline>
+                    </w:drawing>
+                  </w:r>
+                </w:p>
+                <w:p>
+                  <w:pPr>
+                    <w:pStyle w:val="Caption"/>
+                    <w:numPr>
+                      <w:ilvl w:val="0"/>
+                      <w:numId w:val="0"/>
+                    </w:numPr>
+                    <w:jc w:val="left"/>
+                  </w:pPr>
+                  <w:proofErr w:type="gramStart"/>
+                  <w:r>
+                    <w:t xml:space="preserve">Figure </w:t>
+                  </w:r>
+                  <w:proofErr w:type="gramEnd"/>
+                  <w:r>
+                    <w:fldChar w:fldCharType="begin"/>
+                  </w:r>
+                  <w:r>
+                    <w:instrText xml:space="preserve"> SEQ Figure \* ARABIC </w:instrText>
+                  </w:r>
+                  <w:r>
+                    <w:fldChar w:fldCharType="separate"/>
+                  </w:r>
+                  <w:r>
+                    <w:rPr>
+                      <w:noProof/>
+                    </w:rPr>
+                    <w:t>5</w:t>
+                  </w:r>
+                  <w:r>
+                    <w:fldChar w:fldCharType="end"/>
+                  </w:r>
+                  <w:proofErr w:type="gramStart"/>
+                  <w:r>
+                    <w:t>.</w:t>
+                  </w:r>
+                  <w:proofErr w:type="gramEnd"/>
+                  <w:r>
+                    <w:t xml:space="preserve"> </w:t>
+                  </w:r>
+                  <w:proofErr w:type="gramStart"/>
+                  <w:r>
+                    <w:t>Examples of Euclidian distances and their corresponding just-noticeable difference.</w:t>
+                  </w:r>
+                  <w:proofErr w:type="gramEnd"/>
+                </w:p>
+              </w:txbxContent>
+            </v:textbox>
+            <w10:wrap type="square" anchorx="margin" anchory="margin"/>
+          </v:shape>
+        </w:pict>
+      </w:r>
+      <w:r>
+        <w:t>Color blending is also an important factor affecting the effective occlusion of physical objects by digital content; a feature particularly useful when the real environment is enhanced with 3D virtual objects that are intended to look real, such as in architectonical previewing. Without effective occlusion, the virtual object is perceived as translucent and unreal</w:t>
+      </w:r>
+      <w:r>
+        <w:t xml:space="preserve"> </w:t>
+      </w:r>
+      <w:r>
+        <w:fldChar w:fldCharType="begin"/>
+      </w:r>
+      <w:r>
+        <w:instrText xml:space="preserve"> REF _Ref354240716 \r \h </w:instrText>
+      </w:r>
+      <w:r>
+        <w:fldChar w:fldCharType="separate"/>
+      </w:r>
+      <w:r>
+        <w:t>[3]</w:t>
+      </w:r>
+      <w:r>
+        <w:fldChar w:fldCharType="end"/>
+      </w:r>
+      <w:r>
+        <w:t xml:space="preserve"> </w:t>
+      </w:r>
+      <w:r>
+        <w:t>and can confuse users</w:t>
+      </w:r>
+      <w:r>
+        <w:t xml:space="preserve"> </w:t>
+      </w:r>
+      <w:r>
+        <w:fldChar w:fldCharType="begin"/>
+      </w:r>
+      <w:r>
+        <w:instrText xml:space="preserve"> REF _Ref354240622 \r \h </w:instrText>
+      </w:r>
+      <w:r>
+        <w:fldChar w:fldCharType="separate"/>
+      </w:r>
+      <w:r>
+        <w:t>[13]</w:t>
+      </w:r>
+      <w:r>
+        <w:fldChar w:fldCharType="end"/>
+      </w:r>
+      <w:r>
+        <w:t>.</w:t>
+      </w:r>
+      <w:r>
+        <w:t xml:space="preserve"> Solving the occlusion problem </w:t>
+      </w:r>
+      <w:r>
+        <w:t>keeps digital content from being a</w:t>
+      </w:r>
+      <w:r>
+        <w:t>ffected by th</w:t>
+      </w:r>
+      <w:r>
+        <w:t xml:space="preserve">e physical objects in the background, thus solving the color blending problem. The main approach to solving occlusion has been </w:t>
+      </w:r>
+      <w:r>
+        <w:t xml:space="preserve">to stop the light </w:t>
+      </w:r>
+      <w:r>
+        <w:t xml:space="preserve">coming from the background </w:t>
+      </w:r>
+      <w:r>
+        <w:t xml:space="preserve">by </w:t>
+      </w:r>
+      <w:r>
+        <w:t xml:space="preserve">enhancing head-mounted displays with light blocking devices </w:t>
+      </w:r>
+      <w:r>
+        <w:t xml:space="preserve">such as a transparent LCD </w:t>
+      </w:r>
+      <w:r>
+        <w:fldChar w:fldCharType="begin"/>
+      </w:r>
+      <w:r>
+        <w:instrText xml:space="preserve"> REF _Ref354241508 \r \h </w:instrText>
+      </w:r>
+      <w:r>
+        <w:fldChar w:fldCharType="separate"/>
+      </w:r>
+      <w:r>
+        <w:t>[8]</w:t>
+      </w:r>
+      <w:r>
+        <w:fldChar w:fldCharType="end"/>
+      </w:r>
+      <w:r>
+        <w:fldChar w:fldCharType="begin"/>
+      </w:r>
+      <w:r>
+        <w:instrText xml:space="preserve"> REF _Ref354241509 \r \h </w:instrText>
+      </w:r>
+      <w:r>
+        <w:fldChar w:fldCharType="separate"/>
+      </w:r>
+      <w:r>
+        <w:t>[10]</w:t>
+      </w:r>
+      <w:r>
+        <w:fldChar w:fldCharType="end"/>
+      </w:r>
+      <w:r>
+        <w:fldChar w:fldCharType="begin"/>
+      </w:r>
+      <w:r>
+        <w:instrText xml:space="preserve"> REF _Ref354241514 \r \h </w:instrText>
+      </w:r>
+      <w:r>
+        <w:fldChar w:fldCharType="separate"/>
+      </w:r>
+      <w:r>
+        <w:t>[15]</w:t>
+      </w:r>
+      <w:r>
+        <w:fldChar w:fldCharType="end"/>
+      </w:r>
+      <w:r>
+        <w:t xml:space="preserve"> </w:t>
+      </w:r>
+      <w:r>
+        <w:t xml:space="preserve">or </w:t>
+      </w:r>
+      <w:r>
+        <w:t xml:space="preserve"> spatial light modulators (SLM) </w:t>
+      </w:r>
+      <w:r>
+        <w:fldChar w:fldCharType="begin"/>
+      </w:r>
+      <w:r>
+        <w:instrText xml:space="preserve"> REF _Ref354240716 \r \h </w:instrText>
+      </w:r>
+      <w:r>
+        <w:fldChar w:fldCharType="separate"/>
+      </w:r>
+      <w:r>
+        <w:t>[3]</w:t>
+      </w:r>
+      <w:r>
+        <w:fldChar w:fldCharType="end"/>
+      </w:r>
+      <w:r>
+        <w:t>.</w:t>
+      </w:r>
+      <w:r>
+        <w:t xml:space="preserve"> In this approach a black/white depth mask of the scene is generated with the black pixels covering the area where digital content is not to mix with the background light. Therefore, digital colors projected on the black areas as seen in their original hue and lightness. Another solution</w:t>
+      </w:r>
+      <w:r>
+        <w:t xml:space="preserve"> is to control the illumination of the physical objects in a way that areas behind digital content remain in the dark. </w:t>
+      </w:r>
+      <w:r>
+        <w:t>Nod</w:t>
+      </w:r>
+      <w:r>
+        <w:t xml:space="preserve">a et al. explored this approach by constraining digital objects into a </w:t>
+      </w:r>
+      <w:r>
+        <w:t xml:space="preserve">dark room </w:t>
+      </w:r>
+      <w:r>
+        <w:fldChar w:fldCharType="begin"/>
+      </w:r>
+      <w:r>
+        <w:instrText xml:space="preserve"> REF _Ref354247285 \r \h </w:instrText>
+      </w:r>
+      <w:r>
+        <w:fldChar w:fldCharType="separate"/>
+      </w:r>
+      <w:r>
+        <w:t>[14]</w:t>
+      </w:r>
+      <w:r>
+        <w:fldChar w:fldCharType="end"/>
+      </w:r>
+      <w:r>
+        <w:t xml:space="preserve">, while </w:t>
+      </w:r>
+      <w:proofErr w:type="spellStart"/>
+      <w:r>
+        <w:t>Bimber</w:t>
+      </w:r>
+      <w:proofErr w:type="spellEnd"/>
+      <w:r>
+        <w:t xml:space="preserve"> and </w:t>
+      </w:r>
+      <w:proofErr w:type="spellStart"/>
+      <w:r>
+        <w:t>Frölich</w:t>
+      </w:r>
+      <w:proofErr w:type="spellEnd"/>
+      <w:r>
+        <w:t xml:space="preserve"> implement it via occlusion </w:t>
+      </w:r>
+      <w:r>
+        <w:t xml:space="preserve">shadows in a virtual showcase </w:t>
+      </w:r>
+      <w:r>
+        <w:fldChar w:fldCharType="begin"/>
+      </w:r>
+      <w:r>
+        <w:instrText xml:space="preserve"> REF _Ref354247056 \r \h </w:instrText>
+      </w:r>
+      <w:r>
+        <w:fldChar w:fldCharType="separate"/>
+      </w:r>
+      <w:r>
+        <w:t>[2]</w:t>
+      </w:r>
+      <w:r>
+        <w:fldChar w:fldCharType="end"/>
+      </w:r>
+      <w:r>
+        <w:t>.</w:t>
+      </w:r>
+      <w:r>
+        <w:t xml:space="preserve"> Finally, occlusion support has also been achieved by placing in spatial AR by placing the </w:t>
+      </w:r>
+      <w:r>
+        <w:t xml:space="preserve">parts of the optical system </w:t>
+      </w:r>
+      <w:r>
+        <w:t>behind the augmented object</w:t>
+      </w:r>
+      <w:r>
+        <w:t xml:space="preserve">, such as </w:t>
+      </w:r>
+      <w:proofErr w:type="spellStart"/>
+      <w:r>
+        <w:t>Inami</w:t>
+      </w:r>
+      <w:proofErr w:type="spellEnd"/>
+      <w:r>
+        <w:t xml:space="preserve"> et al.’s usage of retro-reflective material as optical camouflage </w:t>
+      </w:r>
+      <w:r>
+        <w:fldChar w:fldCharType="begin"/>
+      </w:r>
+      <w:r>
+        <w:instrText xml:space="preserve"> REF _Ref354248406 \r \h </w:instrText>
+      </w:r>
+      <w:r>
+        <w:fldChar w:fldCharType="separate"/>
+      </w:r>
+      <w:r>
+        <w:t>[8]</w:t>
+      </w:r>
+      <w:r>
+        <w:fldChar w:fldCharType="end"/>
+      </w:r>
+      <w:r>
+        <w:t>.</w:t>
       </w:r>
     </w:p>
     <w:p>
@@ -2406,197 +3162,39 @@
         <w:pStyle w:val="Text"/>
         <w:ind w:firstLine="0"/>
       </w:pPr>
-      <w:r>
-        <w:t>Using the hand to create contrast</w:t>
-      </w:r>
     </w:p>
     <w:p>
       <w:pPr>
         <w:pStyle w:val="Text"/>
         <w:ind w:firstLine="0"/>
       </w:pPr>
-    </w:p>
-    <w:p>
-      <w:pPr>
-        <w:pStyle w:val="Heading2"/>
-      </w:pPr>
-      <w:r>
-        <w:t xml:space="preserve">Color </w:t>
-      </w:r>
-      <w:r>
-        <w:t>Compensation</w:t>
-      </w:r>
+      <w:proofErr w:type="gramStart"/>
+      <w:r>
+        <w:t>Colorimetric compensation in projector-based see-through displays.</w:t>
+      </w:r>
+      <w:proofErr w:type="gramEnd"/>
     </w:p>
     <w:p>
       <w:pPr>
         <w:pStyle w:val="Text"/>
         <w:ind w:firstLine="0"/>
       </w:pPr>
-      <w:proofErr w:type="gramStart"/>
-      <w:r>
-        <w:t>Colorimetric compensation in projector-based see-through displays.</w:t>
-      </w:r>
-      <w:proofErr w:type="gramEnd"/>
+      <w:r>
+        <w:lastRenderedPageBreak/>
+        <w:t>Color correction in projector-based spatial augmented reality</w:t>
+      </w:r>
     </w:p>
     <w:p>
       <w:pPr>
         <w:pStyle w:val="Text"/>
         <w:ind w:firstLine="0"/>
       </w:pPr>
-      <w:r>
-        <w:t>Color correction in projector-based spatial augmented reality</w:t>
-      </w:r>
-    </w:p>
-    <w:p>
-      <w:pPr>
-        <w:pStyle w:val="Text"/>
-        <w:ind w:firstLine="0"/>
-      </w:pPr>
-    </w:p>
-    <w:p>
-      <w:pPr>
-        <w:pStyle w:val="Heading2"/>
-      </w:pPr>
-      <w:r>
-        <w:t>Occlusion</w:t>
-      </w:r>
-    </w:p>
-    <w:p>
-      <w:pPr>
-        <w:pStyle w:val="Text"/>
-        <w:ind w:firstLine="0"/>
-      </w:pPr>
-    </w:p>
-    <w:p>
-      <w:pPr>
-        <w:pStyle w:val="Text"/>
-        <w:numPr>
-          <w:ilvl w:val="0"/>
-          <w:numId w:val="18"/>
-        </w:numPr>
-      </w:pPr>
-      <w:r>
-        <w:t xml:space="preserve">Increase the intensity of the digital content (mentioned by </w:t>
-      </w:r>
-      <w:proofErr w:type="spellStart"/>
-      <w:r>
-        <w:t>Koyikawa</w:t>
-      </w:r>
-      <w:proofErr w:type="spellEnd"/>
-      <w:r>
-        <w:t>)</w:t>
-      </w:r>
-    </w:p>
-    <w:p>
-      <w:pPr>
-        <w:pStyle w:val="Text"/>
-        <w:numPr>
-          <w:ilvl w:val="0"/>
-          <w:numId w:val="18"/>
-        </w:numPr>
-      </w:pPr>
-      <w:r>
-        <w:t>Use LCD to block background light</w:t>
-      </w:r>
-      <w:r>
-        <w:t>: B/W LCD</w:t>
-      </w:r>
-      <w:r>
-        <w:t xml:space="preserve"> (</w:t>
-      </w:r>
-      <w:proofErr w:type="spellStart"/>
-      <w:r>
-        <w:t>Koyikawa</w:t>
-      </w:r>
-      <w:proofErr w:type="spellEnd"/>
-      <w:r>
-        <w:t xml:space="preserve"> – optical s-t display for mutual occlusion)</w:t>
-      </w:r>
-      <w:r>
-        <w:t>, Grayscale LCD (Zhou et al. Novel Optical S-T HMD)</w:t>
-      </w:r>
-      <w:r>
-        <w:t>, spatial light modulator - SML (</w:t>
-      </w:r>
-      <w:proofErr w:type="spellStart"/>
-      <w:r>
-        <w:t>Cakmakci</w:t>
-      </w:r>
-      <w:proofErr w:type="spellEnd"/>
-      <w:r>
-        <w:t xml:space="preserve"> et al. a compact OST HMD)</w:t>
-      </w:r>
-    </w:p>
-    <w:p>
-      <w:pPr>
-        <w:pStyle w:val="Text"/>
-        <w:numPr>
-          <w:ilvl w:val="0"/>
-          <w:numId w:val="18"/>
-        </w:numPr>
-      </w:pPr>
-      <w:r>
-        <w:t>Illuminating only the parts of the real objects that will not mix with the digital content (requires dark room) [Noda el at – rangefinder</w:t>
-      </w:r>
-      <w:r>
-        <w:t xml:space="preserve">, </w:t>
-      </w:r>
-      <w:proofErr w:type="spellStart"/>
-      <w:r>
-        <w:t>Bimber</w:t>
-      </w:r>
-      <w:proofErr w:type="spellEnd"/>
-      <w:r>
-        <w:t xml:space="preserve"> et al.’s occlusion shadows</w:t>
-      </w:r>
-      <w:r>
-        <w:t>]</w:t>
-      </w:r>
-    </w:p>
-    <w:p>
-      <w:pPr>
-        <w:pStyle w:val="Text"/>
-        <w:numPr>
-          <w:ilvl w:val="0"/>
-          <w:numId w:val="18"/>
-        </w:numPr>
-      </w:pPr>
-      <w:r>
-        <w:lastRenderedPageBreak/>
-        <w:t>Screens behind the real objects [</w:t>
-      </w:r>
-      <w:proofErr w:type="spellStart"/>
-      <w:r>
-        <w:t>Inami</w:t>
-      </w:r>
-      <w:proofErr w:type="spellEnd"/>
-      <w:r>
-        <w:t xml:space="preserve"> – </w:t>
-      </w:r>
-      <w:proofErr w:type="spellStart"/>
-      <w:r>
-        <w:t>visio</w:t>
-      </w:r>
-      <w:proofErr w:type="spellEnd"/>
-      <w:r>
-        <w:t>-haptic display]</w:t>
-      </w:r>
-    </w:p>
-    <w:p>
-      <w:pPr>
-        <w:pStyle w:val="Text"/>
-        <w:ind w:firstLine="0"/>
-      </w:pPr>
-      <w:r>
-        <w:br w:type="page"/>
-      </w:r>
     </w:p>
     <w:p>
       <w:pPr>
         <w:pStyle w:val="Heading1"/>
       </w:pPr>
       <w:r>
-        <w:lastRenderedPageBreak/>
         <w:t>Experimental Test-Bed</w:t>
       </w:r>
     </w:p>
@@ -2650,7 +3248,7 @@
                       <w:lang w:eastAsia="en-CA"/>
                     </w:rPr>
                     <w:drawing>
-                      <wp:inline distT="0" distB="0" distL="0" distR="0" wp14:anchorId="5E82D84F" wp14:editId="5CB12AA3">
+                      <wp:inline distT="0" distB="0" distL="0" distR="0" wp14:anchorId="3215D2DA" wp14:editId="0A46C4C6">
                         <wp:extent cx="2958465" cy="2089785"/>
                         <wp:effectExtent l="0" t="0" r="0" b="0"/>
                         <wp:docPr id="4" name="Picture 4"/>
@@ -2665,7 +3263,7 @@
                                 <pic:cNvPicPr/>
                               </pic:nvPicPr>
                               <pic:blipFill>
-                                <a:blip r:embed="rId17">
+                                <a:blip r:embed="rId20">
                                   <a:extLst>
                                     <a:ext uri="{28A0092B-C50C-407E-A947-70E740481C1C}">
                                       <a14:useLocalDpi xmlns:a14="http://schemas.microsoft.com/office/drawing/2010/main" val="0"/>
@@ -2705,172 +3303,7 @@
                   <w:r>
                     <w:t xml:space="preserve">Figure </w:t>
                   </w:r>
-                  <w:r>
-                    <w:fldChar w:fldCharType="begin"/>
-                  </w:r>
-                  <w:r>
-                    <w:instrText xml:space="preserve"> SEQ Figure \* ARABIC </w:instrText>
-                  </w:r>
-                  <w:r>
-                    <w:fldChar w:fldCharType="separate"/>
-                  </w:r>
-                  <w:r>
-                    <w:rPr>
-                      <w:noProof/>
-                    </w:rPr>
-                    <w:t>3</w:t>
-                  </w:r>
-                  <w:r>
-                    <w:fldChar w:fldCharType="end"/>
-                  </w:r>
-                  <w:r>
-                    <w:t>.</w:t>
-                  </w:r>
                   <w:proofErr w:type="gramEnd"/>
-                  <w:r>
-                    <w:t xml:space="preserve"> B</w:t>
-                  </w:r>
-                  <w:r>
-                    <w:t>ackground color set in the experimental set-up.</w:t>
-                  </w:r>
-                </w:p>
-              </w:txbxContent>
-            </v:textbox>
-            <w10:wrap type="square" anchorx="margin" anchory="margin"/>
-          </v:shape>
-        </w:pict>
-      </w:r>
-    </w:p>
-    <w:p>
-      <w:pPr>
-        <w:pStyle w:val="Text"/>
-      </w:pPr>
-      <w:r>
-        <w:t>Projector display 1</w:t>
-      </w:r>
-    </w:p>
-    <w:p>
-      <w:pPr>
-        <w:pStyle w:val="Text"/>
-      </w:pPr>
-      <w:r>
-        <w:t>Projector display 2</w:t>
-      </w:r>
-    </w:p>
-    <w:p>
-      <w:pPr>
-        <w:pStyle w:val="Text"/>
-      </w:pPr>
-      <w:r>
-        <w:t>OLED display</w:t>
-      </w:r>
-    </w:p>
-    <w:p>
-      <w:pPr>
-        <w:pStyle w:val="Text"/>
-      </w:pPr>
-      <w:r>
-        <w:t>Software</w:t>
-      </w:r>
-    </w:p>
-    <w:p>
-      <w:pPr>
-        <w:pStyle w:val="Heading1"/>
-      </w:pPr>
-      <w:r>
-        <w:t>Color Prediction</w:t>
-      </w:r>
-    </w:p>
-    <w:p>
-      <w:pPr>
-        <w:pStyle w:val="Text"/>
-        <w:ind w:firstLine="0"/>
-      </w:pPr>
-      <w:r>
-        <w:t>Direct Model</w:t>
-      </w:r>
-      <w:r>
-        <w:t xml:space="preserve"> (show the binned-color space)</w:t>
-      </w:r>
-    </w:p>
-    <w:p>
-      <w:pPr>
-        <w:pStyle w:val="Text"/>
-        <w:ind w:firstLine="0"/>
-      </w:pPr>
-      <w:r>
-        <w:rPr>
-          <w:noProof/>
-        </w:rPr>
-        <w:pict>
-          <v:shape id="_x0000_s1032" type="#_x0000_t202" style="position:absolute;left:0;text-align:left;margin-left:0;margin-top:0;width:265.05pt;height:174.1pt;z-index:251664384;visibility:visible;mso-wrap-distance-left:9pt;mso-wrap-distance-top:0;mso-wrap-distance-right:9pt;mso-wrap-distance-bottom:0;mso-position-horizontal:left;mso-position-horizontal-relative:margin;mso-position-vertical:bottom;mso-position-vertical-relative:margin;mso-width-relative:margin;mso-height-relative:margin;v-text-anchor:top" o:gfxdata="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" stroked="f">
-            <v:textbox style="mso-next-textbox:#_x0000_s1032">
-              <w:txbxContent>
-                <w:p>
-                  <w:pPr>
-                    <w:keepNext/>
-                  </w:pPr>
-                  <w:r>
-                    <w:rPr>
-                      <w:noProof/>
-                      <w:lang w:eastAsia="en-CA"/>
-                    </w:rPr>
-                    <w:drawing>
-                      <wp:inline distT="0" distB="0" distL="0" distR="0" wp14:anchorId="141D7BB2" wp14:editId="4A1F2624">
-                        <wp:extent cx="3138792" cy="1569396"/>
-                        <wp:effectExtent l="0" t="0" r="0" b="0"/>
-                        <wp:docPr id="7" name="Picture 7"/>
-                        <wp:cNvGraphicFramePr>
-                          <a:graphicFrameLocks xmlns:a="http://schemas.openxmlformats.org/drawingml/2006/main" noChangeAspect="1"/>
-                        </wp:cNvGraphicFramePr>
-                        <a:graphic xmlns:a="http://schemas.openxmlformats.org/drawingml/2006/main">
-                          <a:graphicData uri="http://schemas.openxmlformats.org/drawingml/2006/picture">
-                            <pic:pic xmlns:pic="http://schemas.openxmlformats.org/drawingml/2006/picture">
-                              <pic:nvPicPr>
-                                <pic:cNvPr id="0" name="EffectOfDisplayInFgAndBg.png"/>
-                                <pic:cNvPicPr/>
-                              </pic:nvPicPr>
-                              <pic:blipFill>
-                                <a:blip r:embed="rId18">
-                                  <a:extLst>
-                                    <a:ext uri="{28A0092B-C50C-407E-A947-70E740481C1C}">
-                                      <a14:useLocalDpi xmlns:a14="http://schemas.microsoft.com/office/drawing/2010/main" val="0"/>
-                                    </a:ext>
-                                  </a:extLst>
-                                </a:blip>
-                                <a:stretch>
-                                  <a:fillRect/>
-                                </a:stretch>
-                              </pic:blipFill>
-                              <pic:spPr>
-                                <a:xfrm>
-                                  <a:off x="0" y="0"/>
-                                  <a:ext cx="3179783" cy="1589892"/>
-                                </a:xfrm>
-                                <a:prstGeom prst="rect">
-                                  <a:avLst/>
-                                </a:prstGeom>
-                              </pic:spPr>
-                            </pic:pic>
-                          </a:graphicData>
-                        </a:graphic>
-                      </wp:inline>
-                    </w:drawing>
-                  </w:r>
-                </w:p>
-                <w:p>
-                  <w:pPr>
-                    <w:pStyle w:val="Caption"/>
-                    <w:numPr>
-                      <w:ilvl w:val="0"/>
-                      <w:numId w:val="0"/>
-                    </w:numPr>
-                    <w:jc w:val="left"/>
-                  </w:pPr>
-                  <w:proofErr w:type="gramStart"/>
-                  <w:r>
-                    <w:t xml:space="preserve">Figure </w:t>
-                  </w:r>
                   <w:r>
                     <w:fldChar w:fldCharType="begin"/>
                   </w:r>
@@ -2889,12 +3322,13 @@
                   <w:r>
                     <w:fldChar w:fldCharType="end"/>
                   </w:r>
+                  <w:proofErr w:type="gramStart"/>
                   <w:r>
                     <w:t>.</w:t>
                   </w:r>
                   <w:proofErr w:type="gramEnd"/>
                   <w:r>
-                    <w:t xml:space="preserve"> Left: The digital color #FF0000 and as displayed by different optical see-through displays. Right: The background color, and as it is seen through different optical see-through displays.</w:t>
+                    <w:t xml:space="preserve"> Background color set in the experimental set-up.</w:t>
                   </w:r>
                 </w:p>
               </w:txbxContent>
@@ -2909,6 +3343,64 @@
         <w:pStyle w:val="Text"/>
       </w:pPr>
       <w:r>
+        <w:t>Projector display 1</w:t>
+      </w:r>
+    </w:p>
+    <w:p>
+      <w:pPr>
+        <w:pStyle w:val="Text"/>
+      </w:pPr>
+      <w:r>
+        <w:t>Projector display 2</w:t>
+      </w:r>
+    </w:p>
+    <w:p>
+      <w:pPr>
+        <w:pStyle w:val="Text"/>
+      </w:pPr>
+      <w:r>
+        <w:t>OLED display</w:t>
+      </w:r>
+    </w:p>
+    <w:p>
+      <w:pPr>
+        <w:pStyle w:val="Text"/>
+      </w:pPr>
+      <w:r>
+        <w:t>Software</w:t>
+      </w:r>
+    </w:p>
+    <w:p>
+      <w:pPr>
+        <w:pStyle w:val="Heading1"/>
+      </w:pPr>
+      <w:r>
+        <w:t>Color Prediction</w:t>
+      </w:r>
+    </w:p>
+    <w:p>
+      <w:pPr>
+        <w:pStyle w:val="Text"/>
+        <w:ind w:firstLine="0"/>
+      </w:pPr>
+      <w:r>
+        <w:t>Direct Model</w:t>
+      </w:r>
+      <w:r>
+        <w:t xml:space="preserve"> (show the binned-color space)</w:t>
+      </w:r>
+    </w:p>
+    <w:p>
+      <w:pPr>
+        <w:pStyle w:val="Text"/>
+        <w:ind w:firstLine="0"/>
+      </w:pPr>
+    </w:p>
+    <w:p>
+      <w:pPr>
+        <w:pStyle w:val="Text"/>
+      </w:pPr>
+      <w:r>
         <w:t xml:space="preserve">However, the colors involved in the blending differ from the “pure” ones assumed by </w:t>
       </w:r>
       <w:r>
@@ -3030,116 +3522,6 @@
         <w:pStyle w:val="Text"/>
         <w:ind w:firstLine="0"/>
       </w:pPr>
-      <w:r>
-        <w:rPr>
-          <w:noProof/>
-        </w:rPr>
-        <w:pict>
-          <v:shape id="_x0000_s1043" type="#_x0000_t202" style="position:absolute;left:0;text-align:left;margin-left:1216.35pt;margin-top:0;width:258.8pt;height:106.95pt;z-index:251676672;visibility:visible;mso-height-percent:200;mso-wrap-distance-left:9pt;mso-wrap-distance-top:0;mso-wrap-distance-right:9pt;mso-wrap-distance-bottom:0;mso-position-horizontal:right;mso-position-horizontal-relative:margin;mso-position-vertical:top;mso-position-vertical-relative:margin;mso-height-percent:200;mso-width-relative:margin;mso-height-relative:margin;v-text-anchor:top" o:gfxdata="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" stroked="f">
-            <v:textbox style="mso-fit-shape-to-text:t">
-              <w:txbxContent>
-                <w:p>
-                  <w:pPr>
-                    <w:keepNext/>
-                  </w:pPr>
-                  <w:r>
-                    <w:rPr>
-                      <w:noProof/>
-                      <w:lang w:eastAsia="en-CA"/>
-                    </w:rPr>
-                    <w:drawing>
-                      <wp:inline distT="0" distB="0" distL="0" distR="0" wp14:anchorId="6C296D5E" wp14:editId="0C55A59D">
-                        <wp:extent cx="3094355" cy="508000"/>
-                        <wp:effectExtent l="0" t="0" r="0" b="0"/>
-                        <wp:docPr id="5" name="Picture 5"/>
-                        <wp:cNvGraphicFramePr>
-                          <a:graphicFrameLocks xmlns:a="http://schemas.openxmlformats.org/drawingml/2006/main" noChangeAspect="1"/>
-                        </wp:cNvGraphicFramePr>
-                        <a:graphic xmlns:a="http://schemas.openxmlformats.org/drawingml/2006/main">
-                          <a:graphicData uri="http://schemas.openxmlformats.org/drawingml/2006/picture">
-                            <pic:pic xmlns:pic="http://schemas.openxmlformats.org/drawingml/2006/picture">
-                              <pic:nvPicPr>
-                                <pic:cNvPr id="0" name="EuclidianAndJND.png"/>
-                                <pic:cNvPicPr/>
-                              </pic:nvPicPr>
-                              <pic:blipFill>
-                                <a:blip r:embed="rId19">
-                                  <a:extLst>
-                                    <a:ext uri="{28A0092B-C50C-407E-A947-70E740481C1C}">
-                                      <a14:useLocalDpi xmlns:a14="http://schemas.microsoft.com/office/drawing/2010/main" val="0"/>
-                                    </a:ext>
-                                  </a:extLst>
-                                </a:blip>
-                                <a:stretch>
-                                  <a:fillRect/>
-                                </a:stretch>
-                              </pic:blipFill>
-                              <pic:spPr>
-                                <a:xfrm>
-                                  <a:off x="0" y="0"/>
-                                  <a:ext cx="3094355" cy="508000"/>
-                                </a:xfrm>
-                                <a:prstGeom prst="rect">
-                                  <a:avLst/>
-                                </a:prstGeom>
-                              </pic:spPr>
-                            </pic:pic>
-                          </a:graphicData>
-                        </a:graphic>
-                      </wp:inline>
-                    </w:drawing>
-                  </w:r>
-                </w:p>
-                <w:p>
-                  <w:pPr>
-                    <w:pStyle w:val="Caption"/>
-                    <w:numPr>
-                      <w:ilvl w:val="0"/>
-                      <w:numId w:val="0"/>
-                    </w:numPr>
-                    <w:jc w:val="left"/>
-                  </w:pPr>
-                  <w:proofErr w:type="gramStart"/>
-                  <w:r>
-                    <w:t xml:space="preserve">Figure </w:t>
-                  </w:r>
-                  <w:r>
-                    <w:fldChar w:fldCharType="begin"/>
-                  </w:r>
-                  <w:r>
-                    <w:instrText xml:space="preserve"> SEQ Figure \* ARABIC </w:instrText>
-                  </w:r>
-                  <w:r>
-                    <w:fldChar w:fldCharType="separate"/>
-                  </w:r>
-                  <w:r>
-                    <w:rPr>
-                      <w:noProof/>
-                    </w:rPr>
-                    <w:t>5</w:t>
-                  </w:r>
-                  <w:r>
-                    <w:fldChar w:fldCharType="end"/>
-                  </w:r>
-                  <w:r>
-                    <w:t>.</w:t>
-                  </w:r>
-                  <w:proofErr w:type="gramEnd"/>
-                  <w:r>
-                    <w:t xml:space="preserve"> </w:t>
-                  </w:r>
-                  <w:proofErr w:type="gramStart"/>
-                  <w:r>
-                    <w:t>Examples of Euclidian distances and their corresponding just-noticeable difference.</w:t>
-                  </w:r>
-                  <w:proofErr w:type="gramEnd"/>
-                </w:p>
-              </w:txbxContent>
-            </v:textbox>
-            <w10:wrap type="square" anchorx="margin" anchory="margin"/>
-          </v:shape>
-        </w:pict>
-      </w:r>
     </w:p>
     <w:p>
       <w:pPr>
@@ -3197,111 +3579,6 @@
         <w:pStyle w:val="Text"/>
         <w:ind w:firstLine="0"/>
       </w:pPr>
-      <w:r>
-        <w:rPr>
-          <w:noProof/>
-        </w:rPr>
-        <w:pict>
-          <v:shape id="_x0000_s1041" type="#_x0000_t202" style="position:absolute;left:0;text-align:left;margin-left:0;margin-top:0;width:258.1pt;height:106.95pt;z-index:251674624;visibility:visible;mso-height-percent:200;mso-wrap-distance-left:9pt;mso-wrap-distance-top:0;mso-wrap-distance-right:9pt;mso-wrap-distance-bottom:0;mso-position-horizontal:left;mso-position-horizontal-relative:margin;mso-position-vertical:top;mso-position-vertical-relative:margin;mso-height-percent:200;mso-width-relative:margin;mso-height-relative:margin;v-text-anchor:top" o:gfxdata="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" stroked="f">
-            <v:textbox style="mso-fit-shape-to-text:t">
-              <w:txbxContent>
-                <w:p>
-                  <w:pPr>
-                    <w:keepNext/>
-                  </w:pPr>
-                  <w:r>
-                    <w:rPr>
-                      <w:noProof/>
-                      <w:lang w:eastAsia="en-CA"/>
-                    </w:rPr>
-                    <w:drawing>
-                      <wp:inline distT="0" distB="0" distL="0" distR="0" wp14:anchorId="59B49F68" wp14:editId="015440DC">
-                        <wp:extent cx="3085465" cy="1635125"/>
-                        <wp:effectExtent l="0" t="0" r="0" b="0"/>
-                        <wp:docPr id="3" name="Picture 3"/>
-                        <wp:cNvGraphicFramePr>
-                          <a:graphicFrameLocks xmlns:a="http://schemas.openxmlformats.org/drawingml/2006/main" noChangeAspect="1"/>
-                        </wp:cNvGraphicFramePr>
-                        <a:graphic xmlns:a="http://schemas.openxmlformats.org/drawingml/2006/main">
-                          <a:graphicData uri="http://schemas.openxmlformats.org/drawingml/2006/picture">
-                            <pic:pic xmlns:pic="http://schemas.openxmlformats.org/drawingml/2006/picture">
-                              <pic:nvPicPr>
-                                <pic:cNvPr id="0" name="PredictionSingleResult.png"/>
-                                <pic:cNvPicPr/>
-                              </pic:nvPicPr>
-                              <pic:blipFill>
-                                <a:blip r:embed="rId20">
-                                  <a:extLst>
-                                    <a:ext uri="{28A0092B-C50C-407E-A947-70E740481C1C}">
-                                      <a14:useLocalDpi xmlns:a14="http://schemas.microsoft.com/office/drawing/2010/main" val="0"/>
-                                    </a:ext>
-                                  </a:extLst>
-                                </a:blip>
-                                <a:stretch>
-                                  <a:fillRect/>
-                                </a:stretch>
-                              </pic:blipFill>
-                              <pic:spPr>
-                                <a:xfrm>
-                                  <a:off x="0" y="0"/>
-                                  <a:ext cx="3085465" cy="1635125"/>
-                                </a:xfrm>
-                                <a:prstGeom prst="rect">
-                                  <a:avLst/>
-                                </a:prstGeom>
-                              </pic:spPr>
-                            </pic:pic>
-                          </a:graphicData>
-                        </a:graphic>
-                      </wp:inline>
-                    </w:drawing>
-                  </w:r>
-                </w:p>
-                <w:p>
-                  <w:pPr>
-                    <w:pStyle w:val="Caption"/>
-                    <w:numPr>
-                      <w:ilvl w:val="0"/>
-                      <w:numId w:val="0"/>
-                    </w:numPr>
-                    <w:jc w:val="left"/>
-                  </w:pPr>
-                  <w:proofErr w:type="gramStart"/>
-                  <w:r>
-                    <w:t xml:space="preserve">Figure </w:t>
-                  </w:r>
-                  <w:r>
-                    <w:fldChar w:fldCharType="begin"/>
-                  </w:r>
-                  <w:r>
-                    <w:instrText xml:space="preserve"> SEQ Figure \* ARABIC </w:instrText>
-                  </w:r>
-                  <w:r>
-                    <w:fldChar w:fldCharType="separate"/>
-                  </w:r>
-                  <w:r>
-                    <w:rPr>
-                      <w:noProof/>
-                    </w:rPr>
-                    <w:t>6</w:t>
-                  </w:r>
-                  <w:r>
-                    <w:fldChar w:fldCharType="end"/>
-                  </w:r>
-                  <w:r>
-                    <w:t>.</w:t>
-                  </w:r>
-                  <w:proofErr w:type="gramEnd"/>
-                  <w:r>
-                    <w:t xml:space="preserve"> Single prediction result</w:t>
-                  </w:r>
-                </w:p>
-              </w:txbxContent>
-            </v:textbox>
-            <w10:wrap type="square" anchorx="margin" anchory="margin"/>
-          </v:shape>
-        </w:pict>
-      </w:r>
     </w:p>
     <w:p>
       <w:pPr>
@@ -3384,7 +3661,7 @@
                       <w:lang w:eastAsia="en-CA"/>
                     </w:rPr>
                     <w:drawing>
-                      <wp:inline distT="0" distB="0" distL="0" distR="0" wp14:anchorId="0FAD2C95" wp14:editId="01941332">
+                      <wp:inline distT="0" distB="0" distL="0" distR="0" wp14:anchorId="54051EA9" wp14:editId="63762DD5">
                         <wp:extent cx="6620474" cy="3249528"/>
                         <wp:effectExtent l="0" t="0" r="0" b="0"/>
                         <wp:docPr id="2" name="Picture 2"/>
@@ -3439,6 +3716,125 @@
                   <w:r>
                     <w:t xml:space="preserve">Figure </w:t>
                   </w:r>
+                  <w:proofErr w:type="gramEnd"/>
+                  <w:r>
+                    <w:fldChar w:fldCharType="begin"/>
+                  </w:r>
+                  <w:r>
+                    <w:instrText xml:space="preserve"> SEQ Figure \* ARABIC </w:instrText>
+                  </w:r>
+                  <w:r>
+                    <w:fldChar w:fldCharType="separate"/>
+                  </w:r>
+                  <w:r>
+                    <w:rPr>
+                      <w:noProof/>
+                    </w:rPr>
+                    <w:t>6</w:t>
+                  </w:r>
+                  <w:r>
+                    <w:fldChar w:fldCharType="end"/>
+                  </w:r>
+                  <w:proofErr w:type="gramStart"/>
+                  <w:r>
+                    <w:t>.</w:t>
+                  </w:r>
+                  <w:proofErr w:type="gramEnd"/>
+                  <w:r>
+                    <w:t xml:space="preserve"> Prediction results</w:t>
+                  </w:r>
+                </w:p>
+                <w:p>
+                  <w:pPr>
+                    <w:jc w:val="center"/>
+                  </w:pPr>
+                </w:p>
+              </w:txbxContent>
+            </v:textbox>
+            <w10:wrap type="square" anchorx="margin" anchory="margin"/>
+          </v:shape>
+        </w:pict>
+      </w:r>
+    </w:p>
+    <w:p>
+      <w:pPr>
+        <w:pStyle w:val="Heading1"/>
+      </w:pPr>
+      <w:r>
+        <w:rPr>
+          <w:noProof/>
+        </w:rPr>
+        <w:lastRenderedPageBreak/>
+        <w:pict>
+          <v:shape id="_x0000_s1041" type="#_x0000_t202" style="position:absolute;left:0;text-align:left;margin-left:0;margin-top:0;width:246.4pt;height:158.15pt;z-index:251674624;visibility:visible;mso-height-percent:200;mso-wrap-distance-left:9pt;mso-wrap-distance-top:0;mso-wrap-distance-right:9pt;mso-wrap-distance-bottom:0;mso-position-horizontal:left;mso-position-horizontal-relative:margin;mso-position-vertical:top;mso-position-vertical-relative:margin;mso-height-percent:200;mso-width-relative:margin;mso-height-relative:margin;v-text-anchor:top" o:gfxdata="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" stroked="f">
+            <v:textbox style="mso-fit-shape-to-text:t">
+              <w:txbxContent>
+                <w:p>
+                  <w:pPr>
+                    <w:keepNext/>
+                  </w:pPr>
+                  <w:r>
+                    <w:rPr>
+                      <w:noProof/>
+                      <w:lang w:eastAsia="en-CA"/>
+                    </w:rPr>
+                    <w:drawing>
+                      <wp:inline distT="0" distB="0" distL="0" distR="0" wp14:anchorId="2C01CEAD" wp14:editId="5C629B56">
+                        <wp:extent cx="2948143" cy="1562352"/>
+                        <wp:effectExtent l="0" t="0" r="0" b="0"/>
+                        <wp:docPr id="3" name="Picture 3"/>
+                        <wp:cNvGraphicFramePr>
+                          <a:graphicFrameLocks xmlns:a="http://schemas.openxmlformats.org/drawingml/2006/main" noChangeAspect="1"/>
+                        </wp:cNvGraphicFramePr>
+                        <a:graphic xmlns:a="http://schemas.openxmlformats.org/drawingml/2006/main">
+                          <a:graphicData uri="http://schemas.openxmlformats.org/drawingml/2006/picture">
+                            <pic:pic xmlns:pic="http://schemas.openxmlformats.org/drawingml/2006/picture">
+                              <pic:nvPicPr>
+                                <pic:cNvPr id="0" name="PredictionSingleResult.png"/>
+                                <pic:cNvPicPr/>
+                              </pic:nvPicPr>
+                              <pic:blipFill>
+                                <a:blip r:embed="rId22">
+                                  <a:extLst>
+                                    <a:ext uri="{28A0092B-C50C-407E-A947-70E740481C1C}">
+                                      <a14:useLocalDpi xmlns:a14="http://schemas.microsoft.com/office/drawing/2010/main" val="0"/>
+                                    </a:ext>
+                                  </a:extLst>
+                                </a:blip>
+                                <a:stretch>
+                                  <a:fillRect/>
+                                </a:stretch>
+                              </pic:blipFill>
+                              <pic:spPr>
+                                <a:xfrm>
+                                  <a:off x="0" y="0"/>
+                                  <a:ext cx="2948332" cy="1562452"/>
+                                </a:xfrm>
+                                <a:prstGeom prst="rect">
+                                  <a:avLst/>
+                                </a:prstGeom>
+                              </pic:spPr>
+                            </pic:pic>
+                          </a:graphicData>
+                        </a:graphic>
+                      </wp:inline>
+                    </w:drawing>
+                  </w:r>
+                </w:p>
+                <w:p>
+                  <w:pPr>
+                    <w:pStyle w:val="Caption"/>
+                    <w:numPr>
+                      <w:ilvl w:val="0"/>
+                      <w:numId w:val="0"/>
+                    </w:numPr>
+                    <w:jc w:val="left"/>
+                  </w:pPr>
+                  <w:proofErr w:type="gramStart"/>
+                  <w:r>
+                    <w:t xml:space="preserve">Figure </w:t>
+                  </w:r>
+                  <w:proofErr w:type="gramEnd"/>
                   <w:r>
                     <w:fldChar w:fldCharType="begin"/>
                   </w:r>
@@ -3457,18 +3853,14 @@
                   <w:r>
                     <w:fldChar w:fldCharType="end"/>
                   </w:r>
+                  <w:proofErr w:type="gramStart"/>
                   <w:r>
                     <w:t>.</w:t>
                   </w:r>
                   <w:proofErr w:type="gramEnd"/>
                   <w:r>
-                    <w:t xml:space="preserve"> Prediction results</w:t>
+                    <w:t xml:space="preserve"> Single prediction result</w:t>
                   </w:r>
-                </w:p>
-                <w:p>
-                  <w:pPr>
-                    <w:jc w:val="center"/>
-                  </w:pPr>
                 </w:p>
               </w:txbxContent>
             </v:textbox>
@@ -3476,13 +3868,7 @@
           </v:shape>
         </w:pict>
       </w:r>
-    </w:p>
-    <w:p>
-      <w:pPr>
-        <w:pStyle w:val="Heading1"/>
-      </w:pPr>
-      <w:r>
-        <w:lastRenderedPageBreak/>
+      <w:r>
         <w:t>Conclusions</w:t>
       </w:r>
     </w:p>
@@ -3506,8 +3892,8 @@
         <w:pStyle w:val="Reference"/>
         <w:spacing w:after="0"/>
       </w:pPr>
-      <w:bookmarkStart w:id="4" w:name="_Ref351547952"/>
-      <w:bookmarkStart w:id="5" w:name="_Ref6979508"/>
+      <w:bookmarkStart w:id="5" w:name="_Ref351547952"/>
+      <w:bookmarkStart w:id="6" w:name="_Ref6979508"/>
       <w:r>
         <w:t>Azuma,</w:t>
       </w:r>
@@ -3583,38 +3969,42 @@
       <w:r>
         <w:t>. Graph. Appl. 21, 6.</w:t>
       </w:r>
-      <w:bookmarkEnd w:id="4"/>
+      <w:bookmarkEnd w:id="5"/>
     </w:p>
     <w:p>
       <w:pPr>
         <w:pStyle w:val="Reference"/>
         <w:spacing w:after="0"/>
       </w:pPr>
-      <w:bookmarkStart w:id="6" w:name="_Ref349312273"/>
-      <w:bookmarkStart w:id="7" w:name="_Ref352948081"/>
+      <w:bookmarkStart w:id="7" w:name="_Ref354247056"/>
       <w:proofErr w:type="spellStart"/>
       <w:r>
         <w:t>Bimber</w:t>
       </w:r>
       <w:proofErr w:type="spellEnd"/>
       <w:r>
-        <w:t>, O.</w:t>
+        <w:t>, O.,</w:t>
       </w:r>
       <w:r>
         <w:t xml:space="preserve"> and </w:t>
       </w:r>
       <w:proofErr w:type="spellStart"/>
       <w:r>
-        <w:t>Raskar</w:t>
+        <w:t>Fröhlich</w:t>
       </w:r>
       <w:proofErr w:type="spellEnd"/>
       <w:r>
-        <w:t xml:space="preserve">, </w:t>
-      </w:r>
-      <w:r>
-        <w:t>R. 2005. Spatial Augmented Reality: Merging Real and Virtual Worlds. A. K. Peters, Ltd., Natick, MA, USA.</w:t>
-      </w:r>
-      <w:bookmarkEnd w:id="6"/>
+        <w:t>, B</w:t>
+      </w:r>
+      <w:r>
+        <w:t>. 2002. Occlusion Shadows: Using Projected Light to Generate Realistic Occlusion Effects for View-Dependent Optical See-Through Displays. In Proc</w:t>
+      </w:r>
+      <w:r>
+        <w:t xml:space="preserve">. </w:t>
+      </w:r>
+      <w:r>
+        <w:t>ISMAR '02.</w:t>
+      </w:r>
       <w:bookmarkEnd w:id="7"/>
     </w:p>
     <w:p>
@@ -3622,145 +4012,229 @@
         <w:pStyle w:val="Reference"/>
         <w:spacing w:after="0"/>
       </w:pPr>
-      <w:bookmarkStart w:id="8" w:name="_Ref351547954"/>
+      <w:bookmarkStart w:id="8" w:name="_Ref349312273"/>
+      <w:bookmarkStart w:id="9" w:name="_Ref352948081"/>
       <w:proofErr w:type="spellStart"/>
       <w:r>
-        <w:t>Carmigniani</w:t>
+        <w:t>Bimber</w:t>
       </w:r>
       <w:proofErr w:type="spellEnd"/>
       <w:r>
-        <w:t>, J.</w:t>
-      </w:r>
+        <w:t>, O.</w:t>
+      </w:r>
+      <w:r>
+        <w:t xml:space="preserve"> and </w:t>
+      </w:r>
+      <w:proofErr w:type="spellStart"/>
+      <w:r>
+        <w:t>Raskar</w:t>
+      </w:r>
+      <w:proofErr w:type="spellEnd"/>
       <w:r>
         <w:t xml:space="preserve">, </w:t>
       </w:r>
-      <w:proofErr w:type="spellStart"/>
-      <w:r>
-        <w:t>Furht</w:t>
-      </w:r>
-      <w:proofErr w:type="spellEnd"/>
-      <w:r>
-        <w:t>, B.</w:t>
-      </w:r>
-      <w:r>
-        <w:t xml:space="preserve">, </w:t>
-      </w:r>
-      <w:proofErr w:type="spellStart"/>
-      <w:r>
-        <w:t>Anisetti</w:t>
-      </w:r>
-      <w:proofErr w:type="spellEnd"/>
-      <w:r>
-        <w:t>, M.</w:t>
-      </w:r>
-      <w:r>
-        <w:t xml:space="preserve">, </w:t>
-      </w:r>
-      <w:proofErr w:type="spellStart"/>
-      <w:r>
-        <w:t>Ceravolo</w:t>
-      </w:r>
-      <w:proofErr w:type="spellEnd"/>
-      <w:r>
-        <w:t>,</w:t>
-      </w:r>
-      <w:r>
-        <w:t xml:space="preserve"> P.,</w:t>
-      </w:r>
-      <w:r>
-        <w:t xml:space="preserve"> </w:t>
-      </w:r>
-      <w:proofErr w:type="spellStart"/>
-      <w:r>
-        <w:t>Damiani</w:t>
-      </w:r>
-      <w:proofErr w:type="spellEnd"/>
-      <w:r>
-        <w:t xml:space="preserve">, </w:t>
-      </w:r>
-      <w:r>
-        <w:t xml:space="preserve">E., </w:t>
-      </w:r>
-      <w:r>
-        <w:t xml:space="preserve">and </w:t>
-      </w:r>
-      <w:proofErr w:type="spellStart"/>
-      <w:r>
-        <w:t>Ivkovic</w:t>
-      </w:r>
-      <w:proofErr w:type="spellEnd"/>
-      <w:r>
-        <w:t>, M</w:t>
-      </w:r>
-      <w:r>
-        <w:t>. 2011. Augmented reality technologies, systems and applications. Multimedia Tools Appl. 51, 1 (January 2011), 341-377.</w:t>
+      <w:r>
+        <w:t>R. 2005. Spatial Augmented Reality: Merging Real and Virtual Worlds.</w:t>
+      </w:r>
+      <w:r>
+        <w:t xml:space="preserve"> A. K. Peters, Ltd., Natick, USA</w:t>
+      </w:r>
+      <w:r>
+        <w:t>.</w:t>
       </w:r>
       <w:bookmarkEnd w:id="8"/>
+      <w:bookmarkEnd w:id="9"/>
     </w:p>
     <w:p>
       <w:pPr>
         <w:pStyle w:val="Reference"/>
         <w:spacing w:after="0"/>
       </w:pPr>
-      <w:bookmarkStart w:id="9" w:name="_Ref354163299"/>
+      <w:bookmarkStart w:id="10" w:name="_Ref354240716"/>
       <w:proofErr w:type="spellStart"/>
       <w:r>
-        <w:t>Gabbard</w:t>
+        <w:t>Cakmakci</w:t>
       </w:r>
       <w:proofErr w:type="spellEnd"/>
       <w:r>
-        <w:t xml:space="preserve">, </w:t>
-      </w:r>
-      <w:r>
-        <w:t xml:space="preserve">J.L., </w:t>
-      </w:r>
-      <w:r>
-        <w:t>Swan</w:t>
-      </w:r>
-      <w:r>
-        <w:t>, J.E.</w:t>
-      </w:r>
-      <w:r>
-        <w:t xml:space="preserve">, </w:t>
-      </w:r>
-      <w:proofErr w:type="spellStart"/>
-      <w:r>
-        <w:t>Zedlitz</w:t>
-      </w:r>
-      <w:proofErr w:type="spellEnd"/>
-      <w:r>
-        <w:t>, J.</w:t>
-      </w:r>
-      <w:r>
-        <w:t>, and Winchester</w:t>
-      </w:r>
-      <w:r>
-        <w:t>, W.W.</w:t>
-      </w:r>
-      <w:r>
-        <w:t xml:space="preserve"> 2010. More than meets the eye: An engineering study to empirically examine the blending of real and virtual color spaces. In Proc</w:t>
+        <w:t>, O.</w:t>
+      </w:r>
+      <w:r>
+        <w:t xml:space="preserve">, Ha, </w:t>
+      </w:r>
+      <w:r>
+        <w:t xml:space="preserve">Y., </w:t>
+      </w:r>
+      <w:r>
+        <w:t xml:space="preserve">and </w:t>
+      </w:r>
+      <w:r>
+        <w:t>R</w:t>
+      </w:r>
+      <w:r>
+        <w:t>olland</w:t>
+      </w:r>
+      <w:r>
+        <w:t>, J.P</w:t>
+      </w:r>
+      <w:r>
+        <w:t>. 2004. A Compact Optical See-Through Head-Worn Display with Occlusion Support. In Proc</w:t>
       </w:r>
       <w:r>
         <w:t xml:space="preserve">. </w:t>
       </w:r>
       <w:r>
-        <w:t>VR '10. IEEE</w:t>
-      </w:r>
-      <w:r>
-        <w:t>, Washington, DC.</w:t>
-      </w:r>
-      <w:bookmarkStart w:id="10" w:name="_Ref353980184"/>
-      <w:bookmarkEnd w:id="9"/>
+        <w:t>ISMAR '04. IEEE</w:t>
+      </w:r>
+      <w:r>
+        <w:t>.</w:t>
+      </w:r>
+      <w:bookmarkEnd w:id="10"/>
     </w:p>
     <w:p>
       <w:pPr>
         <w:pStyle w:val="Reference"/>
         <w:spacing w:after="0"/>
       </w:pPr>
+      <w:bookmarkStart w:id="11" w:name="_Ref351547954"/>
+      <w:proofErr w:type="spellStart"/>
+      <w:r>
+        <w:t>Carmigniani</w:t>
+      </w:r>
+      <w:proofErr w:type="spellEnd"/>
+      <w:r>
+        <w:t>, J.</w:t>
+      </w:r>
+      <w:r>
+        <w:t xml:space="preserve">, </w:t>
+      </w:r>
+      <w:proofErr w:type="spellStart"/>
+      <w:r>
+        <w:t>Furht</w:t>
+      </w:r>
+      <w:proofErr w:type="spellEnd"/>
+      <w:r>
+        <w:t>, B.</w:t>
+      </w:r>
+      <w:r>
+        <w:t xml:space="preserve">, </w:t>
+      </w:r>
+      <w:proofErr w:type="spellStart"/>
+      <w:r>
+        <w:t>Anisetti</w:t>
+      </w:r>
+      <w:proofErr w:type="spellEnd"/>
+      <w:r>
+        <w:t>, M.</w:t>
+      </w:r>
+      <w:r>
+        <w:t xml:space="preserve">, </w:t>
+      </w:r>
+      <w:proofErr w:type="spellStart"/>
+      <w:r>
+        <w:t>Ceravolo</w:t>
+      </w:r>
+      <w:proofErr w:type="spellEnd"/>
+      <w:r>
+        <w:t>,</w:t>
+      </w:r>
+      <w:r>
+        <w:t xml:space="preserve"> P.,</w:t>
+      </w:r>
+      <w:r>
+        <w:t xml:space="preserve"> </w:t>
+      </w:r>
+      <w:proofErr w:type="spellStart"/>
+      <w:r>
+        <w:t>Damiani</w:t>
+      </w:r>
+      <w:proofErr w:type="spellEnd"/>
+      <w:r>
+        <w:t xml:space="preserve">, </w:t>
+      </w:r>
+      <w:r>
+        <w:t xml:space="preserve">E., </w:t>
+      </w:r>
+      <w:r>
+        <w:t xml:space="preserve">and </w:t>
+      </w:r>
+      <w:proofErr w:type="spellStart"/>
+      <w:r>
+        <w:t>Ivkovic</w:t>
+      </w:r>
+      <w:proofErr w:type="spellEnd"/>
+      <w:r>
+        <w:t>, M</w:t>
+      </w:r>
+      <w:r>
+        <w:t>. 2011. Augmented reality technologies, systems and applications. Multimedia Tools Appl. 51, 1.</w:t>
+      </w:r>
+      <w:bookmarkEnd w:id="11"/>
+    </w:p>
+    <w:p>
+      <w:pPr>
+        <w:pStyle w:val="Reference"/>
+        <w:spacing w:after="0"/>
+      </w:pPr>
+      <w:bookmarkStart w:id="12" w:name="_Ref354163299"/>
+      <w:proofErr w:type="spellStart"/>
+      <w:r>
+        <w:t>Gabbard</w:t>
+      </w:r>
+      <w:proofErr w:type="spellEnd"/>
+      <w:r>
+        <w:t xml:space="preserve">, </w:t>
+      </w:r>
+      <w:r>
+        <w:t xml:space="preserve">J.L., </w:t>
+      </w:r>
+      <w:r>
+        <w:t>Swan</w:t>
+      </w:r>
+      <w:r>
+        <w:t>, J.E.</w:t>
+      </w:r>
+      <w:r>
+        <w:t xml:space="preserve">, </w:t>
+      </w:r>
+      <w:proofErr w:type="spellStart"/>
+      <w:r>
+        <w:t>Zedlitz</w:t>
+      </w:r>
+      <w:proofErr w:type="spellEnd"/>
+      <w:r>
+        <w:t>, J.</w:t>
+      </w:r>
+      <w:r>
+        <w:t>, and Winchester</w:t>
+      </w:r>
+      <w:r>
+        <w:t>, W.W.</w:t>
+      </w:r>
+      <w:r>
+        <w:t xml:space="preserve"> 2010. More than meets the eye: An engineering study to empirically examine the blending of real and virtual color spaces. In Proc</w:t>
+      </w:r>
+      <w:r>
+        <w:t xml:space="preserve">. </w:t>
+      </w:r>
+      <w:r>
+        <w:t>VR '10. IEEE</w:t>
+      </w:r>
+      <w:r>
+        <w:t>.</w:t>
+      </w:r>
+      <w:bookmarkStart w:id="13" w:name="_Ref353980184"/>
+      <w:bookmarkEnd w:id="12"/>
+    </w:p>
+    <w:p>
+      <w:pPr>
+        <w:pStyle w:val="Reference"/>
+        <w:spacing w:after="0"/>
+      </w:pPr>
       <w:r>
         <w:t xml:space="preserve">GSM arena. (2013, March 19). Lenovo S800 – Full phone specifications. (2011) [Website]. Retrieved from </w:t>
       </w:r>
-      <w:hyperlink r:id="rId22" w:history="1">
+      <w:hyperlink r:id="rId23" w:history="1">
         <w:r>
           <w:rPr>
             <w:rStyle w:val="Hyperlink"/>
@@ -3771,8 +4245,663 @@
       <w:r>
         <w:t>.</w:t>
       </w:r>
-      <w:bookmarkEnd w:id="5"/>
-      <w:bookmarkEnd w:id="10"/>
+      <w:bookmarkEnd w:id="6"/>
+      <w:bookmarkEnd w:id="13"/>
+    </w:p>
+    <w:p>
+      <w:pPr>
+        <w:pStyle w:val="Reference"/>
+        <w:spacing w:after="0"/>
+      </w:pPr>
+      <w:bookmarkStart w:id="14" w:name="_Ref354248406"/>
+      <w:proofErr w:type="spellStart"/>
+      <w:r>
+        <w:t>Inami</w:t>
+      </w:r>
+      <w:proofErr w:type="spellEnd"/>
+      <w:r>
+        <w:t>, M.</w:t>
+      </w:r>
+      <w:r>
+        <w:t>, Kawakami,</w:t>
+      </w:r>
+      <w:r>
+        <w:t xml:space="preserve"> N.,</w:t>
+      </w:r>
+      <w:r>
+        <w:t xml:space="preserve"> </w:t>
+      </w:r>
+      <w:proofErr w:type="spellStart"/>
+      <w:r>
+        <w:t>Sekiguchi</w:t>
+      </w:r>
+      <w:proofErr w:type="spellEnd"/>
+      <w:r>
+        <w:t>,</w:t>
+      </w:r>
+      <w:r>
+        <w:t xml:space="preserve"> D.,</w:t>
+      </w:r>
+      <w:r>
+        <w:t xml:space="preserve"> </w:t>
+      </w:r>
+      <w:proofErr w:type="spellStart"/>
+      <w:r>
+        <w:t>Yanagida</w:t>
+      </w:r>
+      <w:proofErr w:type="spellEnd"/>
+      <w:r>
+        <w:t>, Y.</w:t>
+      </w:r>
+      <w:r>
+        <w:t xml:space="preserve">, Maeda, </w:t>
+      </w:r>
+      <w:r>
+        <w:t xml:space="preserve">T., </w:t>
+      </w:r>
+      <w:r>
+        <w:t xml:space="preserve">and </w:t>
+      </w:r>
+      <w:proofErr w:type="spellStart"/>
+      <w:r>
+        <w:t>Tachi</w:t>
+      </w:r>
+      <w:proofErr w:type="spellEnd"/>
+      <w:r>
+        <w:t>, S.</w:t>
+      </w:r>
+      <w:r>
+        <w:t xml:space="preserve"> 2000. </w:t>
+      </w:r>
+      <w:proofErr w:type="spellStart"/>
+      <w:r>
+        <w:t>Visuo</w:t>
+      </w:r>
+      <w:proofErr w:type="spellEnd"/>
+      <w:r>
+        <w:t>-Haptic Display Using Head-Mounted Projector. In Proc</w:t>
+      </w:r>
+      <w:r>
+        <w:t xml:space="preserve">. </w:t>
+      </w:r>
+      <w:r>
+        <w:t>VR '00. IEEE.</w:t>
+      </w:r>
+      <w:bookmarkEnd w:id="14"/>
+    </w:p>
+    <w:p>
+      <w:pPr>
+        <w:pStyle w:val="Reference"/>
+        <w:spacing w:after="0"/>
+      </w:pPr>
+      <w:bookmarkStart w:id="15" w:name="_Ref354232024"/>
+      <w:r>
+        <w:t>Kerr,</w:t>
+      </w:r>
+      <w:r>
+        <w:t xml:space="preserve"> S.J.,</w:t>
+      </w:r>
+      <w:r>
+        <w:t xml:space="preserve"> Rice,</w:t>
+      </w:r>
+      <w:r>
+        <w:t xml:space="preserve"> M.D.,</w:t>
+      </w:r>
+      <w:r>
+        <w:t xml:space="preserve"> </w:t>
+      </w:r>
+      <w:proofErr w:type="spellStart"/>
+      <w:r>
+        <w:t>Teo</w:t>
+      </w:r>
+      <w:proofErr w:type="spellEnd"/>
+      <w:r>
+        <w:t>,</w:t>
+      </w:r>
+      <w:r>
+        <w:t xml:space="preserve"> Y.,</w:t>
+      </w:r>
+      <w:r>
+        <w:t xml:space="preserve"> Wan,</w:t>
+      </w:r>
+      <w:r>
+        <w:t xml:space="preserve"> M.,</w:t>
+      </w:r>
+      <w:r>
+        <w:t xml:space="preserve"> Cheong, </w:t>
+      </w:r>
+      <w:r>
+        <w:t xml:space="preserve">Y.L., </w:t>
+      </w:r>
+      <w:r>
+        <w:t>Ng,</w:t>
+      </w:r>
+      <w:r>
+        <w:t xml:space="preserve"> J.,</w:t>
+      </w:r>
+      <w:r>
+        <w:t xml:space="preserve"> Ng-</w:t>
+      </w:r>
+      <w:proofErr w:type="spellStart"/>
+      <w:r>
+        <w:t>Thamrin</w:t>
+      </w:r>
+      <w:proofErr w:type="spellEnd"/>
+      <w:r>
+        <w:t>, L.</w:t>
+      </w:r>
+      <w:r>
+        <w:t xml:space="preserve">, </w:t>
+      </w:r>
+      <w:proofErr w:type="spellStart"/>
+      <w:r>
+        <w:t>Thura-Myo</w:t>
+      </w:r>
+      <w:proofErr w:type="spellEnd"/>
+      <w:r>
+        <w:t xml:space="preserve">, </w:t>
+      </w:r>
+      <w:r>
+        <w:t xml:space="preserve">T., </w:t>
+      </w:r>
+      <w:r>
+        <w:t>and Wren</w:t>
+      </w:r>
+      <w:r>
+        <w:t>, D.</w:t>
+      </w:r>
+      <w:r>
+        <w:t xml:space="preserve"> 2011. Wearable mobile augmented reality: evaluating outdoor user experience. In Proc</w:t>
+      </w:r>
+      <w:r>
+        <w:t>. VRCAI '11</w:t>
+      </w:r>
+      <w:r>
+        <w:t>. ACM</w:t>
+      </w:r>
+      <w:bookmarkStart w:id="16" w:name="_Ref354231814"/>
+      <w:r>
+        <w:t>.</w:t>
+      </w:r>
+      <w:bookmarkEnd w:id="15"/>
+    </w:p>
+    <w:p>
+      <w:pPr>
+        <w:pStyle w:val="Reference"/>
+        <w:spacing w:after="0"/>
+      </w:pPr>
+      <w:bookmarkStart w:id="17" w:name="_Ref354241508"/>
+      <w:proofErr w:type="spellStart"/>
+      <w:r>
+        <w:t>Kiyokawa</w:t>
+      </w:r>
+      <w:proofErr w:type="spellEnd"/>
+      <w:r>
+        <w:t>,</w:t>
+      </w:r>
+      <w:r>
+        <w:t xml:space="preserve"> K.,</w:t>
+      </w:r>
+      <w:r>
+        <w:t xml:space="preserve"> </w:t>
+      </w:r>
+      <w:proofErr w:type="spellStart"/>
+      <w:r>
+        <w:t>Billinghurst</w:t>
+      </w:r>
+      <w:proofErr w:type="spellEnd"/>
+      <w:r>
+        <w:t>,</w:t>
+      </w:r>
+      <w:r>
+        <w:t xml:space="preserve"> M.,</w:t>
+      </w:r>
+      <w:r>
+        <w:t xml:space="preserve"> Campbell, </w:t>
+      </w:r>
+      <w:r>
+        <w:t xml:space="preserve">B., </w:t>
+      </w:r>
+      <w:r>
+        <w:t>and Woods</w:t>
+      </w:r>
+      <w:r>
+        <w:t>, E</w:t>
+      </w:r>
+      <w:r>
+        <w:t>. 2003. An Occlusion-Capable Optical See-through Head Mount Display for Supporting Co-located Collaboration. In Proc</w:t>
+      </w:r>
+      <w:r>
+        <w:t>. ISMAR '03</w:t>
+      </w:r>
+      <w:r>
+        <w:t>.</w:t>
+      </w:r>
+      <w:bookmarkEnd w:id="17"/>
+    </w:p>
+    <w:p>
+      <w:pPr>
+        <w:pStyle w:val="Reference"/>
+        <w:spacing w:after="0"/>
+      </w:pPr>
+      <w:bookmarkStart w:id="18" w:name="_Ref354242106"/>
+      <w:proofErr w:type="spellStart"/>
+      <w:r>
+        <w:rPr>
+          <w:lang w:eastAsia="en-CA"/>
+        </w:rPr>
+        <w:t>Kiyokawa</w:t>
+      </w:r>
+      <w:proofErr w:type="spellEnd"/>
+      <w:r>
+        <w:rPr>
+          <w:lang w:eastAsia="en-CA"/>
+        </w:rPr>
+        <w:t>, K.</w:t>
+      </w:r>
+      <w:r>
+        <w:rPr>
+          <w:lang w:eastAsia="en-CA"/>
+        </w:rPr>
+        <w:t xml:space="preserve">, </w:t>
+      </w:r>
+      <w:proofErr w:type="spellStart"/>
+      <w:r>
+        <w:rPr>
+          <w:lang w:eastAsia="en-CA"/>
+        </w:rPr>
+        <w:t>Kurata</w:t>
+      </w:r>
+      <w:proofErr w:type="spellEnd"/>
+      <w:r>
+        <w:rPr>
+          <w:lang w:eastAsia="en-CA"/>
+        </w:rPr>
+        <w:t>, Y.</w:t>
+      </w:r>
+      <w:r>
+        <w:rPr>
+          <w:lang w:eastAsia="en-CA"/>
+        </w:rPr>
+        <w:t xml:space="preserve">, </w:t>
+      </w:r>
+      <w:r>
+        <w:rPr>
+          <w:lang w:eastAsia="en-CA"/>
+        </w:rPr>
+        <w:t xml:space="preserve">and </w:t>
+      </w:r>
+      <w:proofErr w:type="spellStart"/>
+      <w:r>
+        <w:rPr>
+          <w:lang w:eastAsia="en-CA"/>
+        </w:rPr>
+        <w:t>Ohno</w:t>
+      </w:r>
+      <w:proofErr w:type="spellEnd"/>
+      <w:r>
+        <w:rPr>
+          <w:lang w:eastAsia="en-CA"/>
+        </w:rPr>
+        <w:t>, H.</w:t>
+      </w:r>
+      <w:r>
+        <w:rPr>
+          <w:lang w:eastAsia="en-CA"/>
+        </w:rPr>
+        <w:t xml:space="preserve"> An optical see-through </w:t>
+      </w:r>
+      <w:r>
+        <w:rPr>
+          <w:lang w:eastAsia="en-CA"/>
+        </w:rPr>
+        <w:lastRenderedPageBreak/>
+        <w:t xml:space="preserve">display for mutual occlusion with a real-time stereovision system, Computers &amp; Graphics, Volume 25, Issue </w:t>
+      </w:r>
+      <w:r>
+        <w:rPr>
+          <w:lang w:eastAsia="en-CA"/>
+        </w:rPr>
+        <w:t>5, October 2001, Pages 765-779.</w:t>
+      </w:r>
+      <w:bookmarkEnd w:id="18"/>
+    </w:p>
+    <w:p>
+      <w:pPr>
+        <w:pStyle w:val="Reference"/>
+        <w:spacing w:after="0"/>
+      </w:pPr>
+      <w:bookmarkStart w:id="19" w:name="_Ref354241509"/>
+      <w:proofErr w:type="spellStart"/>
+      <w:r>
+        <w:t>Kiyokawa</w:t>
+      </w:r>
+      <w:proofErr w:type="spellEnd"/>
+      <w:r>
+        <w:t>, K.</w:t>
+      </w:r>
+      <w:r>
+        <w:t xml:space="preserve">, </w:t>
+      </w:r>
+      <w:proofErr w:type="spellStart"/>
+      <w:r>
+        <w:t>Ohno</w:t>
+      </w:r>
+      <w:proofErr w:type="spellEnd"/>
+      <w:r>
+        <w:t>,</w:t>
+      </w:r>
+      <w:r>
+        <w:t xml:space="preserve"> H.,</w:t>
+      </w:r>
+      <w:r>
+        <w:t xml:space="preserve"> and </w:t>
+      </w:r>
+      <w:proofErr w:type="spellStart"/>
+      <w:r>
+        <w:t>Kurata</w:t>
+      </w:r>
+      <w:proofErr w:type="spellEnd"/>
+      <w:r>
+        <w:t>, Y.</w:t>
+      </w:r>
+      <w:r>
+        <w:t xml:space="preserve"> 2002. Occlusive optical see-through displays in a collaborative setup. In </w:t>
+      </w:r>
+      <w:r>
+        <w:t xml:space="preserve">Proc. </w:t>
+      </w:r>
+      <w:r>
+        <w:t>SIGGRAPH '02. ACM</w:t>
+      </w:r>
+      <w:r>
+        <w:t>.</w:t>
+      </w:r>
+      <w:bookmarkEnd w:id="19"/>
+    </w:p>
+    <w:p>
+      <w:pPr>
+        <w:pStyle w:val="Reference"/>
+        <w:spacing w:after="0"/>
+      </w:pPr>
+      <w:bookmarkStart w:id="20" w:name="_Ref354232292"/>
+      <w:proofErr w:type="spellStart"/>
+      <w:r>
+        <w:t>Kruijff</w:t>
+      </w:r>
+      <w:proofErr w:type="spellEnd"/>
+      <w:r>
+        <w:t xml:space="preserve">, E.; Swan, J.E.; </w:t>
+      </w:r>
+      <w:proofErr w:type="spellStart"/>
+      <w:r>
+        <w:t>Feiner</w:t>
+      </w:r>
+      <w:proofErr w:type="spellEnd"/>
+      <w:r>
+        <w:t>, S., 2010. Perceptual issues in augmented reality revisited. In Proc. ISMAR’10. IEEE.</w:t>
+      </w:r>
+      <w:bookmarkEnd w:id="20"/>
+    </w:p>
+    <w:p>
+      <w:pPr>
+        <w:pStyle w:val="Reference"/>
+        <w:spacing w:after="0"/>
+      </w:pPr>
+      <w:bookmarkStart w:id="21" w:name="_Ref354238752"/>
+      <w:proofErr w:type="spellStart"/>
+      <w:r>
+        <w:t>Leykin</w:t>
+      </w:r>
+      <w:proofErr w:type="spellEnd"/>
+      <w:r>
+        <w:t>, A.</w:t>
+      </w:r>
+      <w:r>
+        <w:t xml:space="preserve"> and </w:t>
+      </w:r>
+      <w:proofErr w:type="spellStart"/>
+      <w:r>
+        <w:t>Tuceryan</w:t>
+      </w:r>
+      <w:proofErr w:type="spellEnd"/>
+      <w:r>
+        <w:t>, M</w:t>
+      </w:r>
+      <w:r>
+        <w:t>. 2004. Automatic Determination of Text Readability over Textured Backgrounds for Augmented Reality Systems. In Proc</w:t>
+      </w:r>
+      <w:r>
+        <w:t xml:space="preserve">. </w:t>
+      </w:r>
+      <w:r>
+        <w:t>ISMAR '04. IEEE</w:t>
+      </w:r>
+      <w:r>
+        <w:t>.</w:t>
+      </w:r>
+      <w:bookmarkEnd w:id="21"/>
+    </w:p>
+    <w:p>
+      <w:pPr>
+        <w:pStyle w:val="Reference"/>
+        <w:spacing w:after="0"/>
+      </w:pPr>
+      <w:bookmarkStart w:id="22" w:name="_Ref354247285"/>
+      <w:r>
+        <w:t>Noda, S., Ba</w:t>
+      </w:r>
+      <w:r>
+        <w:t xml:space="preserve">n, Y., Sato, K., and </w:t>
+      </w:r>
+      <w:proofErr w:type="spellStart"/>
+      <w:r>
+        <w:t>Chihara</w:t>
+      </w:r>
+      <w:proofErr w:type="spellEnd"/>
+      <w:r>
+        <w:t>, K. 1999</w:t>
+      </w:r>
+      <w:r>
+        <w:t xml:space="preserve">. An Optical See-Through Mixed Reality Display with </w:t>
+      </w:r>
+      <w:proofErr w:type="spellStart"/>
+      <w:r>
+        <w:t>Realtime</w:t>
+      </w:r>
+      <w:proofErr w:type="spellEnd"/>
+      <w:r>
+        <w:t xml:space="preserve"> Rangefinder and an Active Pattern Light Source. Transactions of the Virtual Reality Society of Japan, 4(4), 665-670.</w:t>
+      </w:r>
+      <w:bookmarkEnd w:id="22"/>
+    </w:p>
+    <w:p>
+      <w:pPr>
+        <w:pStyle w:val="Reference"/>
+        <w:spacing w:after="0"/>
+      </w:pPr>
+      <w:bookmarkStart w:id="23" w:name="_Ref354240622"/>
+      <w:proofErr w:type="spellStart"/>
+      <w:r>
+        <w:t>Sekuler</w:t>
+      </w:r>
+      <w:proofErr w:type="spellEnd"/>
+      <w:r>
+        <w:t>, A</w:t>
+      </w:r>
+      <w:r>
+        <w:t>.B.</w:t>
+      </w:r>
+      <w:r>
+        <w:t xml:space="preserve"> and Palmer</w:t>
+      </w:r>
+      <w:r>
+        <w:t xml:space="preserve">. </w:t>
+      </w:r>
+      <w:r>
+        <w:t>S</w:t>
+      </w:r>
+      <w:r>
+        <w:t>.</w:t>
+      </w:r>
+      <w:r>
+        <w:t>E</w:t>
+      </w:r>
+      <w:r>
+        <w:t xml:space="preserve">. "Perception of partly occluded objects: A </w:t>
+      </w:r>
+      <w:proofErr w:type="spellStart"/>
+      <w:r>
+        <w:t>microgenetic</w:t>
+      </w:r>
+      <w:proofErr w:type="spellEnd"/>
+      <w:r>
+        <w:t xml:space="preserve"> analysis." Journal of Experimental Psychology: General 121.1 (1992): 95.</w:t>
+      </w:r>
+      <w:bookmarkEnd w:id="23"/>
+    </w:p>
+    <w:p>
+      <w:pPr>
+        <w:pStyle w:val="Reference"/>
+        <w:spacing w:after="0"/>
+      </w:pPr>
+      <w:bookmarkStart w:id="24" w:name="_Ref354232048"/>
+      <w:r>
+        <w:t>Tanaka</w:t>
+      </w:r>
+      <w:r>
+        <w:t>, K.</w:t>
+      </w:r>
+      <w:r>
+        <w:t xml:space="preserve">, </w:t>
+      </w:r>
+      <w:proofErr w:type="spellStart"/>
+      <w:r>
+        <w:t>Kishino</w:t>
+      </w:r>
+      <w:proofErr w:type="spellEnd"/>
+      <w:r>
+        <w:t xml:space="preserve">, </w:t>
+      </w:r>
+      <w:r>
+        <w:t xml:space="preserve">Y., </w:t>
+      </w:r>
+      <w:r>
+        <w:t>Miyamae,</w:t>
+      </w:r>
+      <w:r>
+        <w:t xml:space="preserve"> M.,</w:t>
+      </w:r>
+      <w:r>
+        <w:t xml:space="preserve"> Terada,</w:t>
+      </w:r>
+      <w:r>
+        <w:t xml:space="preserve"> T.,</w:t>
+      </w:r>
+      <w:r>
+        <w:t xml:space="preserve"> and </w:t>
+      </w:r>
+      <w:proofErr w:type="spellStart"/>
+      <w:r>
+        <w:t>Nishio</w:t>
+      </w:r>
+      <w:proofErr w:type="spellEnd"/>
+      <w:r>
+        <w:t>, S</w:t>
+      </w:r>
+      <w:r>
+        <w:t xml:space="preserve">. 2008. An information layout method for an optical see-through head mounted display focusing on the </w:t>
+      </w:r>
+      <w:proofErr w:type="spellStart"/>
+      <w:r>
+        <w:t>viewability</w:t>
+      </w:r>
+      <w:proofErr w:type="spellEnd"/>
+      <w:r>
+        <w:t>. In Proc</w:t>
+      </w:r>
+      <w:r>
+        <w:t xml:space="preserve">. </w:t>
+      </w:r>
+      <w:r>
+        <w:t>ISMAR '08. IEEE</w:t>
+      </w:r>
+      <w:r>
+        <w:t>.</w:t>
+      </w:r>
+      <w:bookmarkEnd w:id="16"/>
+      <w:bookmarkEnd w:id="24"/>
+      <w:r>
+        <w:t xml:space="preserve"> </w:t>
+      </w:r>
+    </w:p>
+    <w:p>
+      <w:pPr>
+        <w:pStyle w:val="Reference"/>
+      </w:pPr>
+      <w:bookmarkStart w:id="25" w:name="_Ref354241514"/>
+      <w:r>
+        <w:t>Zhou</w:t>
+      </w:r>
+      <w:r>
+        <w:t>, Y.</w:t>
+      </w:r>
+      <w:r>
+        <w:t>, Ma,</w:t>
+      </w:r>
+      <w:r>
+        <w:t xml:space="preserve"> J.T.,</w:t>
+      </w:r>
+      <w:r>
+        <w:t xml:space="preserve"> </w:t>
+      </w:r>
+      <w:proofErr w:type="spellStart"/>
+      <w:r>
+        <w:t>Hao</w:t>
+      </w:r>
+      <w:proofErr w:type="spellEnd"/>
+      <w:r>
+        <w:t>,</w:t>
+      </w:r>
+      <w:r>
+        <w:t xml:space="preserve"> Q.,</w:t>
+      </w:r>
+      <w:r>
+        <w:t xml:space="preserve"> Wang,</w:t>
+      </w:r>
+      <w:r>
+        <w:t xml:space="preserve"> H.,</w:t>
+      </w:r>
+      <w:r>
+        <w:t xml:space="preserve"> and Liu</w:t>
+      </w:r>
+      <w:r>
+        <w:t>, X.P.</w:t>
+      </w:r>
+      <w:r>
+        <w:t xml:space="preserve"> 2007. A novel optical see-through head-mounted display with occlusion and intensity matching support. In Proc</w:t>
+      </w:r>
+      <w:r>
+        <w:t xml:space="preserve">. </w:t>
+      </w:r>
+      <w:r>
+        <w:t>Edutainment'07</w:t>
+      </w:r>
+      <w:r>
+        <w:t xml:space="preserve">. </w:t>
+      </w:r>
+      <w:r>
+        <w:t>Springer-</w:t>
+      </w:r>
+      <w:proofErr w:type="spellStart"/>
+      <w:r>
+        <w:t>Verlag</w:t>
+      </w:r>
+      <w:proofErr w:type="spellEnd"/>
+      <w:r>
+        <w:t>, Berlin, Heidelberg, 56-62.</w:t>
+      </w:r>
+      <w:bookmarkEnd w:id="25"/>
     </w:p>
     <w:sectPr>
       <w:type w:val="continuous"/>
@@ -3808,6 +4937,59 @@
     </w:p>
   </w:endnote>
 </w:endnotes>
+</file>
+
+<file path=word/footer1.xml><?xml version="1.0" encoding="utf-8"?>
+<w:ftr xmlns:wpc="http://schemas.microsoft.com/office/word/2010/wordprocessingCanvas" xmlns:mc="http://schemas.openxmlformats.org/markup-compatibility/2006" xmlns:o="urn:schemas-microsoft-com:office:office" xmlns:r="http://schemas.openxmlformats.org/officeDocument/2006/relationships" xmlns:m="http://schemas.openxmlformats.org/officeDocument/2006/math" xmlns:v="urn:schemas-microsoft-com:vml" xmlns:wp14="http://schemas.microsoft.com/office/word/2010/wordprocessingDrawing" xmlns:wp="http://schemas.openxmlformats.org/drawingml/2006/wordprocessingDrawing" xmlns:w10="urn:schemas-microsoft-com:office:word" xmlns:w="http://schemas.openxmlformats.org/wordprocessingml/2006/main" xmlns:w14="http://schemas.microsoft.com/office/word/2010/wordml" xmlns:wpg="http://schemas.microsoft.com/office/word/2010/wordprocessingGroup" xmlns:wpi="http://schemas.microsoft.com/office/word/2010/wordprocessingInk" xmlns:wne="http://schemas.microsoft.com/office/word/2006/wordml" xmlns:wps="http://schemas.microsoft.com/office/word/2010/wordprocessingShape" mc:Ignorable="w14 wp14">
+  <w:sdt>
+    <w:sdtPr>
+      <w:id w:val="-692910443"/>
+      <w:docPartObj>
+        <w:docPartGallery w:val="Page Numbers (Bottom of Page)"/>
+        <w:docPartUnique/>
+      </w:docPartObj>
+    </w:sdtPr>
+    <w:sdtEndPr>
+      <w:rPr>
+        <w:noProof/>
+      </w:rPr>
+    </w:sdtEndPr>
+    <w:sdtContent>
+      <w:p>
+        <w:pPr>
+          <w:pStyle w:val="Footer"/>
+          <w:jc w:val="center"/>
+        </w:pPr>
+        <w:r>
+          <w:fldChar w:fldCharType="begin"/>
+        </w:r>
+        <w:r>
+          <w:instrText xml:space="preserve"> PAGE   \* MERGEFORMAT </w:instrText>
+        </w:r>
+        <w:r>
+          <w:fldChar w:fldCharType="separate"/>
+        </w:r>
+        <w:r>
+          <w:rPr>
+            <w:noProof/>
+          </w:rPr>
+          <w:t>2</w:t>
+        </w:r>
+        <w:r>
+          <w:rPr>
+            <w:noProof/>
+          </w:rPr>
+          <w:fldChar w:fldCharType="end"/>
+        </w:r>
+      </w:p>
+    </w:sdtContent>
+  </w:sdt>
+  <w:p>
+    <w:pPr>
+      <w:pStyle w:val="Footer"/>
+    </w:pPr>
+  </w:p>
+</w:ftr>
 </file>
 
 <file path=word/footnotes.xml><?xml version="1.0" encoding="utf-8"?>
@@ -5000,13 +6182,15 @@
   </w:docDefaults>
   <w:latentStyles w:defLockedState="0" w:defUIPriority="0" w:defSemiHidden="0" w:defUnhideWhenUsed="0" w:defQFormat="0" w:count="267">
     <w:lsdException w:name="Normal" w:qFormat="1"/>
+    <w:lsdException w:name="footer" w:uiPriority="99"/>
     <w:lsdException w:name="Default Paragraph Font" w:uiPriority="1"/>
+    <w:lsdException w:name="HTML Preformatted" w:uiPriority="99"/>
     <w:lsdException w:name="No List" w:uiPriority="99"/>
   </w:latentStyles>
   <w:style w:type="paragraph" w:default="1" w:styleId="Normal">
     <w:name w:val="Normal"/>
     <w:qFormat/>
-    <w:rsid w:val="00DE6D4B"/>
+    <w:rsid w:val="00106D75"/>
     <w:pPr>
       <w:spacing w:after="200" w:line="276" w:lineRule="auto"/>
     </w:pPr>
@@ -5227,7 +6411,7 @@
     <w:uiPriority w:val="1"/>
     <w:semiHidden/>
     <w:unhideWhenUsed/>
-    <w:rsid w:val="00DE6D4B"/>
+    <w:rsid w:val="00106D75"/>
   </w:style>
   <w:style w:type="table" w:default="1" w:styleId="TableNormal">
     <w:name w:val="Normal Table"/>
@@ -5249,7 +6433,7 @@
     <w:uiPriority w:val="99"/>
     <w:semiHidden/>
     <w:unhideWhenUsed/>
-    <w:rsid w:val="00DE6D4B"/>
+    <w:rsid w:val="00106D75"/>
   </w:style>
   <w:style w:type="paragraph" w:styleId="Title">
     <w:name w:val="Title"/>
@@ -5543,6 +6727,7 @@
     <w:name w:val="footer"/>
     <w:basedOn w:val="Normal"/>
     <w:link w:val="FooterChar"/>
+    <w:uiPriority w:val="99"/>
     <w:rsid w:val="008C4033"/>
     <w:pPr>
       <w:tabs>
@@ -5556,6 +6741,7 @@
     <w:name w:val="Footer Char"/>
     <w:basedOn w:val="DefaultParagraphFont"/>
     <w:link w:val="Footer"/>
+    <w:uiPriority w:val="99"/>
     <w:rsid w:val="008C4033"/>
     <w:rPr>
       <w:rFonts w:asciiTheme="minorHAnsi" w:eastAsiaTheme="minorHAnsi" w:hAnsiTheme="minorHAnsi" w:cstheme="minorBidi"/>
@@ -5631,6 +6817,52 @@
     <w:rsid w:val="008E5DE5"/>
     <w:rPr>
       <w:color w:val="808080"/>
+    </w:rPr>
+  </w:style>
+  <w:style w:type="paragraph" w:styleId="HTMLPreformatted">
+    <w:name w:val="HTML Preformatted"/>
+    <w:basedOn w:val="Normal"/>
+    <w:link w:val="HTMLPreformattedChar"/>
+    <w:uiPriority w:val="99"/>
+    <w:unhideWhenUsed/>
+    <w:rsid w:val="002D00C4"/>
+    <w:pPr>
+      <w:tabs>
+        <w:tab w:val="left" w:pos="916"/>
+        <w:tab w:val="left" w:pos="1832"/>
+        <w:tab w:val="left" w:pos="2748"/>
+        <w:tab w:val="left" w:pos="3664"/>
+        <w:tab w:val="left" w:pos="4580"/>
+        <w:tab w:val="left" w:pos="5496"/>
+        <w:tab w:val="left" w:pos="6412"/>
+        <w:tab w:val="left" w:pos="7328"/>
+        <w:tab w:val="left" w:pos="8244"/>
+        <w:tab w:val="left" w:pos="9160"/>
+        <w:tab w:val="left" w:pos="10076"/>
+        <w:tab w:val="left" w:pos="10992"/>
+        <w:tab w:val="left" w:pos="11908"/>
+        <w:tab w:val="left" w:pos="12824"/>
+        <w:tab w:val="left" w:pos="13740"/>
+        <w:tab w:val="left" w:pos="14656"/>
+      </w:tabs>
+      <w:spacing w:after="0" w:line="240" w:lineRule="auto"/>
+    </w:pPr>
+    <w:rPr>
+      <w:rFonts w:ascii="Courier New" w:eastAsia="Times New Roman" w:hAnsi="Courier New" w:cs="Courier New"/>
+      <w:sz w:val="20"/>
+      <w:szCs w:val="20"/>
+      <w:lang w:eastAsia="en-CA"/>
+    </w:rPr>
+  </w:style>
+  <w:style w:type="character" w:customStyle="1" w:styleId="HTMLPreformattedChar">
+    <w:name w:val="HTML Preformatted Char"/>
+    <w:basedOn w:val="DefaultParagraphFont"/>
+    <w:link w:val="HTMLPreformatted"/>
+    <w:uiPriority w:val="99"/>
+    <w:rsid w:val="002D00C4"/>
+    <w:rPr>
+      <w:rFonts w:ascii="Courier New" w:hAnsi="Courier New" w:cs="Courier New"/>
+      <w:lang w:val="en-CA" w:eastAsia="en-CA"/>
     </w:rPr>
   </w:style>
 </w:styles>
@@ -6149,7 +7381,7 @@
 </file>
 
 <file path=customXml/itemProps1.xml><?xml version="1.0" encoding="utf-8"?>
-<ds:datastoreItem xmlns:ds="http://schemas.openxmlformats.org/officeDocument/2006/customXml" ds:itemID="{1F0BE2D8-D1EB-4C35-8873-2DF959CC41C0}">
+<ds:datastoreItem xmlns:ds="http://schemas.openxmlformats.org/officeDocument/2006/customXml" ds:itemID="{33D3F777-515F-48C0-8C6E-A125BA56488C}">
   <ds:schemaRefs>
     <ds:schemaRef ds:uri="http://schemas.openxmlformats.org/officeDocument/2006/bibliography"/>
   </ds:schemaRefs>

</xml_diff>